<commit_message>
suite rapport : ajout captures
</commit_message>
<xml_diff>
--- a/Platformer_DIETLIN_BLANC.docx
+++ b/Platformer_DIETLIN_BLANC.docx
@@ -62,8 +62,13 @@
         </w:numPr>
       </w:pPr>
       <w:r>
-        <w:t>Bouton B / Touche D : dash</w:t>
-      </w:r>
+        <w:t xml:space="preserve">Bouton B / Touche D : </w:t>
+      </w:r>
+      <w:proofErr w:type="spellStart"/>
+      <w:r>
+        <w:t>dash</w:t>
+      </w:r>
+      <w:proofErr w:type="spellEnd"/>
     </w:p>
     <w:p>
       <w:pPr>
@@ -163,9 +168,19 @@
           <w:numId w:val="7"/>
         </w:numPr>
       </w:pPr>
-      <w:r>
-        <w:t>Wallgrab et Walljump</w:t>
-      </w:r>
+      <w:proofErr w:type="spellStart"/>
+      <w:r>
+        <w:t>Wallgrab</w:t>
+      </w:r>
+      <w:proofErr w:type="spellEnd"/>
+      <w:r>
+        <w:t xml:space="preserve"> et </w:t>
+      </w:r>
+      <w:proofErr w:type="spellStart"/>
+      <w:r>
+        <w:t>Walljump</w:t>
+      </w:r>
+      <w:proofErr w:type="spellEnd"/>
     </w:p>
     <w:p>
       <w:pPr>
@@ -212,6 +227,18 @@
         </w:numPr>
       </w:pPr>
       <w:r>
+        <w:t>Descente de plateforme</w:t>
+      </w:r>
+    </w:p>
+    <w:p>
+      <w:pPr>
+        <w:pStyle w:val="Paragraphedeliste"/>
+        <w:numPr>
+          <w:ilvl w:val="0"/>
+          <w:numId w:val="7"/>
+        </w:numPr>
+      </w:pPr>
+      <w:r>
         <w:t>Pics</w:t>
       </w:r>
     </w:p>
@@ -316,39 +343,1044 @@
           <w:numId w:val="7"/>
         </w:numPr>
       </w:pPr>
+      <w:proofErr w:type="spellStart"/>
       <w:r>
         <w:t>HorizontalGround</w:t>
       </w:r>
       <w:r>
+        <w:t>Speed</w:t>
+      </w:r>
+      <w:proofErr w:type="spellEnd"/>
+      <w:r>
+        <w:t xml:space="preserve"> (</w:t>
+      </w:r>
+      <w:r>
+        <w:rPr>
+          <w:color w:val="2E74B5" w:themeColor="accent5" w:themeShade="BF"/>
+        </w:rPr>
+        <w:t>15</w:t>
+      </w:r>
+      <w:r>
+        <w:t>)</w:t>
+      </w:r>
+      <w:r>
+        <w:t xml:space="preserve"> </w:t>
+      </w:r>
+      <w:r>
+        <w:t>: représente la vitesse maximale horizontale au sol</w:t>
+      </w:r>
+    </w:p>
+    <w:p>
+      <w:pPr>
+        <w:pStyle w:val="Paragraphedeliste"/>
+        <w:numPr>
+          <w:ilvl w:val="0"/>
+          <w:numId w:val="7"/>
+        </w:numPr>
+      </w:pPr>
+      <w:proofErr w:type="spellStart"/>
+      <w:r>
+        <w:t>BrakeForce</w:t>
+      </w:r>
+      <w:proofErr w:type="spellEnd"/>
+      <w:r>
+        <w:t> </w:t>
+      </w:r>
+      <w:r>
+        <w:t>(</w:t>
+      </w:r>
+      <w:r>
+        <w:rPr>
+          <w:color w:val="2E74B5" w:themeColor="accent5" w:themeShade="BF"/>
+        </w:rPr>
+        <w:t>20</w:t>
+      </w:r>
+      <w:r>
+        <w:t xml:space="preserve">) </w:t>
+      </w:r>
+      <w:r>
+        <w:t>:</w:t>
+      </w:r>
+      <w:r>
+        <w:t xml:space="preserve"> Force de freinage appliquée </w:t>
+      </w:r>
+      <w:r>
+        <w:t>pour freiner le joueur si aucun input de direction n’est détecté</w:t>
+      </w:r>
+      <w:r>
+        <w:t xml:space="preserve"> </w:t>
+      </w:r>
+    </w:p>
+    <w:p>
+      <w:pPr>
+        <w:pStyle w:val="Paragraphedeliste"/>
+        <w:numPr>
+          <w:ilvl w:val="0"/>
+          <w:numId w:val="7"/>
+        </w:numPr>
+      </w:pPr>
+      <w:proofErr w:type="spellStart"/>
+      <w:r>
+        <w:t>SprintSpeedFactor</w:t>
+      </w:r>
+      <w:proofErr w:type="spellEnd"/>
+      <w:r>
+        <w:t> </w:t>
+      </w:r>
+      <w:r>
+        <w:t>(</w:t>
+      </w:r>
+      <w:r>
+        <w:rPr>
+          <w:color w:val="2E74B5" w:themeColor="accent5" w:themeShade="BF"/>
+        </w:rPr>
+        <w:t>1.9</w:t>
+      </w:r>
+      <w:r>
+        <w:t xml:space="preserve">) </w:t>
+      </w:r>
+      <w:r>
+        <w:t>: Facteur multiplicatif de vitesse appliqué lorsque le sprint est activé</w:t>
+      </w:r>
+    </w:p>
+    <w:p/>
+    <w:p>
+      <w:pPr>
+        <w:pStyle w:val="Paragraphedeliste"/>
+        <w:numPr>
+          <w:ilvl w:val="0"/>
+          <w:numId w:val="9"/>
+        </w:numPr>
+      </w:pPr>
+      <w:r>
+        <w:t>Déplacement aérien</w:t>
+      </w:r>
+    </w:p>
+    <w:p>
+      <w:r>
+        <w:t>Le déplacement horizontal en l’air est régi par 1 seule valeur :</w:t>
+      </w:r>
+    </w:p>
+    <w:p>
+      <w:pPr>
+        <w:pStyle w:val="Paragraphedeliste"/>
+        <w:numPr>
+          <w:ilvl w:val="0"/>
+          <w:numId w:val="7"/>
+        </w:numPr>
+      </w:pPr>
+      <w:proofErr w:type="spellStart"/>
+      <w:r>
+        <w:t>HorizontalAirSpeed</w:t>
+      </w:r>
+      <w:proofErr w:type="spellEnd"/>
+      <w:r>
+        <w:t xml:space="preserve"> (</w:t>
+      </w:r>
+      <w:r>
+        <w:rPr>
+          <w:color w:val="2E74B5" w:themeColor="accent5" w:themeShade="BF"/>
+        </w:rPr>
+        <w:t>12</w:t>
+      </w:r>
+      <w:r>
+        <w:t>) : vitesse horizontale maximale en l’air.</w:t>
+      </w:r>
+    </w:p>
+    <w:p/>
+    <w:p>
+      <w:pPr>
+        <w:pStyle w:val="Paragraphedeliste"/>
+        <w:numPr>
+          <w:ilvl w:val="0"/>
+          <w:numId w:val="8"/>
+        </w:numPr>
+      </w:pPr>
+      <w:r>
+        <w:t>Déplacement vertical</w:t>
+      </w:r>
+    </w:p>
+    <w:p>
+      <w:pPr>
+        <w:pStyle w:val="Paragraphedeliste"/>
+        <w:numPr>
+          <w:ilvl w:val="0"/>
+          <w:numId w:val="11"/>
+        </w:numPr>
+      </w:pPr>
+      <w:r>
+        <w:t>Saut</w:t>
+      </w:r>
+    </w:p>
+    <w:p>
+      <w:r>
+        <w:t xml:space="preserve">Le saut est défini par </w:t>
+      </w:r>
+      <w:r>
+        <w:t>5</w:t>
+      </w:r>
+      <w:r>
+        <w:t xml:space="preserve"> valeurs :</w:t>
+      </w:r>
+    </w:p>
+    <w:p>
+      <w:pPr>
+        <w:pStyle w:val="Paragraphedeliste"/>
+        <w:numPr>
+          <w:ilvl w:val="0"/>
+          <w:numId w:val="7"/>
+        </w:numPr>
+      </w:pPr>
+      <w:proofErr w:type="spellStart"/>
+      <w:r>
+        <w:t>VerticalImpulse</w:t>
+      </w:r>
+      <w:proofErr w:type="spellEnd"/>
+      <w:r>
+        <w:t xml:space="preserve"> (</w:t>
+      </w:r>
+      <w:r>
+        <w:rPr>
+          <w:color w:val="2E74B5" w:themeColor="accent5" w:themeShade="BF"/>
+        </w:rPr>
+        <w:t>30</w:t>
+      </w:r>
+      <w:r>
+        <w:t>) : valeur de la force d’impulsion du saut</w:t>
+      </w:r>
+      <w:r>
+        <w:t xml:space="preserve">, i.e. la force </w:t>
+      </w:r>
+      <w:r>
+        <w:t xml:space="preserve">verticale </w:t>
+      </w:r>
+      <w:r>
+        <w:t>permettant d’initier le saut</w:t>
+      </w:r>
+    </w:p>
+    <w:p>
+      <w:pPr>
+        <w:pStyle w:val="Paragraphedeliste"/>
+        <w:numPr>
+          <w:ilvl w:val="0"/>
+          <w:numId w:val="7"/>
+        </w:numPr>
+      </w:pPr>
+      <w:proofErr w:type="spellStart"/>
+      <w:r>
+        <w:t>LongJumpThreshold</w:t>
+      </w:r>
+      <w:proofErr w:type="spellEnd"/>
+      <w:r>
+        <w:t xml:space="preserve"> (</w:t>
+      </w:r>
+      <w:r>
+        <w:rPr>
+          <w:color w:val="2E74B5" w:themeColor="accent5" w:themeShade="BF"/>
+        </w:rPr>
+        <w:t>0.5</w:t>
+      </w:r>
+      <w:r>
+        <w:t xml:space="preserve">) : </w:t>
+      </w:r>
+      <w:r>
+        <w:t>Permet de faire des sauts de hauteurs différentes. Plus la valeur est proche de 0, plus relâcher la touche de saut rapidement permettra de faire des sauts courts.</w:t>
+      </w:r>
+    </w:p>
+    <w:p>
+      <w:pPr>
+        <w:pStyle w:val="Paragraphedeliste"/>
+        <w:numPr>
+          <w:ilvl w:val="0"/>
+          <w:numId w:val="7"/>
+        </w:numPr>
+      </w:pPr>
+      <w:proofErr w:type="spellStart"/>
+      <w:r>
+        <w:t>JumpNumber</w:t>
+      </w:r>
+      <w:proofErr w:type="spellEnd"/>
+      <w:r>
+        <w:t xml:space="preserve"> (</w:t>
+      </w:r>
+      <w:r>
+        <w:rPr>
+          <w:color w:val="2E74B5" w:themeColor="accent5" w:themeShade="BF"/>
+        </w:rPr>
+        <w:t>2</w:t>
+      </w:r>
+      <w:r>
+        <w:t>) : Nombre de sauts consécutifs max</w:t>
+      </w:r>
+      <w:r>
+        <w:t>imum</w:t>
+      </w:r>
+      <w:r>
+        <w:t xml:space="preserve"> sans toucher le sol</w:t>
+      </w:r>
+    </w:p>
+    <w:p>
+      <w:pPr>
+        <w:pStyle w:val="Paragraphedeliste"/>
+        <w:numPr>
+          <w:ilvl w:val="0"/>
+          <w:numId w:val="7"/>
+        </w:numPr>
+      </w:pPr>
+      <w:proofErr w:type="spellStart"/>
+      <w:r>
+        <w:t>JumpTimeTolerance</w:t>
+      </w:r>
+      <w:proofErr w:type="spellEnd"/>
+      <w:r>
+        <w:t xml:space="preserve"> (</w:t>
+      </w:r>
+      <w:r>
+        <w:rPr>
+          <w:color w:val="2E74B5" w:themeColor="accent5" w:themeShade="BF"/>
+        </w:rPr>
+        <w:t>0.03</w:t>
+      </w:r>
+      <w:r>
+        <w:t>) : Tolérance d’appui sur la touche de saut avant de toucher le sol</w:t>
+      </w:r>
+      <w:r>
+        <w:t>, permet d’enchaîner les sauts</w:t>
+      </w:r>
+    </w:p>
+    <w:p>
+      <w:pPr>
+        <w:pStyle w:val="Paragraphedeliste"/>
+        <w:numPr>
+          <w:ilvl w:val="0"/>
+          <w:numId w:val="7"/>
+        </w:numPr>
+      </w:pPr>
+      <w:proofErr w:type="spellStart"/>
+      <w:r>
+        <w:t>ToleranceJumpDuration</w:t>
+      </w:r>
+      <w:proofErr w:type="spellEnd"/>
+      <w:r>
+        <w:t xml:space="preserve"> (</w:t>
+      </w:r>
+      <w:r>
+        <w:rPr>
+          <w:color w:val="4472C4" w:themeColor="accent1"/>
+        </w:rPr>
+        <w:t>0.2</w:t>
+      </w:r>
+      <w:r>
+        <w:t>) : Tolérance (en secondes) pour déclencher un saut après avoir quitté une plateforme</w:t>
+      </w:r>
+    </w:p>
+    <w:p>
+      <w:pPr>
+        <w:pStyle w:val="Paragraphedeliste"/>
+      </w:pPr>
+    </w:p>
+    <w:p>
+      <w:pPr>
+        <w:pStyle w:val="Paragraphedeliste"/>
+        <w:numPr>
+          <w:ilvl w:val="0"/>
+          <w:numId w:val="11"/>
+        </w:numPr>
+      </w:pPr>
+      <w:r>
+        <w:t xml:space="preserve">Gravité </w:t>
+      </w:r>
+    </w:p>
+    <w:p>
+      <w:r>
+        <w:t xml:space="preserve">La gravité est régie par 3 valeurs : </w:t>
+      </w:r>
+    </w:p>
+    <w:p>
+      <w:pPr>
+        <w:pStyle w:val="Paragraphedeliste"/>
+        <w:numPr>
+          <w:ilvl w:val="0"/>
+          <w:numId w:val="7"/>
+        </w:numPr>
+      </w:pPr>
+      <w:proofErr w:type="spellStart"/>
+      <w:r>
+        <w:t>GravityValue</w:t>
+      </w:r>
+      <w:proofErr w:type="spellEnd"/>
+      <w:r>
+        <w:t xml:space="preserve"> (</w:t>
+      </w:r>
+      <w:r>
+        <w:rPr>
+          <w:color w:val="2E74B5" w:themeColor="accent5" w:themeShade="BF"/>
+        </w:rPr>
+        <w:t>80</w:t>
+      </w:r>
+      <w:r>
+        <w:t>) : Force de gravité</w:t>
+      </w:r>
+    </w:p>
+    <w:p>
+      <w:pPr>
+        <w:pStyle w:val="Paragraphedeliste"/>
+        <w:numPr>
+          <w:ilvl w:val="0"/>
+          <w:numId w:val="7"/>
+        </w:numPr>
+      </w:pPr>
+      <w:proofErr w:type="spellStart"/>
+      <w:r>
+        <w:t>VerticalMaxSpeed</w:t>
+      </w:r>
+      <w:proofErr w:type="spellEnd"/>
+      <w:r>
+        <w:t xml:space="preserve"> (</w:t>
+      </w:r>
+      <w:r>
+        <w:rPr>
+          <w:color w:val="2E74B5" w:themeColor="accent5" w:themeShade="BF"/>
+        </w:rPr>
+        <w:t>30</w:t>
+      </w:r>
+      <w:r>
+        <w:t>) : valeur maximale de la valeur absolue de la vitesse selon l’axe vertical</w:t>
+      </w:r>
+    </w:p>
+    <w:p>
+      <w:pPr>
+        <w:pStyle w:val="Paragraphedeliste"/>
+        <w:numPr>
+          <w:ilvl w:val="0"/>
+          <w:numId w:val="7"/>
+        </w:numPr>
+      </w:pPr>
+      <w:proofErr w:type="spellStart"/>
+      <w:r>
+        <w:t>FallGravityFactor</w:t>
+      </w:r>
+      <w:proofErr w:type="spellEnd"/>
+      <w:r>
+        <w:t> (</w:t>
+      </w:r>
+      <w:r>
+        <w:rPr>
+          <w:color w:val="2E74B5" w:themeColor="accent5" w:themeShade="BF"/>
+        </w:rPr>
+        <w:t>0.7</w:t>
+      </w:r>
+      <w:r>
+        <w:t>) : Facteur multiplicateur de la gravité lors de la phase de descente uniquement</w:t>
+      </w:r>
+      <w:r>
+        <w:t>, permet d’obtenir une gravité différente selon la phase du saut (ici retombée plus lente)</w:t>
+      </w:r>
+    </w:p>
+    <w:p/>
+    <w:p>
+      <w:pPr>
+        <w:pStyle w:val="Paragraphedeliste"/>
+        <w:numPr>
+          <w:ilvl w:val="0"/>
+          <w:numId w:val="8"/>
+        </w:numPr>
+      </w:pPr>
+      <w:r>
+        <w:t>Dash</w:t>
+      </w:r>
+    </w:p>
+    <w:p>
+      <w:r>
+        <w:t>Concernant les valeurs régissant son comportement :</w:t>
+      </w:r>
+    </w:p>
+    <w:p>
+      <w:pPr>
+        <w:pStyle w:val="Paragraphedeliste"/>
+        <w:numPr>
+          <w:ilvl w:val="0"/>
+          <w:numId w:val="7"/>
+        </w:numPr>
+      </w:pPr>
+      <w:proofErr w:type="spellStart"/>
+      <w:r>
+        <w:t>DashBrake</w:t>
+      </w:r>
+      <w:proofErr w:type="spellEnd"/>
+      <w:r>
+        <w:t xml:space="preserve"> (</w:t>
+      </w:r>
+      <w:r>
+        <w:rPr>
+          <w:color w:val="2E74B5" w:themeColor="accent5" w:themeShade="BF"/>
+        </w:rPr>
+        <w:t>10</w:t>
+      </w:r>
+      <w:r>
+        <w:t xml:space="preserve">) : Force de freinage du </w:t>
+      </w:r>
+      <w:proofErr w:type="spellStart"/>
+      <w:r>
+        <w:t>dash</w:t>
+      </w:r>
+      <w:proofErr w:type="spellEnd"/>
+    </w:p>
+    <w:p>
+      <w:pPr>
+        <w:pStyle w:val="Paragraphedeliste"/>
+        <w:numPr>
+          <w:ilvl w:val="0"/>
+          <w:numId w:val="7"/>
+        </w:numPr>
+      </w:pPr>
+      <w:proofErr w:type="spellStart"/>
+      <w:r>
+        <w:t>DashForce</w:t>
+      </w:r>
+      <w:proofErr w:type="spellEnd"/>
+      <w:r>
+        <w:t> </w:t>
+      </w:r>
+      <w:r>
+        <w:t>(</w:t>
+      </w:r>
+      <w:r>
+        <w:rPr>
+          <w:color w:val="2E74B5" w:themeColor="accent5" w:themeShade="BF"/>
+        </w:rPr>
+        <w:t>8</w:t>
+      </w:r>
+      <w:r>
+        <w:t xml:space="preserve">) </w:t>
+      </w:r>
+      <w:r>
+        <w:t xml:space="preserve">: Force de l’impulsion du </w:t>
+      </w:r>
+      <w:proofErr w:type="spellStart"/>
+      <w:r>
+        <w:t>dash</w:t>
+      </w:r>
+      <w:proofErr w:type="spellEnd"/>
+      <w:r>
+        <w:t xml:space="preserve">, i.e. la force servant à initier le </w:t>
+      </w:r>
+      <w:proofErr w:type="spellStart"/>
+      <w:r>
+        <w:t>dash</w:t>
+      </w:r>
+      <w:proofErr w:type="spellEnd"/>
+      <w:r>
+        <w:t xml:space="preserve"> (force appliquée selon l’axe X)</w:t>
+      </w:r>
+    </w:p>
+    <w:p>
+      <w:pPr>
+        <w:pStyle w:val="Paragraphedeliste"/>
+        <w:numPr>
+          <w:ilvl w:val="0"/>
+          <w:numId w:val="7"/>
+        </w:numPr>
+      </w:pPr>
+      <w:proofErr w:type="spellStart"/>
+      <w:r>
+        <w:t>DashDelay</w:t>
+      </w:r>
+      <w:proofErr w:type="spellEnd"/>
+      <w:r>
+        <w:t xml:space="preserve"> (</w:t>
+      </w:r>
+      <w:r>
+        <w:rPr>
+          <w:color w:val="2E74B5" w:themeColor="accent5" w:themeShade="BF"/>
+        </w:rPr>
+        <w:t>0.5</w:t>
+      </w:r>
+      <w:r>
+        <w:t xml:space="preserve">) : </w:t>
+      </w:r>
+      <w:r>
+        <w:t>D</w:t>
+      </w:r>
+      <w:r>
+        <w:t xml:space="preserve">élai entre 2 utilisations du </w:t>
+      </w:r>
+      <w:proofErr w:type="spellStart"/>
+      <w:r>
+        <w:t>dash</w:t>
+      </w:r>
+      <w:proofErr w:type="spellEnd"/>
+    </w:p>
+    <w:p/>
+    <w:p>
+      <w:pPr>
+        <w:pStyle w:val="Paragraphedeliste"/>
+        <w:numPr>
+          <w:ilvl w:val="0"/>
+          <w:numId w:val="8"/>
+        </w:numPr>
+      </w:pPr>
+      <w:r>
+        <w:t>Wall Jump</w:t>
+      </w:r>
+    </w:p>
+    <w:p>
+      <w:r>
+        <w:t>Le Wall Jump est régi par deux valeurs :</w:t>
+      </w:r>
+    </w:p>
+    <w:p>
+      <w:pPr>
+        <w:pStyle w:val="Paragraphedeliste"/>
+        <w:numPr>
+          <w:ilvl w:val="0"/>
+          <w:numId w:val="7"/>
+        </w:numPr>
+      </w:pPr>
+      <w:proofErr w:type="spellStart"/>
+      <w:r>
+        <w:t>WallFriction</w:t>
+      </w:r>
+      <w:proofErr w:type="spellEnd"/>
+      <w:r>
+        <w:t xml:space="preserve"> (</w:t>
+      </w:r>
+      <w:r>
+        <w:rPr>
+          <w:color w:val="2E74B5" w:themeColor="accent5" w:themeShade="BF"/>
+        </w:rPr>
+        <w:t>0.1</w:t>
+      </w:r>
+      <w:r>
+        <w:t>) : Facteur multiplicateur de la gravité lorsque le joueur glisse du mur. Le joueur chute donc plus lentement.</w:t>
+      </w:r>
+    </w:p>
+    <w:p>
+      <w:pPr>
+        <w:pStyle w:val="Paragraphedeliste"/>
+        <w:numPr>
+          <w:ilvl w:val="0"/>
+          <w:numId w:val="7"/>
+        </w:numPr>
+      </w:pPr>
+      <w:proofErr w:type="spellStart"/>
+      <w:r>
+        <w:t>WallGrabDuration</w:t>
+      </w:r>
+      <w:proofErr w:type="spellEnd"/>
+      <w:r>
+        <w:t xml:space="preserve"> (</w:t>
+      </w:r>
+      <w:r>
+        <w:rPr>
+          <w:color w:val="2E74B5" w:themeColor="accent5" w:themeShade="BF"/>
+        </w:rPr>
+        <w:t>0.3</w:t>
+      </w:r>
+      <w:r>
+        <w:t xml:space="preserve">) : durée pendant laquelle le joueur est considéré comme </w:t>
+      </w:r>
+      <w:r>
+        <w:t xml:space="preserve">étant </w:t>
+      </w:r>
+      <w:r>
+        <w:t xml:space="preserve">agrippé au mur, il ne tombe donc pas. </w:t>
+      </w:r>
+      <w:r>
+        <w:t>Après cette durée, il commence à tomber le long du mur.</w:t>
+      </w:r>
+    </w:p>
+    <w:p/>
+    <w:p>
+      <w:pPr>
+        <w:pStyle w:val="Paragraphedeliste"/>
+        <w:numPr>
+          <w:ilvl w:val="0"/>
+          <w:numId w:val="8"/>
+        </w:numPr>
+      </w:pPr>
+      <w:r>
+        <w:t>Plateformes rebondissantes</w:t>
+      </w:r>
+    </w:p>
+    <w:p>
+      <w:r>
+        <w:lastRenderedPageBreak/>
+        <w:t>1 seule valeur chiffrée est associée aux plateformes rebondissantes :</w:t>
+      </w:r>
+    </w:p>
+    <w:p>
+      <w:pPr>
+        <w:pStyle w:val="Paragraphedeliste"/>
+        <w:numPr>
+          <w:ilvl w:val="0"/>
+          <w:numId w:val="7"/>
+        </w:numPr>
+      </w:pPr>
+      <w:proofErr w:type="spellStart"/>
+      <w:r>
+        <w:t>BouncyPlatformBounciness</w:t>
+      </w:r>
+      <w:proofErr w:type="spellEnd"/>
+      <w:r>
+        <w:t> (</w:t>
+      </w:r>
+      <w:r>
+        <w:rPr>
+          <w:color w:val="2E74B5" w:themeColor="accent5" w:themeShade="BF"/>
+        </w:rPr>
+        <w:t>0.839</w:t>
+      </w:r>
+      <w:r>
+        <w:t>) : Facteur servant à faire rebondir le</w:t>
+      </w:r>
+      <w:r>
+        <w:t xml:space="preserve"> joueur. Plus ce facteur est bas, moins le joueur rebondira haut.</w:t>
+      </w:r>
+    </w:p>
+    <w:p>
+      <w:pPr>
+        <w:pStyle w:val="Paragraphedeliste"/>
+      </w:pPr>
+    </w:p>
+    <w:p>
+      <w:pPr>
+        <w:pStyle w:val="Paragraphedeliste"/>
+        <w:numPr>
+          <w:ilvl w:val="0"/>
+          <w:numId w:val="8"/>
+        </w:numPr>
+      </w:pPr>
+      <w:r>
+        <w:t>Plateformes semi-transparentes</w:t>
+      </w:r>
+    </w:p>
+    <w:p>
+      <w:r>
+        <w:t>Le feedback associé à ces plateformes est un son d’aspiration, qui se déclenche lorsque le joueur traverse la plateforme</w:t>
+      </w:r>
+    </w:p>
+    <w:p>
+      <w:r>
+        <w:t>La valeur associée à ces plateformes est :</w:t>
+      </w:r>
+    </w:p>
+    <w:p>
+      <w:pPr>
+        <w:pStyle w:val="Paragraphedeliste"/>
+        <w:numPr>
+          <w:ilvl w:val="0"/>
+          <w:numId w:val="7"/>
+        </w:numPr>
+      </w:pPr>
+      <w:proofErr w:type="spellStart"/>
+      <w:r>
+        <w:t>PlatformClipSpeed</w:t>
+      </w:r>
+      <w:proofErr w:type="spellEnd"/>
+      <w:r>
+        <w:t xml:space="preserve"> (</w:t>
+      </w:r>
+      <w:r>
+        <w:rPr>
+          <w:color w:val="2E74B5" w:themeColor="accent5" w:themeShade="BF"/>
+        </w:rPr>
+        <w:t>4</w:t>
+      </w:r>
+      <w:r>
+        <w:t>) : Si le joueur n’a pas assez de vitesse verticale pour traverser la plateforme en entier, la plateforme va faire remonter le joueur jusqu’en haut en lui ajoutant cette vitesse comme vitesse verticale.</w:t>
+      </w:r>
+    </w:p>
+    <w:p/>
+    <w:p>
+      <w:pPr>
+        <w:pStyle w:val="Paragraphedeliste"/>
+        <w:numPr>
+          <w:ilvl w:val="0"/>
+          <w:numId w:val="8"/>
+        </w:numPr>
+      </w:pPr>
+      <w:r>
+        <w:t>Plateformes mobiles</w:t>
+      </w:r>
+    </w:p>
+    <w:p>
+      <w:r>
+        <w:t>Les plateformes mobiles se comportent comme une plateforme normale, mais se déplacent et leur déplacement est configurable selon 4 paramètres :</w:t>
+      </w:r>
+    </w:p>
+    <w:p>
+      <w:pPr>
+        <w:pStyle w:val="Paragraphedeliste"/>
+        <w:numPr>
+          <w:ilvl w:val="0"/>
+          <w:numId w:val="7"/>
+        </w:numPr>
+      </w:pPr>
+      <w:proofErr w:type="spellStart"/>
+      <w:r>
+        <w:t>MoveTime</w:t>
+      </w:r>
+      <w:proofErr w:type="spellEnd"/>
+      <w:r>
+        <w:t xml:space="preserve"> (</w:t>
+      </w:r>
+      <w:r>
+        <w:rPr>
+          <w:color w:val="2E74B5" w:themeColor="accent5" w:themeShade="BF"/>
+        </w:rPr>
+        <w:t>1</w:t>
+      </w:r>
+      <w:r>
+        <w:t>) : durée en seconde pendant laquelle la plateforme se déplace</w:t>
+      </w:r>
+    </w:p>
+    <w:p>
+      <w:pPr>
+        <w:pStyle w:val="Paragraphedeliste"/>
+        <w:numPr>
+          <w:ilvl w:val="0"/>
+          <w:numId w:val="7"/>
+        </w:numPr>
+      </w:pPr>
+      <w:proofErr w:type="spellStart"/>
+      <w:r>
+        <w:t>IdleTime</w:t>
+      </w:r>
+      <w:proofErr w:type="spellEnd"/>
+      <w:r>
+        <w:t xml:space="preserve"> (</w:t>
+      </w:r>
+      <w:r>
+        <w:rPr>
+          <w:color w:val="2E74B5" w:themeColor="accent5" w:themeShade="BF"/>
+        </w:rPr>
+        <w:t>1</w:t>
+      </w:r>
+      <w:r>
+        <w:t>) : durée en seconde pendant laquelle la plateforme ne bouge pas</w:t>
+      </w:r>
+    </w:p>
+    <w:p>
+      <w:pPr>
+        <w:pStyle w:val="Paragraphedeliste"/>
+        <w:numPr>
+          <w:ilvl w:val="0"/>
+          <w:numId w:val="7"/>
+        </w:numPr>
+      </w:pPr>
+      <w:r>
         <w:t>Speed (</w:t>
       </w:r>
       <w:r>
         <w:rPr>
           <w:color w:val="2E74B5" w:themeColor="accent5" w:themeShade="BF"/>
         </w:rPr>
-        <w:t>15</w:t>
-      </w:r>
-      <w:r>
-        <w:t>)</w:t>
-      </w:r>
-      <w:r>
-        <w:t xml:space="preserve"> </w:t>
-      </w:r>
-      <w:r>
-        <w:t>: représente la vitesse maximale horizontale au sol</w:t>
-      </w:r>
-    </w:p>
-    <w:p>
-      <w:pPr>
-        <w:pStyle w:val="Paragraphedeliste"/>
-        <w:numPr>
-          <w:ilvl w:val="0"/>
-          <w:numId w:val="7"/>
-        </w:numPr>
-      </w:pPr>
-      <w:r>
-        <w:t>BrakeForce</w:t>
-      </w:r>
+        <w:t>2</w:t>
+      </w:r>
+      <w:r>
+        <w:t>) : Vitesse de déplacement de la plateforme</w:t>
+      </w:r>
+    </w:p>
+    <w:p>
+      <w:pPr>
+        <w:pStyle w:val="Paragraphedeliste"/>
+        <w:numPr>
+          <w:ilvl w:val="0"/>
+          <w:numId w:val="7"/>
+        </w:numPr>
+      </w:pPr>
+      <w:proofErr w:type="spellStart"/>
+      <w:r>
+        <w:t>MoveDirection</w:t>
+      </w:r>
+      <w:proofErr w:type="spellEnd"/>
+      <w:r>
+        <w:t xml:space="preserve"> (</w:t>
+      </w:r>
+      <w:r>
+        <w:rPr>
+          <w:color w:val="2E74B5" w:themeColor="accent5" w:themeShade="BF"/>
+        </w:rPr>
+        <w:t>[</w:t>
+      </w:r>
+      <w:r>
+        <w:rPr>
+          <w:color w:val="2E74B5" w:themeColor="accent5" w:themeShade="BF"/>
+        </w:rPr>
+        <w:t>1,0</w:t>
+      </w:r>
+      <w:r>
+        <w:rPr>
+          <w:color w:val="2E74B5" w:themeColor="accent5" w:themeShade="BF"/>
+        </w:rPr>
+        <w:t>]</w:t>
+      </w:r>
+      <w:r>
+        <w:t>) : Vecteur de direction de déplacement de la plateforme</w:t>
+      </w:r>
+    </w:p>
+    <w:p>
+      <w:pPr>
+        <w:pStyle w:val="Paragraphedeliste"/>
+      </w:pPr>
+    </w:p>
+    <w:p>
+      <w:pPr>
+        <w:pStyle w:val="Paragraphedeliste"/>
+        <w:numPr>
+          <w:ilvl w:val="0"/>
+          <w:numId w:val="8"/>
+        </w:numPr>
+      </w:pPr>
+      <w:r>
+        <w:t>Pics</w:t>
+      </w:r>
+    </w:p>
+    <w:p>
+      <w:r>
+        <w:t xml:space="preserve">Si le joueur touche les pics, alors un effet sonore va se jouer et le </w:t>
+      </w:r>
+      <w:proofErr w:type="spellStart"/>
+      <w:r>
+        <w:t>sprite</w:t>
+      </w:r>
+      <w:proofErr w:type="spellEnd"/>
+      <w:r>
+        <w:t xml:space="preserve"> du joueur va se mettre à clignoter pendant 1 seconde.</w:t>
+      </w:r>
+    </w:p>
+    <w:p/>
+    <w:p>
+      <w:pPr>
+        <w:pStyle w:val="Paragraphedeliste"/>
+        <w:numPr>
+          <w:ilvl w:val="0"/>
+          <w:numId w:val="8"/>
+        </w:numPr>
+      </w:pPr>
+      <w:r>
+        <w:t>Objectif</w:t>
+      </w:r>
+    </w:p>
+    <w:p>
+      <w:r>
+        <w:t>Un objectif, représenté par un carré jaune, se trouve au bout du niveau. Si le joueur parvient à l’atteindre et le touche, alors un effet sonore (fanfare de final fantasy) sera joué</w:t>
+      </w:r>
+      <w:r>
+        <w:t>.</w:t>
+      </w:r>
+    </w:p>
+    <w:p/>
+    <w:p>
+      <w:pPr>
+        <w:pStyle w:val="Paragraphedeliste"/>
+        <w:numPr>
+          <w:ilvl w:val="0"/>
+          <w:numId w:val="8"/>
+        </w:numPr>
+      </w:pPr>
+      <w:r>
+        <w:t>Feedbacks</w:t>
+      </w:r>
+    </w:p>
+    <w:p>
+      <w:r>
+        <w:t>La liste complète des différents feedbacks est la suivante :</w:t>
+      </w:r>
+    </w:p>
+    <w:p>
+      <w:pPr>
+        <w:pStyle w:val="Paragraphedeliste"/>
+        <w:numPr>
+          <w:ilvl w:val="0"/>
+          <w:numId w:val="7"/>
+        </w:numPr>
+      </w:pPr>
+      <w:r>
+        <w:t>Augmentation ou diminution</w:t>
+      </w:r>
+      <w:r>
+        <w:t xml:space="preserve"> de la taille du </w:t>
+      </w:r>
+      <w:proofErr w:type="spellStart"/>
+      <w:r>
+        <w:t>sprite</w:t>
+      </w:r>
+      <w:proofErr w:type="spellEnd"/>
+      <w:r>
+        <w:t xml:space="preserve"> du cube selon sa vitesse horizontale et verticale (déformation)</w:t>
+      </w:r>
+    </w:p>
+    <w:p>
+      <w:pPr>
+        <w:pStyle w:val="Paragraphedeliste"/>
+        <w:numPr>
+          <w:ilvl w:val="0"/>
+          <w:numId w:val="7"/>
+        </w:numPr>
+      </w:pPr>
+      <w:r>
+        <w:t>Effet de particule lorsque le cube atterrit sur le sol</w:t>
+      </w:r>
+    </w:p>
+    <w:p>
+      <w:pPr>
+        <w:pStyle w:val="Paragraphedeliste"/>
+        <w:numPr>
+          <w:ilvl w:val="0"/>
+          <w:numId w:val="7"/>
+        </w:numPr>
+      </w:pPr>
+      <w:r>
+        <w:t>Son d’aspiration lorsque le joueur traverse une plateforme semi-transparente</w:t>
+      </w:r>
+    </w:p>
+    <w:p>
+      <w:pPr>
+        <w:pStyle w:val="Paragraphedeliste"/>
+        <w:numPr>
+          <w:ilvl w:val="0"/>
+          <w:numId w:val="7"/>
+        </w:numPr>
+      </w:pPr>
+      <w:r>
+        <w:t>Son lorsque le cube touche les pics</w:t>
+      </w:r>
+    </w:p>
+    <w:p>
+      <w:pPr>
+        <w:pStyle w:val="Paragraphedeliste"/>
+        <w:numPr>
+          <w:ilvl w:val="0"/>
+          <w:numId w:val="7"/>
+        </w:numPr>
+      </w:pPr>
+      <w:r>
+        <w:t xml:space="preserve">Clignotement du </w:t>
+      </w:r>
+      <w:proofErr w:type="spellStart"/>
+      <w:r>
+        <w:t>sprite</w:t>
+      </w:r>
+      <w:proofErr w:type="spellEnd"/>
+      <w:r>
+        <w:t xml:space="preserve"> du cube pendant 1 seconde lorsqu’il touche les pics</w:t>
+      </w:r>
+    </w:p>
+    <w:p>
+      <w:pPr>
+        <w:pStyle w:val="Paragraphedeliste"/>
+        <w:numPr>
+          <w:ilvl w:val="1"/>
+          <w:numId w:val="7"/>
+        </w:numPr>
+      </w:pPr>
+      <w:proofErr w:type="spellStart"/>
+      <w:r>
+        <w:t>damageEffectDuration</w:t>
+      </w:r>
+      <w:proofErr w:type="spellEnd"/>
       <w:r>
         <w:t> </w:t>
       </w:r>
@@ -359,34 +1391,36 @@
         <w:rPr>
           <w:color w:val="2E74B5" w:themeColor="accent5" w:themeShade="BF"/>
         </w:rPr>
-        <w:t>20</w:t>
+        <w:t>1.5</w:t>
       </w:r>
       <w:r>
         <w:t xml:space="preserve">) </w:t>
       </w:r>
       <w:r>
-        <w:t>:</w:t>
-      </w:r>
-      <w:r>
-        <w:t xml:space="preserve"> Force de freinage appliquée </w:t>
-      </w:r>
-      <w:r>
-        <w:t>pour freiner le joueur si aucun input de direction n’est détecté</w:t>
-      </w:r>
-      <w:r>
-        <w:t xml:space="preserve"> </w:t>
-      </w:r>
-    </w:p>
-    <w:p>
-      <w:pPr>
-        <w:pStyle w:val="Paragraphedeliste"/>
-        <w:numPr>
-          <w:ilvl w:val="0"/>
-          <w:numId w:val="7"/>
-        </w:numPr>
-      </w:pPr>
-      <w:r>
-        <w:t>SprintSpeedFactor </w:t>
+        <w:t xml:space="preserve">: durée maximale </w:t>
+      </w:r>
+      <w:r>
+        <w:t xml:space="preserve">en secondes </w:t>
+      </w:r>
+      <w:r>
+        <w:t>de l’effet de clignotement</w:t>
+      </w:r>
+    </w:p>
+    <w:p>
+      <w:pPr>
+        <w:pStyle w:val="Paragraphedeliste"/>
+        <w:numPr>
+          <w:ilvl w:val="1"/>
+          <w:numId w:val="7"/>
+        </w:numPr>
+      </w:pPr>
+      <w:proofErr w:type="spellStart"/>
+      <w:r>
+        <w:t>blinkDelay</w:t>
+      </w:r>
+      <w:proofErr w:type="spellEnd"/>
+      <w:r>
+        <w:t> </w:t>
       </w:r>
       <w:r>
         <w:t>(</w:t>
@@ -395,1293 +1429,598 @@
         <w:rPr>
           <w:color w:val="2E74B5" w:themeColor="accent5" w:themeShade="BF"/>
         </w:rPr>
-        <w:t>1.9</w:t>
+        <w:t>0.05</w:t>
       </w:r>
       <w:r>
         <w:t xml:space="preserve">) </w:t>
       </w:r>
       <w:r>
-        <w:t>: Facteur multiplicatif de vitesse appliqué lorsque le sprint est activé</w:t>
+        <w:t>: durée</w:t>
+      </w:r>
+      <w:r>
+        <w:t xml:space="preserve"> en secondes</w:t>
+      </w:r>
+      <w:r>
+        <w:t xml:space="preserve"> d’un clignotement</w:t>
+      </w:r>
+    </w:p>
+    <w:p>
+      <w:pPr>
+        <w:pStyle w:val="Paragraphedeliste"/>
+        <w:numPr>
+          <w:ilvl w:val="0"/>
+          <w:numId w:val="7"/>
+        </w:numPr>
+      </w:pPr>
+      <w:r>
+        <w:t>Son de victoire lorsque le joueur atteint l’objectif</w:t>
+      </w:r>
+    </w:p>
+    <w:p>
+      <w:pPr>
+        <w:pStyle w:val="Paragraphedeliste"/>
+        <w:numPr>
+          <w:ilvl w:val="0"/>
+          <w:numId w:val="7"/>
+        </w:numPr>
+      </w:pPr>
+      <w:r>
+        <w:lastRenderedPageBreak/>
+        <w:t xml:space="preserve">Camera </w:t>
+      </w:r>
+      <w:proofErr w:type="spellStart"/>
+      <w:r>
+        <w:t>shake</w:t>
+      </w:r>
+      <w:proofErr w:type="spellEnd"/>
+      <w:r>
+        <w:t xml:space="preserve"> lorsque le j</w:t>
+      </w:r>
+      <w:r>
+        <w:t>oueur touche les pics</w:t>
+      </w:r>
+    </w:p>
+    <w:p>
+      <w:pPr>
+        <w:pStyle w:val="Paragraphedeliste"/>
+        <w:numPr>
+          <w:ilvl w:val="1"/>
+          <w:numId w:val="7"/>
+        </w:numPr>
+      </w:pPr>
+      <w:proofErr w:type="spellStart"/>
+      <w:r>
+        <w:t>shakeDuration</w:t>
+      </w:r>
+      <w:proofErr w:type="spellEnd"/>
+      <w:r>
+        <w:t xml:space="preserve"> (</w:t>
+      </w:r>
+      <w:r>
+        <w:rPr>
+          <w:color w:val="4472C4" w:themeColor="accent1"/>
+        </w:rPr>
+        <w:t>0.2</w:t>
+      </w:r>
+      <w:r>
+        <w:t>) : durée de la vibration</w:t>
+      </w:r>
+    </w:p>
+    <w:p>
+      <w:pPr>
+        <w:pStyle w:val="Paragraphedeliste"/>
+        <w:numPr>
+          <w:ilvl w:val="1"/>
+          <w:numId w:val="7"/>
+        </w:numPr>
+      </w:pPr>
+      <w:proofErr w:type="spellStart"/>
+      <w:r>
+        <w:t>shakeAmount</w:t>
+      </w:r>
+      <w:proofErr w:type="spellEnd"/>
+      <w:r>
+        <w:t xml:space="preserve"> (</w:t>
+      </w:r>
+      <w:r>
+        <w:rPr>
+          <w:color w:val="4472C4" w:themeColor="accent1"/>
+        </w:rPr>
+        <w:t>0.7</w:t>
+      </w:r>
+      <w:r>
+        <w:t>) : force de la vibration</w:t>
+      </w:r>
+    </w:p>
+    <w:p>
+      <w:pPr>
+        <w:pStyle w:val="Paragraphedeliste"/>
+        <w:numPr>
+          <w:ilvl w:val="0"/>
+          <w:numId w:val="7"/>
+        </w:numPr>
+      </w:pPr>
+      <w:r>
+        <w:t xml:space="preserve">Vibrations de la manette lorsque le joueur touche les pics </w:t>
+      </w:r>
+    </w:p>
+    <w:p>
+      <w:pPr>
+        <w:pStyle w:val="Paragraphedeliste"/>
+        <w:numPr>
+          <w:ilvl w:val="1"/>
+          <w:numId w:val="7"/>
+        </w:numPr>
+      </w:pPr>
+      <w:proofErr w:type="spellStart"/>
+      <w:r>
+        <w:t>damageLowFreqVibrations</w:t>
+      </w:r>
+      <w:proofErr w:type="spellEnd"/>
+      <w:r>
+        <w:t> (</w:t>
+      </w:r>
+      <w:r>
+        <w:rPr>
+          <w:color w:val="4472C4" w:themeColor="accent1"/>
+        </w:rPr>
+        <w:t>0</w:t>
+      </w:r>
+      <w:r>
+        <w:t>) : vitesse de rotation du moteur basses fréquences de la manette</w:t>
+      </w:r>
+    </w:p>
+    <w:p>
+      <w:pPr>
+        <w:pStyle w:val="Paragraphedeliste"/>
+        <w:numPr>
+          <w:ilvl w:val="1"/>
+          <w:numId w:val="7"/>
+        </w:numPr>
+      </w:pPr>
+      <w:proofErr w:type="spellStart"/>
+      <w:r>
+        <w:t>damageHighFeqVibrations</w:t>
+      </w:r>
+      <w:proofErr w:type="spellEnd"/>
+      <w:r>
+        <w:t xml:space="preserve"> (</w:t>
+      </w:r>
+      <w:r>
+        <w:rPr>
+          <w:color w:val="4472C4" w:themeColor="accent1"/>
+        </w:rPr>
+        <w:t>0.8</w:t>
+      </w:r>
+      <w:r>
+        <w:t>) : vitesse de rotation du moteur hautes fréquences de la manette</w:t>
       </w:r>
     </w:p>
     <w:p/>
-    <w:p>
-      <w:pPr>
-        <w:pStyle w:val="Paragraphedeliste"/>
-        <w:numPr>
-          <w:ilvl w:val="0"/>
-          <w:numId w:val="9"/>
-        </w:numPr>
-      </w:pPr>
-      <w:r>
-        <w:t>Déplacement aérien</w:t>
-      </w:r>
-    </w:p>
-    <w:p>
-      <w:r>
-        <w:t>Le déplacement horizontal en l’air est régi par 1 seule valeur :</w:t>
-      </w:r>
-    </w:p>
-    <w:p>
-      <w:pPr>
-        <w:pStyle w:val="Paragraphedeliste"/>
-        <w:numPr>
-          <w:ilvl w:val="0"/>
-          <w:numId w:val="7"/>
-        </w:numPr>
-      </w:pPr>
-      <w:r>
-        <w:t>HorizontalAirSpeed (</w:t>
-      </w:r>
-      <w:r>
-        <w:rPr>
-          <w:color w:val="2E74B5" w:themeColor="accent5" w:themeShade="BF"/>
-        </w:rPr>
-        <w:t>12</w:t>
-      </w:r>
-      <w:r>
-        <w:t>) : vitesse horizontale maximale en l’air.</w:t>
-      </w:r>
-    </w:p>
     <w:p/>
     <w:p>
       <w:pPr>
         <w:pStyle w:val="Paragraphedeliste"/>
         <w:numPr>
           <w:ilvl w:val="0"/>
-          <w:numId w:val="8"/>
-        </w:numPr>
-      </w:pPr>
-      <w:r>
-        <w:t>Déplacement vertical</w:t>
-      </w:r>
-    </w:p>
-    <w:p>
-      <w:pPr>
-        <w:pStyle w:val="Paragraphedeliste"/>
-        <w:numPr>
-          <w:ilvl w:val="0"/>
-          <w:numId w:val="11"/>
-        </w:numPr>
-      </w:pPr>
-      <w:r>
-        <w:t>Saut</w:t>
-      </w:r>
-    </w:p>
-    <w:p>
-      <w:r>
-        <w:t>Le saut est défini par 4 valeurs :</w:t>
-      </w:r>
-    </w:p>
-    <w:p>
-      <w:pPr>
-        <w:pStyle w:val="Paragraphedeliste"/>
-        <w:numPr>
-          <w:ilvl w:val="0"/>
-          <w:numId w:val="7"/>
-        </w:numPr>
-      </w:pPr>
-      <w:r>
-        <w:t>VerticalImpulse (</w:t>
-      </w:r>
-      <w:r>
-        <w:rPr>
-          <w:color w:val="2E74B5" w:themeColor="accent5" w:themeShade="BF"/>
-        </w:rPr>
-        <w:t>30</w:t>
-      </w:r>
-      <w:r>
-        <w:t>) : valeur de la force d’impulsion du saut</w:t>
-      </w:r>
-      <w:r>
-        <w:t xml:space="preserve">, i.e. la force </w:t>
-      </w:r>
-      <w:r>
-        <w:t xml:space="preserve">verticale </w:t>
-      </w:r>
-      <w:r>
-        <w:t>permettant d’initier le saut</w:t>
-      </w:r>
-    </w:p>
-    <w:p>
-      <w:pPr>
-        <w:pStyle w:val="Paragraphedeliste"/>
-        <w:numPr>
-          <w:ilvl w:val="0"/>
-          <w:numId w:val="7"/>
-        </w:numPr>
-      </w:pPr>
-      <w:r>
-        <w:t>LongJumpThreshold (</w:t>
-      </w:r>
-      <w:r>
-        <w:rPr>
-          <w:color w:val="2E74B5" w:themeColor="accent5" w:themeShade="BF"/>
-        </w:rPr>
-        <w:t>0.5</w:t>
-      </w:r>
-      <w:r>
-        <w:t xml:space="preserve">) : </w:t>
-      </w:r>
-      <w:r>
-        <w:t>Permet de faire des sauts de hauteurs différentes. Plus la valeur est proche de 0, plus relâcher la touche de saut rapidement permettra de faire des sauts courts.</w:t>
-      </w:r>
-    </w:p>
-    <w:p>
-      <w:pPr>
-        <w:pStyle w:val="Paragraphedeliste"/>
-        <w:numPr>
-          <w:ilvl w:val="0"/>
-          <w:numId w:val="7"/>
-        </w:numPr>
-      </w:pPr>
-      <w:r>
-        <w:t>JumpNumber (</w:t>
-      </w:r>
-      <w:r>
-        <w:rPr>
-          <w:color w:val="2E74B5" w:themeColor="accent5" w:themeShade="BF"/>
-        </w:rPr>
-        <w:t>2</w:t>
-      </w:r>
-      <w:r>
-        <w:t>) : Nombre de sauts consécutifs max</w:t>
-      </w:r>
-      <w:r>
-        <w:t>imum</w:t>
-      </w:r>
-      <w:r>
-        <w:t xml:space="preserve"> sans toucher le sol</w:t>
-      </w:r>
-    </w:p>
-    <w:p>
-      <w:pPr>
-        <w:pStyle w:val="Paragraphedeliste"/>
-        <w:numPr>
-          <w:ilvl w:val="0"/>
-          <w:numId w:val="7"/>
-        </w:numPr>
-      </w:pPr>
-      <w:r>
-        <w:t>JumpTimeTolerance (</w:t>
-      </w:r>
-      <w:r>
-        <w:rPr>
-          <w:color w:val="2E74B5" w:themeColor="accent5" w:themeShade="BF"/>
-        </w:rPr>
-        <w:t>0.03</w:t>
-      </w:r>
-      <w:r>
-        <w:t>) : Tolérance d’appui sur la touche de saut avant de toucher le sol</w:t>
-      </w:r>
-      <w:r>
-        <w:t>, permet d’enchaîner les sauts</w:t>
-      </w:r>
-    </w:p>
-    <w:p>
-      <w:pPr>
-        <w:pStyle w:val="Paragraphedeliste"/>
-      </w:pPr>
-    </w:p>
-    <w:p>
-      <w:pPr>
-        <w:pStyle w:val="Paragraphedeliste"/>
-        <w:numPr>
-          <w:ilvl w:val="0"/>
-          <w:numId w:val="11"/>
-        </w:numPr>
-      </w:pPr>
-      <w:r>
-        <w:t xml:space="preserve">Gravité </w:t>
-      </w:r>
-    </w:p>
-    <w:p>
-      <w:r>
-        <w:t xml:space="preserve">La gravité est régie par 3 valeurs : </w:t>
-      </w:r>
-    </w:p>
-    <w:p>
-      <w:pPr>
-        <w:pStyle w:val="Paragraphedeliste"/>
-        <w:numPr>
-          <w:ilvl w:val="0"/>
-          <w:numId w:val="7"/>
-        </w:numPr>
-      </w:pPr>
-      <w:r>
-        <w:t>GravityValue (</w:t>
-      </w:r>
-      <w:r>
-        <w:rPr>
-          <w:color w:val="2E74B5" w:themeColor="accent5" w:themeShade="BF"/>
-        </w:rPr>
-        <w:t>80</w:t>
-      </w:r>
-      <w:r>
-        <w:t>) : Force de gravité</w:t>
-      </w:r>
-    </w:p>
-    <w:p>
-      <w:pPr>
-        <w:pStyle w:val="Paragraphedeliste"/>
-        <w:numPr>
-          <w:ilvl w:val="0"/>
-          <w:numId w:val="7"/>
-        </w:numPr>
-      </w:pPr>
-      <w:r>
-        <w:t>VerticalMaxSpeed (</w:t>
-      </w:r>
-      <w:r>
-        <w:rPr>
-          <w:color w:val="2E74B5" w:themeColor="accent5" w:themeShade="BF"/>
-        </w:rPr>
-        <w:t>30</w:t>
-      </w:r>
-      <w:r>
-        <w:t>) : valeur maximale de la valeur absolue de la vitesse selon l’axe vertical</w:t>
-      </w:r>
-    </w:p>
-    <w:p>
-      <w:pPr>
-        <w:pStyle w:val="Paragraphedeliste"/>
-        <w:numPr>
-          <w:ilvl w:val="0"/>
-          <w:numId w:val="7"/>
-        </w:numPr>
-      </w:pPr>
-      <w:r>
-        <w:t>FallGravityFactor (</w:t>
-      </w:r>
-      <w:r>
-        <w:rPr>
-          <w:color w:val="2E74B5" w:themeColor="accent5" w:themeShade="BF"/>
-        </w:rPr>
-        <w:t>0.7</w:t>
-      </w:r>
-      <w:r>
-        <w:t>) : Facteur multiplicateur de la gravité lors de la phase de descente uniquement</w:t>
-      </w:r>
-      <w:r>
-        <w:t>, permet d’obtenir une gravité différente selon la phase du saut (ici retombée plus lente)</w:t>
+          <w:numId w:val="1"/>
+        </w:numPr>
+      </w:pPr>
+      <w:r>
+        <w:t>Retours utilisateurs</w:t>
+      </w:r>
+    </w:p>
+    <w:p>
+      <w:pPr>
+        <w:pStyle w:val="Paragraphedeliste"/>
+        <w:ind w:left="1080"/>
+      </w:pPr>
+    </w:p>
+    <w:p>
+      <w:pPr>
+        <w:pStyle w:val="Paragraphedeliste"/>
+        <w:numPr>
+          <w:ilvl w:val="0"/>
+          <w:numId w:val="2"/>
+        </w:numPr>
+      </w:pPr>
+      <w:r>
+        <w:t>1</w:t>
+      </w:r>
+      <w:r>
+        <w:rPr>
+          <w:vertAlign w:val="superscript"/>
+        </w:rPr>
+        <w:t>er</w:t>
+      </w:r>
+      <w:r>
+        <w:t xml:space="preserve"> retour</w:t>
+      </w:r>
+    </w:p>
+    <w:p>
+      <w:pPr>
+        <w:ind w:firstLine="360"/>
+      </w:pPr>
+      <w:r>
+        <w:t xml:space="preserve">Ce premier retour porte sur la version au commit n°49 du projet, soit la version du 18 octobre 2022. L’objectif du test (rejoindre l’arrivée) ainsi que les quelques touches spécifiques ont été présentés au joueur, puis celui-ci a testé le jeu pendant environ 20 minutes. Le sujet a été invité à décrire à voix haute ses actions et ses ressentis. De ce test ont </w:t>
+      </w:r>
+      <w:r>
+        <w:t>pu</w:t>
+      </w:r>
+      <w:r>
+        <w:t xml:space="preserve"> être retirés les points positifs et négatifs suivants :</w:t>
+      </w:r>
+    </w:p>
+    <w:p>
+      <w:pPr>
+        <w:ind w:firstLine="360"/>
+      </w:pPr>
+      <w:r>
+        <w:t xml:space="preserve">Points positifs : </w:t>
+      </w:r>
+    </w:p>
+    <w:p>
+      <w:pPr>
+        <w:pStyle w:val="Paragraphedeliste"/>
+        <w:numPr>
+          <w:ilvl w:val="0"/>
+          <w:numId w:val="6"/>
+        </w:numPr>
+      </w:pPr>
+      <w:r>
+        <w:t>Les déplacements gauche droite sont nerveux et réactifs</w:t>
+      </w:r>
+    </w:p>
+    <w:p>
+      <w:pPr>
+        <w:pStyle w:val="Paragraphedeliste"/>
+        <w:numPr>
+          <w:ilvl w:val="0"/>
+          <w:numId w:val="6"/>
+        </w:numPr>
+      </w:pPr>
+      <w:r>
+        <w:t>Le saut est très réactif, aucune latence n’est détectée entre l’appui et le saut et il n’y a pas non plus de sensation de perte d’input</w:t>
+      </w:r>
+    </w:p>
+    <w:p>
+      <w:pPr>
+        <w:pStyle w:val="Paragraphedeliste"/>
+        <w:numPr>
+          <w:ilvl w:val="0"/>
+          <w:numId w:val="6"/>
+        </w:numPr>
+      </w:pPr>
+      <w:r>
+        <w:t xml:space="preserve">La déformation du personnage lors de son mouvement est très satisfaisante et </w:t>
+      </w:r>
+      <w:r>
+        <w:t>simule une sensation de vitesse</w:t>
+      </w:r>
+    </w:p>
+    <w:p>
+      <w:pPr>
+        <w:pStyle w:val="Paragraphedeliste"/>
+        <w:numPr>
+          <w:ilvl w:val="0"/>
+          <w:numId w:val="6"/>
+        </w:numPr>
+      </w:pPr>
+      <w:r>
+        <w:t xml:space="preserve">La mécanique du </w:t>
+      </w:r>
+      <w:proofErr w:type="spellStart"/>
+      <w:r>
+        <w:t>Wallgrab</w:t>
+      </w:r>
+      <w:proofErr w:type="spellEnd"/>
+      <w:r>
+        <w:t xml:space="preserve"> est très satisfaisante et a été comprise rapidement</w:t>
+      </w:r>
+    </w:p>
+    <w:p>
+      <w:pPr>
+        <w:pStyle w:val="Paragraphedeliste"/>
+        <w:numPr>
+          <w:ilvl w:val="0"/>
+          <w:numId w:val="6"/>
+        </w:numPr>
+      </w:pPr>
+      <w:r>
+        <w:t>Le menu principal ainsi que le menu de pause sont clairs et facilement navigables</w:t>
+      </w:r>
+    </w:p>
+    <w:p>
+      <w:pPr>
+        <w:pStyle w:val="Paragraphedeliste"/>
+        <w:numPr>
+          <w:ilvl w:val="0"/>
+          <w:numId w:val="6"/>
+        </w:numPr>
+      </w:pPr>
+      <w:r>
+        <w:t>On comprend facilement que l’on a pris des dégâts, le feedback est donc au point</w:t>
+      </w:r>
+    </w:p>
+    <w:p>
+      <w:pPr>
+        <w:pStyle w:val="Paragraphedeliste"/>
+        <w:numPr>
+          <w:ilvl w:val="0"/>
+          <w:numId w:val="6"/>
+        </w:numPr>
+      </w:pPr>
+      <w:r>
+        <w:t>La force du Dash est bien équilibrée et le Dash est satisfaisant à utiliser</w:t>
+      </w:r>
+    </w:p>
+    <w:p>
+      <w:pPr>
+        <w:pStyle w:val="Paragraphedeliste"/>
+        <w:numPr>
+          <w:ilvl w:val="0"/>
+          <w:numId w:val="6"/>
+        </w:numPr>
+      </w:pPr>
+      <w:r>
+        <w:t xml:space="preserve">La mécanique du </w:t>
+      </w:r>
+      <w:proofErr w:type="spellStart"/>
+      <w:r>
+        <w:t>WallJump</w:t>
+      </w:r>
+      <w:proofErr w:type="spellEnd"/>
+      <w:r>
+        <w:t xml:space="preserve"> a été comprise très rapidement (réussie du premier coup)</w:t>
+      </w:r>
+    </w:p>
+    <w:p>
+      <w:pPr>
+        <w:pStyle w:val="Paragraphedeliste"/>
+        <w:numPr>
+          <w:ilvl w:val="0"/>
+          <w:numId w:val="6"/>
+        </w:numPr>
+      </w:pPr>
+      <w:r>
+        <w:t>L’effet de particules lorsque le personnage touche le sol est satisfaisant</w:t>
+      </w:r>
+    </w:p>
+    <w:p>
+      <w:pPr>
+        <w:ind w:firstLine="360"/>
+      </w:pPr>
+      <w:r>
+        <w:t>Points négatifs :</w:t>
+      </w:r>
+    </w:p>
+    <w:p>
+      <w:pPr>
+        <w:pStyle w:val="Paragraphedeliste"/>
+        <w:numPr>
+          <w:ilvl w:val="0"/>
+          <w:numId w:val="6"/>
+        </w:numPr>
+      </w:pPr>
+      <w:r>
+        <w:t>La signification des noms des champs dans les menus de modification n’est pas toujours claire</w:t>
+      </w:r>
+    </w:p>
+    <w:p>
+      <w:pPr>
+        <w:pStyle w:val="Paragraphedeliste"/>
+        <w:numPr>
+          <w:ilvl w:val="0"/>
+          <w:numId w:val="6"/>
+        </w:numPr>
+      </w:pPr>
+      <w:r>
+        <w:t>La mécanique de sprint n’est pas très remarquable</w:t>
+      </w:r>
+    </w:p>
+    <w:p>
+      <w:pPr>
+        <w:pStyle w:val="Paragraphedeliste"/>
+        <w:numPr>
+          <w:ilvl w:val="0"/>
+          <w:numId w:val="6"/>
+        </w:numPr>
+      </w:pPr>
+      <w:r>
+        <w:t>Le bruit lors du rebond sur les plateformes rebondissantes est vite insupportable</w:t>
+      </w:r>
+    </w:p>
+    <w:p>
+      <w:pPr>
+        <w:pStyle w:val="Paragraphedeliste"/>
+        <w:numPr>
+          <w:ilvl w:val="0"/>
+          <w:numId w:val="6"/>
+        </w:numPr>
+      </w:pPr>
+      <w:r>
+        <w:t>La touche du clavier pour valider dans le menu principal et dans le menu de pause n’est pas la touche la plus intuitive</w:t>
+      </w:r>
+    </w:p>
+    <w:p>
+      <w:pPr>
+        <w:pStyle w:val="Paragraphedeliste"/>
+        <w:numPr>
+          <w:ilvl w:val="0"/>
+          <w:numId w:val="6"/>
+        </w:numPr>
+      </w:pPr>
+      <w:r>
+        <w:t>Le Dash n’est pas nécessaire dans le niveau</w:t>
+      </w:r>
+    </w:p>
+    <w:p>
+      <w:pPr>
+        <w:pStyle w:val="Paragraphedeliste"/>
+        <w:numPr>
+          <w:ilvl w:val="0"/>
+          <w:numId w:val="6"/>
+        </w:numPr>
+      </w:pPr>
+      <w:r>
+        <w:t>La plateforme rebondissante représente plus un obstacle qu’une mécanique dans la configuration actuelle du niveau</w:t>
+      </w:r>
+    </w:p>
+    <w:p>
+      <w:pPr>
+        <w:pStyle w:val="Paragraphedeliste"/>
+        <w:numPr>
+          <w:ilvl w:val="0"/>
+          <w:numId w:val="6"/>
+        </w:numPr>
+      </w:pPr>
+      <w:r>
+        <w:t>Le comportement de la plateforme en pente est irritant et perturbant, le comportement du personnage notamment lors du saut diffère de celui sur le sol normal mais sa couleur est la même que celui-ci</w:t>
+      </w:r>
+      <w:r>
+        <w:t>.</w:t>
+      </w:r>
+    </w:p>
+    <w:p>
+      <w:pPr>
+        <w:pStyle w:val="Paragraphedeliste"/>
+        <w:numPr>
+          <w:ilvl w:val="0"/>
+          <w:numId w:val="6"/>
+        </w:numPr>
+      </w:pPr>
+      <w:r>
+        <w:lastRenderedPageBreak/>
+        <w:t>L’effet sonore lors du passage dans une plateforme semi-transparente semble survenir de manière aléatoire</w:t>
       </w:r>
     </w:p>
     <w:p/>
     <w:p>
-      <w:pPr>
-        <w:pStyle w:val="Paragraphedeliste"/>
-        <w:numPr>
-          <w:ilvl w:val="0"/>
-          <w:numId w:val="8"/>
-        </w:numPr>
-      </w:pPr>
-      <w:r>
-        <w:t>Dash</w:t>
-      </w:r>
-    </w:p>
-    <w:p>
-      <w:r>
-        <w:t>Concernant les valeurs régissant son comportement :</w:t>
-      </w:r>
-    </w:p>
-    <w:p>
-      <w:pPr>
-        <w:pStyle w:val="Paragraphedeliste"/>
-        <w:numPr>
-          <w:ilvl w:val="0"/>
-          <w:numId w:val="7"/>
-        </w:numPr>
-      </w:pPr>
-      <w:r>
-        <w:t>DashBrake (</w:t>
-      </w:r>
-      <w:r>
-        <w:rPr>
-          <w:color w:val="2E74B5" w:themeColor="accent5" w:themeShade="BF"/>
-        </w:rPr>
-        <w:t>10</w:t>
-      </w:r>
-      <w:r>
-        <w:t>) : Force de freinage du dash</w:t>
-      </w:r>
-    </w:p>
-    <w:p>
-      <w:pPr>
-        <w:pStyle w:val="Paragraphedeliste"/>
-        <w:numPr>
-          <w:ilvl w:val="0"/>
-          <w:numId w:val="7"/>
-        </w:numPr>
-      </w:pPr>
-      <w:r>
-        <w:t>DashForce </w:t>
-      </w:r>
-      <w:r>
-        <w:t>(</w:t>
-      </w:r>
-      <w:r>
-        <w:rPr>
-          <w:color w:val="2E74B5" w:themeColor="accent5" w:themeShade="BF"/>
-        </w:rPr>
-        <w:t>8</w:t>
-      </w:r>
-      <w:r>
-        <w:t xml:space="preserve">) </w:t>
-      </w:r>
-      <w:r>
-        <w:t>: Force de l’impulsion du dash, i.e. la force servant à initier le dash</w:t>
-      </w:r>
-      <w:r>
-        <w:t xml:space="preserve"> (force appliquée selon l’axe X)</w:t>
-      </w:r>
-    </w:p>
-    <w:p>
-      <w:pPr>
-        <w:pStyle w:val="Paragraphedeliste"/>
-        <w:numPr>
-          <w:ilvl w:val="0"/>
-          <w:numId w:val="7"/>
-        </w:numPr>
-      </w:pPr>
-      <w:r>
-        <w:t>DashDelay (</w:t>
-      </w:r>
-      <w:r>
-        <w:rPr>
-          <w:color w:val="2E74B5" w:themeColor="accent5" w:themeShade="BF"/>
-        </w:rPr>
-        <w:t>0.5</w:t>
-      </w:r>
-      <w:r>
-        <w:t xml:space="preserve">) : </w:t>
-      </w:r>
-      <w:r>
-        <w:t>D</w:t>
-      </w:r>
-      <w:r>
-        <w:t>élai entre 2 utilisations du dash</w:t>
+      <w:r>
+        <w:t>Les solutions suivantes ont ainsi été adoptées, pour solutionner les points négatifs relevés :</w:t>
+      </w:r>
+    </w:p>
+    <w:p>
+      <w:pPr>
+        <w:pStyle w:val="Paragraphedeliste"/>
+        <w:numPr>
+          <w:ilvl w:val="0"/>
+          <w:numId w:val="6"/>
+        </w:numPr>
+      </w:pPr>
+      <w:r>
+        <w:t>Modification de la valeur du sprint pour passer à 1,9</w:t>
+      </w:r>
+    </w:p>
+    <w:p>
+      <w:pPr>
+        <w:pStyle w:val="Paragraphedeliste"/>
+        <w:numPr>
+          <w:ilvl w:val="0"/>
+          <w:numId w:val="6"/>
+        </w:numPr>
+      </w:pPr>
+      <w:r>
+        <w:t>Modification du nom des champs dans les menus de modification pour les rendre plus explicites</w:t>
+      </w:r>
+    </w:p>
+    <w:p>
+      <w:pPr>
+        <w:pStyle w:val="Paragraphedeliste"/>
+        <w:numPr>
+          <w:ilvl w:val="0"/>
+          <w:numId w:val="6"/>
+        </w:numPr>
+      </w:pPr>
+      <w:r>
+        <w:t>Retirer le bruit lors du rebond sur une plateforme rebondissante</w:t>
+      </w:r>
+    </w:p>
+    <w:p>
+      <w:pPr>
+        <w:pStyle w:val="Paragraphedeliste"/>
+        <w:numPr>
+          <w:ilvl w:val="0"/>
+          <w:numId w:val="6"/>
+        </w:numPr>
+      </w:pPr>
+      <w:r>
+        <w:t>Ajout de la touche « entrée » pour valider au clavier dans les menus</w:t>
+      </w:r>
+    </w:p>
+    <w:p>
+      <w:pPr>
+        <w:pStyle w:val="Paragraphedeliste"/>
+        <w:numPr>
+          <w:ilvl w:val="0"/>
+          <w:numId w:val="6"/>
+        </w:numPr>
+      </w:pPr>
+      <w:r>
+        <w:t>Ajout d’une section dans le niveau où le Dash est nécessaire</w:t>
+      </w:r>
+    </w:p>
+    <w:p>
+      <w:pPr>
+        <w:pStyle w:val="Paragraphedeliste"/>
+        <w:numPr>
+          <w:ilvl w:val="0"/>
+          <w:numId w:val="6"/>
+        </w:numPr>
+      </w:pPr>
+      <w:r>
+        <w:t>Déplacement de la plateforme rebondissante vers la fin du niveau</w:t>
+      </w:r>
+    </w:p>
+    <w:p>
+      <w:pPr>
+        <w:pStyle w:val="Paragraphedeliste"/>
+        <w:numPr>
+          <w:ilvl w:val="0"/>
+          <w:numId w:val="6"/>
+        </w:numPr>
+      </w:pPr>
+      <w:r>
+        <w:t>Réglage de la plateforme en pente pour que son comportement soit idoine à celui du sol normal</w:t>
+      </w:r>
+    </w:p>
+    <w:p>
+      <w:pPr>
+        <w:pStyle w:val="Paragraphedeliste"/>
+        <w:numPr>
+          <w:ilvl w:val="0"/>
+          <w:numId w:val="6"/>
+        </w:numPr>
+      </w:pPr>
+      <w:r>
+        <w:t>Modification des conditions d’apparition du son lors du passage dans la plateforme semi-transparente afin que celui-ci survienne à chaque fois.</w:t>
       </w:r>
     </w:p>
     <w:p/>
-    <w:p>
-      <w:pPr>
-        <w:pStyle w:val="Paragraphedeliste"/>
-        <w:numPr>
-          <w:ilvl w:val="0"/>
-          <w:numId w:val="8"/>
-        </w:numPr>
-      </w:pPr>
-      <w:r>
-        <w:t>Wall Jump</w:t>
-      </w:r>
-    </w:p>
-    <w:p>
-      <w:r>
-        <w:t>Le Wall Jump est régi par deux valeurs :</w:t>
-      </w:r>
-    </w:p>
-    <w:p>
-      <w:pPr>
-        <w:pStyle w:val="Paragraphedeliste"/>
-        <w:numPr>
-          <w:ilvl w:val="0"/>
-          <w:numId w:val="7"/>
-        </w:numPr>
-      </w:pPr>
-      <w:r>
-        <w:t>WallFriction (</w:t>
-      </w:r>
-      <w:r>
-        <w:rPr>
-          <w:color w:val="2E74B5" w:themeColor="accent5" w:themeShade="BF"/>
-        </w:rPr>
-        <w:t>0.1</w:t>
-      </w:r>
-      <w:r>
-        <w:t>) : Facteur multiplicateur de la gravité lorsque le joueur glisse du mur. Le joueur chute donc plus lentement.</w:t>
-      </w:r>
-    </w:p>
-    <w:p>
-      <w:pPr>
-        <w:pStyle w:val="Paragraphedeliste"/>
-        <w:numPr>
-          <w:ilvl w:val="0"/>
-          <w:numId w:val="7"/>
-        </w:numPr>
-      </w:pPr>
-      <w:r>
-        <w:t>WallGrabDuration (</w:t>
-      </w:r>
-      <w:r>
-        <w:rPr>
-          <w:color w:val="2E74B5" w:themeColor="accent5" w:themeShade="BF"/>
-        </w:rPr>
-        <w:t>0.3</w:t>
-      </w:r>
-      <w:r>
-        <w:t xml:space="preserve">) : durée pendant laquelle le joueur est considéré comme </w:t>
-      </w:r>
-      <w:r>
-        <w:t xml:space="preserve">étant </w:t>
-      </w:r>
-      <w:r>
-        <w:t xml:space="preserve">agrippé au mur, il ne tombe donc pas. </w:t>
-      </w:r>
-      <w:r>
-        <w:t>Après cette durée, il commence à tomber le long du mur.</w:t>
-      </w:r>
-    </w:p>
     <w:p/>
     <w:p>
       <w:pPr>
-        <w:pStyle w:val="Paragraphedeliste"/>
-        <w:numPr>
-          <w:ilvl w:val="0"/>
-          <w:numId w:val="8"/>
-        </w:numPr>
-      </w:pPr>
-      <w:r>
-        <w:t>Plateformes rebondissantes</w:t>
-      </w:r>
-    </w:p>
-    <w:p>
-      <w:r>
-        <w:t>1 seule valeur chiffrée est associée aux plateformes rebondissantes :</w:t>
-      </w:r>
-    </w:p>
-    <w:p>
-      <w:pPr>
-        <w:pStyle w:val="Paragraphedeliste"/>
-        <w:numPr>
-          <w:ilvl w:val="0"/>
-          <w:numId w:val="7"/>
-        </w:numPr>
-      </w:pPr>
-      <w:r>
-        <w:lastRenderedPageBreak/>
-        <w:t>BouncyPlatformBounciness (</w:t>
-      </w:r>
-      <w:r>
-        <w:rPr>
-          <w:color w:val="2E74B5" w:themeColor="accent5" w:themeShade="BF"/>
-        </w:rPr>
-        <w:t>0.839</w:t>
-      </w:r>
-      <w:r>
-        <w:t>) : Facteur servant à faire rebondir le</w:t>
-      </w:r>
-      <w:r>
-        <w:t xml:space="preserve"> joueur. Plus ce facteur est bas, moins le joueur rebondira haut.</w:t>
-      </w:r>
-    </w:p>
-    <w:p>
-      <w:pPr>
-        <w:pStyle w:val="Paragraphedeliste"/>
-      </w:pPr>
-    </w:p>
-    <w:p>
-      <w:pPr>
-        <w:pStyle w:val="Paragraphedeliste"/>
-        <w:numPr>
-          <w:ilvl w:val="0"/>
-          <w:numId w:val="8"/>
-        </w:numPr>
-      </w:pPr>
-      <w:r>
-        <w:t>Plateformes semi-transparentes</w:t>
-      </w:r>
-    </w:p>
-    <w:p>
-      <w:r>
-        <w:t>Le feedback associé à ces plateformes est un son d’aspiration, qui se déclenche lorsque le joueur traverse la plateforme</w:t>
-      </w:r>
-    </w:p>
-    <w:p>
-      <w:r>
-        <w:t>La valeur associée à ces plateformes est :</w:t>
-      </w:r>
-    </w:p>
-    <w:p>
-      <w:pPr>
-        <w:pStyle w:val="Paragraphedeliste"/>
-        <w:numPr>
-          <w:ilvl w:val="0"/>
-          <w:numId w:val="7"/>
-        </w:numPr>
-      </w:pPr>
-      <w:r>
-        <w:t>PlatformClipSpeed (</w:t>
-      </w:r>
-      <w:r>
-        <w:rPr>
-          <w:color w:val="2E74B5" w:themeColor="accent5" w:themeShade="BF"/>
-        </w:rPr>
-        <w:t>4</w:t>
-      </w:r>
-      <w:r>
-        <w:t>) : Si le joueur n’a pas assez de vitesse verticale pour traverser la plateforme en entier, la plateforme va faire remonter le joueur jusqu’en haut en lui ajoutant cette vitesse comme vitesse verticale.</w:t>
-      </w:r>
-    </w:p>
-    <w:p/>
-    <w:p>
-      <w:pPr>
-        <w:pStyle w:val="Paragraphedeliste"/>
-        <w:numPr>
-          <w:ilvl w:val="0"/>
-          <w:numId w:val="8"/>
-        </w:numPr>
-      </w:pPr>
-      <w:r>
-        <w:t>Plateformes mobiles</w:t>
-      </w:r>
-    </w:p>
-    <w:p>
-      <w:r>
-        <w:t>Les plateformes mobiles se comportent comme une plateforme normale, mais se déplacent et leur déplacement est configurable selon 4 paramètres :</w:t>
-      </w:r>
-    </w:p>
-    <w:p>
-      <w:pPr>
-        <w:pStyle w:val="Paragraphedeliste"/>
-        <w:numPr>
-          <w:ilvl w:val="0"/>
-          <w:numId w:val="7"/>
-        </w:numPr>
-      </w:pPr>
-      <w:r>
-        <w:t>MoveTime (</w:t>
-      </w:r>
-      <w:r>
-        <w:rPr>
-          <w:color w:val="2E74B5" w:themeColor="accent5" w:themeShade="BF"/>
-        </w:rPr>
-        <w:t>1</w:t>
-      </w:r>
-      <w:r>
-        <w:t>) : durée en seconde pendant laquelle la plateforme se déplace</w:t>
-      </w:r>
-    </w:p>
-    <w:p>
-      <w:pPr>
-        <w:pStyle w:val="Paragraphedeliste"/>
-        <w:numPr>
-          <w:ilvl w:val="0"/>
-          <w:numId w:val="7"/>
-        </w:numPr>
-      </w:pPr>
-      <w:r>
-        <w:t>IdleTime (</w:t>
-      </w:r>
-      <w:r>
-        <w:rPr>
-          <w:color w:val="2E74B5" w:themeColor="accent5" w:themeShade="BF"/>
-        </w:rPr>
-        <w:t>1</w:t>
-      </w:r>
-      <w:r>
-        <w:t>) : durée en seconde pendant laquelle la plateforme ne bouge pas</w:t>
-      </w:r>
-    </w:p>
-    <w:p>
-      <w:pPr>
-        <w:pStyle w:val="Paragraphedeliste"/>
-        <w:numPr>
-          <w:ilvl w:val="0"/>
-          <w:numId w:val="7"/>
-        </w:numPr>
-      </w:pPr>
-      <w:r>
-        <w:t>Speed (</w:t>
-      </w:r>
-      <w:r>
-        <w:rPr>
-          <w:color w:val="2E74B5" w:themeColor="accent5" w:themeShade="BF"/>
-        </w:rPr>
-        <w:t>2</w:t>
-      </w:r>
-      <w:r>
-        <w:t>) : Vitesse de déplacement de la plateforme</w:t>
-      </w:r>
-    </w:p>
-    <w:p>
-      <w:pPr>
-        <w:pStyle w:val="Paragraphedeliste"/>
-        <w:numPr>
-          <w:ilvl w:val="0"/>
-          <w:numId w:val="7"/>
-        </w:numPr>
-      </w:pPr>
-      <w:r>
-        <w:t>MoveDirection (</w:t>
-      </w:r>
-      <w:r>
-        <w:rPr>
-          <w:color w:val="2E74B5" w:themeColor="accent5" w:themeShade="BF"/>
-        </w:rPr>
-        <w:t>[</w:t>
-      </w:r>
-      <w:r>
-        <w:rPr>
-          <w:color w:val="2E74B5" w:themeColor="accent5" w:themeShade="BF"/>
-        </w:rPr>
-        <w:t>1,0</w:t>
-      </w:r>
-      <w:r>
-        <w:rPr>
-          <w:color w:val="2E74B5" w:themeColor="accent5" w:themeShade="BF"/>
-        </w:rPr>
-        <w:t>]</w:t>
-      </w:r>
-      <w:r>
-        <w:t>) : Vecteur de direction de déplacement de la plateforme</w:t>
-      </w:r>
-    </w:p>
-    <w:p>
-      <w:pPr>
-        <w:pStyle w:val="Paragraphedeliste"/>
-      </w:pPr>
-    </w:p>
-    <w:p>
-      <w:pPr>
-        <w:pStyle w:val="Paragraphedeliste"/>
-        <w:numPr>
-          <w:ilvl w:val="0"/>
-          <w:numId w:val="8"/>
-        </w:numPr>
-      </w:pPr>
-      <w:r>
-        <w:t>Pics</w:t>
-      </w:r>
-    </w:p>
-    <w:p>
-      <w:r>
-        <w:t>Si le joueur touche les pics, alors un effet sonore va se jouer et le sprite du joueur va se mettre à clignoter pendant 1 seconde.</w:t>
-      </w:r>
-    </w:p>
-    <w:p/>
-    <w:p>
-      <w:pPr>
-        <w:pStyle w:val="Paragraphedeliste"/>
-        <w:numPr>
-          <w:ilvl w:val="0"/>
-          <w:numId w:val="8"/>
-        </w:numPr>
-      </w:pPr>
-      <w:r>
-        <w:t>Objectif</w:t>
-      </w:r>
-    </w:p>
-    <w:p>
-      <w:r>
-        <w:t>Un objectif, représenté par un carré jaune, se trouve au bout du niveau. Si le joueur parvient à l’atteindre et le touche, alors un effet sonore (fanfare de final fantasy) sera joué</w:t>
-      </w:r>
-    </w:p>
-    <w:p/>
-    <w:p>
-      <w:pPr>
-        <w:pStyle w:val="Paragraphedeliste"/>
-        <w:numPr>
-          <w:ilvl w:val="0"/>
-          <w:numId w:val="8"/>
-        </w:numPr>
-      </w:pPr>
-      <w:r>
-        <w:t>Feedbacks</w:t>
-      </w:r>
-    </w:p>
-    <w:p>
-      <w:r>
-        <w:t>La liste complète des différents feedbacks est la suivante :</w:t>
-      </w:r>
-    </w:p>
-    <w:p>
-      <w:pPr>
-        <w:pStyle w:val="Paragraphedeliste"/>
-        <w:numPr>
-          <w:ilvl w:val="0"/>
-          <w:numId w:val="7"/>
-        </w:numPr>
-      </w:pPr>
-      <w:r>
-        <w:t>Augmentation ou diminution</w:t>
-      </w:r>
-      <w:r>
-        <w:t xml:space="preserve"> de la taille du sprite du cube selon sa vitesse horizontale et verticale (déformation)</w:t>
-      </w:r>
-    </w:p>
-    <w:p>
-      <w:pPr>
-        <w:pStyle w:val="Paragraphedeliste"/>
-        <w:numPr>
-          <w:ilvl w:val="0"/>
-          <w:numId w:val="7"/>
-        </w:numPr>
-      </w:pPr>
-      <w:r>
-        <w:t>Effet de particule lorsque le cube atterrit sur le sol</w:t>
-      </w:r>
-    </w:p>
-    <w:p>
-      <w:pPr>
-        <w:pStyle w:val="Paragraphedeliste"/>
-        <w:numPr>
-          <w:ilvl w:val="0"/>
-          <w:numId w:val="7"/>
-        </w:numPr>
-      </w:pPr>
-      <w:r>
-        <w:t>Son d’aspiration lorsque le joueur traverse une plateforme semi-transparente</w:t>
-      </w:r>
-    </w:p>
-    <w:p>
-      <w:pPr>
-        <w:pStyle w:val="Paragraphedeliste"/>
-        <w:numPr>
-          <w:ilvl w:val="0"/>
-          <w:numId w:val="7"/>
-        </w:numPr>
-      </w:pPr>
-      <w:r>
-        <w:t>Son lorsque le cube touche les pics</w:t>
-      </w:r>
-    </w:p>
-    <w:p>
-      <w:pPr>
-        <w:pStyle w:val="Paragraphedeliste"/>
-        <w:numPr>
-          <w:ilvl w:val="0"/>
-          <w:numId w:val="7"/>
-        </w:numPr>
-      </w:pPr>
-      <w:r>
-        <w:t>Clignotement du sprite du cube pendant 1 seconde lorsqu’il touche les pics</w:t>
-      </w:r>
-    </w:p>
-    <w:p>
-      <w:pPr>
-        <w:pStyle w:val="Paragraphedeliste"/>
-        <w:numPr>
-          <w:ilvl w:val="1"/>
-          <w:numId w:val="7"/>
-        </w:numPr>
-      </w:pPr>
-      <w:r>
-        <w:t>damageEffectDuration </w:t>
-      </w:r>
-      <w:r>
-        <w:t>(</w:t>
-      </w:r>
-      <w:r>
-        <w:rPr>
-          <w:color w:val="2E74B5" w:themeColor="accent5" w:themeShade="BF"/>
-        </w:rPr>
-        <w:t>1.5</w:t>
-      </w:r>
-      <w:r>
-        <w:t xml:space="preserve">) </w:t>
-      </w:r>
-      <w:r>
-        <w:t xml:space="preserve">: durée maximale </w:t>
-      </w:r>
-      <w:r>
-        <w:t xml:space="preserve">en secondes </w:t>
-      </w:r>
-      <w:r>
-        <w:t>de l’effet de clignotement</w:t>
-      </w:r>
-    </w:p>
-    <w:p>
-      <w:pPr>
-        <w:pStyle w:val="Paragraphedeliste"/>
-        <w:numPr>
-          <w:ilvl w:val="1"/>
-          <w:numId w:val="7"/>
-        </w:numPr>
-      </w:pPr>
-      <w:r>
-        <w:t>blinkDelay </w:t>
-      </w:r>
-      <w:r>
-        <w:t>(</w:t>
-      </w:r>
-      <w:r>
-        <w:rPr>
-          <w:color w:val="2E74B5" w:themeColor="accent5" w:themeShade="BF"/>
-        </w:rPr>
-        <w:t>0.05</w:t>
-      </w:r>
-      <w:r>
-        <w:t xml:space="preserve">) </w:t>
-      </w:r>
-      <w:r>
-        <w:t>: durée</w:t>
-      </w:r>
-      <w:r>
-        <w:t xml:space="preserve"> en secondes</w:t>
-      </w:r>
-      <w:r>
-        <w:t xml:space="preserve"> d’un clignotement</w:t>
-      </w:r>
-    </w:p>
-    <w:p>
-      <w:pPr>
-        <w:pStyle w:val="Paragraphedeliste"/>
-        <w:numPr>
-          <w:ilvl w:val="0"/>
-          <w:numId w:val="7"/>
-        </w:numPr>
-      </w:pPr>
-      <w:r>
-        <w:t>Son de victoire lorsque le joueur atteint l’objectif</w:t>
-      </w:r>
-    </w:p>
-    <w:p>
-      <w:pPr>
-        <w:pStyle w:val="Paragraphedeliste"/>
-        <w:numPr>
-          <w:ilvl w:val="0"/>
-          <w:numId w:val="7"/>
-        </w:numPr>
-        <w:rPr>
-          <w:lang w:val="en-US"/>
-        </w:rPr>
-      </w:pPr>
-      <w:r>
         <w:rPr>
           <w:i/>
           <w:iCs/>
-          <w:lang w:val="en-US"/>
-        </w:rPr>
-        <w:t>ajouter feedback camerashake avec v</w:t>
-      </w:r>
+        </w:rPr>
+      </w:pPr>
       <w:r>
         <w:rPr>
           <w:i/>
           <w:iCs/>
-          <w:lang w:val="en-US"/>
-        </w:rPr>
-        <w:t>aleurs</w:t>
-      </w:r>
-    </w:p>
-    <w:p>
-      <w:pPr>
-        <w:pStyle w:val="Paragraphedeliste"/>
-        <w:numPr>
-          <w:ilvl w:val="0"/>
-          <w:numId w:val="7"/>
-        </w:numPr>
-        <w:rPr>
-          <w:lang w:val="en-US"/>
-        </w:rPr>
-      </w:pPr>
-      <w:r>
+        </w:rPr>
+        <w:t>Ajouter captures d’écran du jeu</w:t>
+      </w:r>
+    </w:p>
+    <w:p>
+      <w:pPr>
         <w:rPr>
           <w:i/>
           <w:iCs/>
-          <w:lang w:val="en-US"/>
-        </w:rPr>
-        <w:t>idem pour vibrations</w:t>
-      </w:r>
-    </w:p>
-    <w:p>
-      <w:pPr>
-        <w:rPr>
-          <w:lang w:val="en-US"/>
-        </w:rPr>
-      </w:pPr>
-    </w:p>
-    <w:p>
-      <w:pPr>
-        <w:rPr>
-          <w:lang w:val="en-US"/>
-        </w:rPr>
-      </w:pPr>
-    </w:p>
-    <w:p>
-      <w:pPr>
-        <w:rPr>
-          <w:lang w:val="en-US"/>
-        </w:rPr>
-      </w:pPr>
-    </w:p>
-    <w:p>
-      <w:pPr>
-        <w:pStyle w:val="Paragraphedeliste"/>
-        <w:numPr>
-          <w:ilvl w:val="0"/>
-          <w:numId w:val="1"/>
-        </w:numPr>
-      </w:pPr>
-      <w:r>
-        <w:t>Retours utilisateurs</w:t>
-      </w:r>
-    </w:p>
-    <w:p>
-      <w:pPr>
-        <w:pStyle w:val="Paragraphedeliste"/>
-        <w:ind w:left="1080"/>
-      </w:pPr>
-    </w:p>
-    <w:p>
-      <w:pPr>
-        <w:pStyle w:val="Paragraphedeliste"/>
-        <w:numPr>
-          <w:ilvl w:val="0"/>
-          <w:numId w:val="2"/>
-        </w:numPr>
-      </w:pPr>
-      <w:r>
-        <w:t>1</w:t>
-      </w:r>
-      <w:r>
-        <w:rPr>
-          <w:vertAlign w:val="superscript"/>
-        </w:rPr>
-        <w:t>er</w:t>
-      </w:r>
-      <w:r>
-        <w:t xml:space="preserve"> retour</w:t>
-      </w:r>
-    </w:p>
-    <w:p>
-      <w:pPr>
-        <w:ind w:firstLine="360"/>
-      </w:pPr>
-      <w:r>
-        <w:t>Ce premier retour porte sur la version au commit n°49 du projet, soit la version du 18 octobre 2022. L’objectif du test (rejoindre l’arrivée) ainsi que les quelques touches spécifiques ont été présentés au joueur, puis celui-ci a testé le jeu pendant environ 20 minutes. Le sujet a été invité à décrire à voix haute ses actions et ses ressentis. De ce test ont put être retirés les points positifs et négatifs suivants :</w:t>
-      </w:r>
-    </w:p>
-    <w:p>
-      <w:pPr>
-        <w:ind w:firstLine="360"/>
-      </w:pPr>
-      <w:r>
-        <w:t xml:space="preserve">Points positifs : </w:t>
-      </w:r>
-    </w:p>
-    <w:p>
-      <w:pPr>
-        <w:pStyle w:val="Paragraphedeliste"/>
-        <w:numPr>
-          <w:ilvl w:val="0"/>
-          <w:numId w:val="6"/>
-        </w:numPr>
-      </w:pPr>
-      <w:r>
-        <w:t>Les déplacements gauche droite sont nerveux et réactifs</w:t>
-      </w:r>
-    </w:p>
-    <w:p>
-      <w:pPr>
-        <w:pStyle w:val="Paragraphedeliste"/>
-        <w:numPr>
-          <w:ilvl w:val="0"/>
-          <w:numId w:val="6"/>
-        </w:numPr>
-      </w:pPr>
-      <w:r>
-        <w:t>Le saut est très réactif, aucune latence n’est détectée entre l’appui et le saut et il n’y a pas non plus de sensation de perte d’input</w:t>
-      </w:r>
-    </w:p>
-    <w:p>
-      <w:pPr>
-        <w:pStyle w:val="Paragraphedeliste"/>
-        <w:numPr>
-          <w:ilvl w:val="0"/>
-          <w:numId w:val="6"/>
-        </w:numPr>
-      </w:pPr>
-      <w:r>
-        <w:t xml:space="preserve">La déformation du personnage lors de son mouvement est très satisfaisante et </w:t>
-      </w:r>
-      <w:r>
-        <w:t>simule une sensation de vitesse</w:t>
-      </w:r>
-    </w:p>
-    <w:p>
-      <w:pPr>
-        <w:pStyle w:val="Paragraphedeliste"/>
-        <w:numPr>
-          <w:ilvl w:val="0"/>
-          <w:numId w:val="6"/>
-        </w:numPr>
-      </w:pPr>
-      <w:r>
-        <w:t>La mécanique du Wallgrab est très satisfaisante et a été comprise rapidement</w:t>
-      </w:r>
-    </w:p>
-    <w:p>
-      <w:pPr>
-        <w:pStyle w:val="Paragraphedeliste"/>
-        <w:numPr>
-          <w:ilvl w:val="0"/>
-          <w:numId w:val="6"/>
-        </w:numPr>
-      </w:pPr>
-      <w:r>
-        <w:t>Le menu principal ainsi que le menu de pause sont clairs et facilement navigables</w:t>
-      </w:r>
-    </w:p>
-    <w:p>
-      <w:pPr>
-        <w:pStyle w:val="Paragraphedeliste"/>
-        <w:numPr>
-          <w:ilvl w:val="0"/>
-          <w:numId w:val="6"/>
-        </w:numPr>
-      </w:pPr>
-      <w:r>
-        <w:t>On comprend facilement que l’on a pris des dégâts, le feedback est donc au point</w:t>
-      </w:r>
-    </w:p>
-    <w:p>
-      <w:pPr>
-        <w:pStyle w:val="Paragraphedeliste"/>
-        <w:numPr>
-          <w:ilvl w:val="0"/>
-          <w:numId w:val="6"/>
-        </w:numPr>
-      </w:pPr>
-      <w:r>
-        <w:t>La force du Dash est bien équilibrée et le Dash est satisfaisant à utiliser</w:t>
-      </w:r>
-    </w:p>
-    <w:p>
-      <w:pPr>
-        <w:pStyle w:val="Paragraphedeliste"/>
-        <w:numPr>
-          <w:ilvl w:val="0"/>
-          <w:numId w:val="6"/>
-        </w:numPr>
-      </w:pPr>
-      <w:r>
-        <w:t>La mécanique du WallJump a été comprise très rapidement (réussie du premier coup)</w:t>
-      </w:r>
-    </w:p>
-    <w:p>
-      <w:pPr>
-        <w:pStyle w:val="Paragraphedeliste"/>
-        <w:numPr>
-          <w:ilvl w:val="0"/>
-          <w:numId w:val="6"/>
-        </w:numPr>
-      </w:pPr>
-      <w:r>
-        <w:t>L’effet de particules lorsque le personnage touche le sol est satisfaisant</w:t>
-      </w:r>
-    </w:p>
-    <w:p>
-      <w:pPr>
-        <w:ind w:firstLine="360"/>
-      </w:pPr>
-      <w:r>
-        <w:t>Points négatifs :</w:t>
-      </w:r>
-    </w:p>
-    <w:p>
-      <w:pPr>
-        <w:pStyle w:val="Paragraphedeliste"/>
-        <w:numPr>
-          <w:ilvl w:val="0"/>
-          <w:numId w:val="6"/>
-        </w:numPr>
-      </w:pPr>
-      <w:r>
-        <w:t>La signification des noms des champs dans les menus de modification n’est pas toujours claire</w:t>
-      </w:r>
-    </w:p>
-    <w:p>
-      <w:pPr>
-        <w:pStyle w:val="Paragraphedeliste"/>
-        <w:numPr>
-          <w:ilvl w:val="0"/>
-          <w:numId w:val="6"/>
-        </w:numPr>
-      </w:pPr>
-      <w:r>
-        <w:t>La mécanique de sprint n’est pas très remarquable</w:t>
-      </w:r>
-    </w:p>
-    <w:p>
-      <w:pPr>
-        <w:pStyle w:val="Paragraphedeliste"/>
-        <w:numPr>
-          <w:ilvl w:val="0"/>
-          <w:numId w:val="6"/>
-        </w:numPr>
-      </w:pPr>
-      <w:r>
-        <w:t>Le bruit lors du rebond sur les plateformes rebondissantes est vite insupportable</w:t>
-      </w:r>
-    </w:p>
-    <w:p>
-      <w:pPr>
-        <w:pStyle w:val="Paragraphedeliste"/>
-        <w:numPr>
-          <w:ilvl w:val="0"/>
-          <w:numId w:val="6"/>
-        </w:numPr>
-      </w:pPr>
-      <w:r>
-        <w:t>La touche du clavier pour valider dans le menu principal et dans le menu de pause n’est pas la touche la plus intuitive</w:t>
-      </w:r>
-    </w:p>
-    <w:p>
-      <w:pPr>
-        <w:pStyle w:val="Paragraphedeliste"/>
-        <w:numPr>
-          <w:ilvl w:val="0"/>
-          <w:numId w:val="6"/>
-        </w:numPr>
-      </w:pPr>
-      <w:r>
-        <w:t>Le Dash n’est pas nécessaire dans le niveau</w:t>
-      </w:r>
-    </w:p>
-    <w:p>
-      <w:pPr>
-        <w:pStyle w:val="Paragraphedeliste"/>
-        <w:numPr>
-          <w:ilvl w:val="0"/>
-          <w:numId w:val="6"/>
-        </w:numPr>
-      </w:pPr>
-      <w:r>
-        <w:t>La plateforme rebondissante représente plus un obstacle qu’une mécanique dans la configuration actuelle du niveau</w:t>
-      </w:r>
-    </w:p>
-    <w:p>
-      <w:pPr>
-        <w:pStyle w:val="Paragraphedeliste"/>
-        <w:numPr>
-          <w:ilvl w:val="0"/>
-          <w:numId w:val="6"/>
-        </w:numPr>
-      </w:pPr>
-      <w:r>
-        <w:t>Le comportement de la plateforme en pente est irritant et perturbant, le comportement du personnage notamment lors du saut diffère de celui sur le sol normal mais sa couleur est la même que celui-ci</w:t>
-      </w:r>
-      <w:r>
-        <w:t>.</w:t>
-      </w:r>
-    </w:p>
-    <w:p>
-      <w:pPr>
-        <w:pStyle w:val="Paragraphedeliste"/>
-        <w:numPr>
-          <w:ilvl w:val="0"/>
-          <w:numId w:val="6"/>
-        </w:numPr>
-      </w:pPr>
-      <w:r>
-        <w:t>L’effet sonore lors du passage dans une plateforme semi-transparente semble survenir de manière aléatoire</w:t>
-      </w:r>
-    </w:p>
-    <w:p/>
-    <w:p>
-      <w:r>
-        <w:t>Les solutions suivantes ont ainsi été adoptées, pour solutionner les points négatifs relevés :</w:t>
-      </w:r>
-    </w:p>
-    <w:p>
-      <w:pPr>
-        <w:pStyle w:val="Paragraphedeliste"/>
-        <w:numPr>
-          <w:ilvl w:val="0"/>
-          <w:numId w:val="6"/>
-        </w:numPr>
-      </w:pPr>
-      <w:r>
-        <w:t>Modification de la valeur du sprint pour passer à 1,9</w:t>
-      </w:r>
-    </w:p>
-    <w:p>
-      <w:pPr>
-        <w:pStyle w:val="Paragraphedeliste"/>
-        <w:numPr>
-          <w:ilvl w:val="0"/>
-          <w:numId w:val="6"/>
-        </w:numPr>
-      </w:pPr>
-      <w:r>
-        <w:lastRenderedPageBreak/>
-        <w:t>Modification du nom des champs dans les menus de modification pour les rendre plus explicites</w:t>
-      </w:r>
-    </w:p>
-    <w:p>
-      <w:pPr>
-        <w:pStyle w:val="Paragraphedeliste"/>
-        <w:numPr>
-          <w:ilvl w:val="0"/>
-          <w:numId w:val="6"/>
-        </w:numPr>
-      </w:pPr>
-      <w:r>
-        <w:t>Retirer le bruit lors du rebond sur une plateforme rebondissante</w:t>
-      </w:r>
-    </w:p>
-    <w:p>
-      <w:pPr>
-        <w:pStyle w:val="Paragraphedeliste"/>
-        <w:numPr>
-          <w:ilvl w:val="0"/>
-          <w:numId w:val="6"/>
-        </w:numPr>
-      </w:pPr>
-      <w:r>
-        <w:t>Ajout de la touche « entrée » pour valider au clavier dans les menus</w:t>
-      </w:r>
-    </w:p>
-    <w:p>
-      <w:pPr>
-        <w:pStyle w:val="Paragraphedeliste"/>
-        <w:numPr>
-          <w:ilvl w:val="0"/>
-          <w:numId w:val="6"/>
-        </w:numPr>
-      </w:pPr>
-      <w:r>
-        <w:t>Ajout d’une section dans le niveau où le Dash est nécessaire</w:t>
-      </w:r>
-    </w:p>
-    <w:p>
-      <w:pPr>
-        <w:pStyle w:val="Paragraphedeliste"/>
-        <w:numPr>
-          <w:ilvl w:val="0"/>
-          <w:numId w:val="6"/>
-        </w:numPr>
-      </w:pPr>
-      <w:r>
-        <w:t>Déplacement de la plateforme rebondissante vers la fin du niveau</w:t>
-      </w:r>
-    </w:p>
-    <w:p>
-      <w:pPr>
-        <w:pStyle w:val="Paragraphedeliste"/>
-        <w:numPr>
-          <w:ilvl w:val="0"/>
-          <w:numId w:val="6"/>
-        </w:numPr>
-      </w:pPr>
-      <w:r>
-        <w:t>Réglage de la plateforme en pente pour que son comportement soit idoine à celui du sol normal</w:t>
-      </w:r>
-    </w:p>
-    <w:p>
-      <w:pPr>
-        <w:pStyle w:val="Paragraphedeliste"/>
-        <w:numPr>
-          <w:ilvl w:val="0"/>
-          <w:numId w:val="6"/>
-        </w:numPr>
-      </w:pPr>
-      <w:r>
-        <w:t>Modification des conditions d’apparition du son lors du passage dans la plateforme semi-transparente afin que celui-ci survienne à chaque fois.</w:t>
-      </w:r>
-    </w:p>
-    <w:p/>
-    <w:p/>
+        </w:rPr>
+      </w:pPr>
+    </w:p>
     <w:p>
       <w:pPr>
         <w:rPr>
@@ -1694,7 +2033,263 @@
           <w:i/>
           <w:iCs/>
         </w:rPr>
-        <w:t>Ajouter captures d’écran du jeu</w:t>
+        <w:drawing>
+          <wp:inline distT="0" distB="0" distL="0" distR="0" wp14:anchorId="46650E73" wp14:editId="425DDAB8">
+            <wp:extent cx="5760720" cy="3025775"/>
+            <wp:effectExtent l="0" t="0" r="0" b="3175"/>
+            <wp:docPr id="1" name="Image 1"/>
+            <wp:cNvGraphicFramePr>
+              <a:graphicFrameLocks xmlns:a="http://schemas.openxmlformats.org/drawingml/2006/main" noChangeAspect="1"/>
+            </wp:cNvGraphicFramePr>
+            <a:graphic xmlns:a="http://schemas.openxmlformats.org/drawingml/2006/main">
+              <a:graphicData uri="http://schemas.openxmlformats.org/drawingml/2006/picture">
+                <pic:pic xmlns:pic="http://schemas.openxmlformats.org/drawingml/2006/picture">
+                  <pic:nvPicPr>
+                    <pic:cNvPr id="1" name=""/>
+                    <pic:cNvPicPr/>
+                  </pic:nvPicPr>
+                  <pic:blipFill>
+                    <a:blip r:embed="rId5"/>
+                    <a:stretch>
+                      <a:fillRect/>
+                    </a:stretch>
+                  </pic:blipFill>
+                  <pic:spPr>
+                    <a:xfrm>
+                      <a:off x="0" y="0"/>
+                      <a:ext cx="5760720" cy="3025775"/>
+                    </a:xfrm>
+                    <a:prstGeom prst="rect">
+                      <a:avLst/>
+                    </a:prstGeom>
+                  </pic:spPr>
+                </pic:pic>
+              </a:graphicData>
+            </a:graphic>
+          </wp:inline>
+        </w:drawing>
+      </w:r>
+    </w:p>
+    <w:p>
+      <w:pPr>
+        <w:rPr>
+          <w:i/>
+          <w:iCs/>
+        </w:rPr>
+      </w:pPr>
+      <w:r>
+        <w:rPr>
+          <w:i/>
+          <w:iCs/>
+        </w:rPr>
+        <w:lastRenderedPageBreak/>
+        <w:drawing>
+          <wp:inline distT="0" distB="0" distL="0" distR="0" wp14:anchorId="7D09059D" wp14:editId="5E29541D">
+            <wp:extent cx="5759746" cy="2978303"/>
+            <wp:effectExtent l="0" t="0" r="0" b="0"/>
+            <wp:docPr id="2" name="Image 2" descr="Une image contenant texte&#10;&#10;Description générée automatiquement"/>
+            <wp:cNvGraphicFramePr>
+              <a:graphicFrameLocks xmlns:a="http://schemas.openxmlformats.org/drawingml/2006/main" noChangeAspect="1"/>
+            </wp:cNvGraphicFramePr>
+            <a:graphic xmlns:a="http://schemas.openxmlformats.org/drawingml/2006/main">
+              <a:graphicData uri="http://schemas.openxmlformats.org/drawingml/2006/picture">
+                <pic:pic xmlns:pic="http://schemas.openxmlformats.org/drawingml/2006/picture">
+                  <pic:nvPicPr>
+                    <pic:cNvPr id="2" name="Image 2" descr="Une image contenant texte&#10;&#10;Description générée automatiquement"/>
+                    <pic:cNvPicPr/>
+                  </pic:nvPicPr>
+                  <pic:blipFill>
+                    <a:blip r:embed="rId6"/>
+                    <a:stretch>
+                      <a:fillRect/>
+                    </a:stretch>
+                  </pic:blipFill>
+                  <pic:spPr>
+                    <a:xfrm>
+                      <a:off x="0" y="0"/>
+                      <a:ext cx="5759746" cy="2978303"/>
+                    </a:xfrm>
+                    <a:prstGeom prst="rect">
+                      <a:avLst/>
+                    </a:prstGeom>
+                  </pic:spPr>
+                </pic:pic>
+              </a:graphicData>
+            </a:graphic>
+          </wp:inline>
+        </w:drawing>
+      </w:r>
+    </w:p>
+    <w:p>
+      <w:pPr>
+        <w:rPr>
+          <w:i/>
+          <w:iCs/>
+        </w:rPr>
+      </w:pPr>
+    </w:p>
+    <w:p>
+      <w:pPr>
+        <w:rPr>
+          <w:i/>
+          <w:iCs/>
+        </w:rPr>
+      </w:pPr>
+      <w:r>
+        <w:rPr>
+          <w:i/>
+          <w:iCs/>
+        </w:rPr>
+        <w:drawing>
+          <wp:inline distT="0" distB="0" distL="0" distR="0" wp14:anchorId="6EB92CC5" wp14:editId="50F776C1">
+            <wp:extent cx="5239019" cy="2952902"/>
+            <wp:effectExtent l="0" t="0" r="0" b="0"/>
+            <wp:docPr id="3" name="Image 3"/>
+            <wp:cNvGraphicFramePr>
+              <a:graphicFrameLocks xmlns:a="http://schemas.openxmlformats.org/drawingml/2006/main" noChangeAspect="1"/>
+            </wp:cNvGraphicFramePr>
+            <a:graphic xmlns:a="http://schemas.openxmlformats.org/drawingml/2006/main">
+              <a:graphicData uri="http://schemas.openxmlformats.org/drawingml/2006/picture">
+                <pic:pic xmlns:pic="http://schemas.openxmlformats.org/drawingml/2006/picture">
+                  <pic:nvPicPr>
+                    <pic:cNvPr id="1" name=""/>
+                    <pic:cNvPicPr/>
+                  </pic:nvPicPr>
+                  <pic:blipFill>
+                    <a:blip r:embed="rId7"/>
+                    <a:stretch>
+                      <a:fillRect/>
+                    </a:stretch>
+                  </pic:blipFill>
+                  <pic:spPr>
+                    <a:xfrm>
+                      <a:off x="0" y="0"/>
+                      <a:ext cx="5239019" cy="2952902"/>
+                    </a:xfrm>
+                    <a:prstGeom prst="rect">
+                      <a:avLst/>
+                    </a:prstGeom>
+                  </pic:spPr>
+                </pic:pic>
+              </a:graphicData>
+            </a:graphic>
+          </wp:inline>
+        </w:drawing>
+      </w:r>
+    </w:p>
+    <w:p>
+      <w:pPr>
+        <w:rPr>
+          <w:i/>
+          <w:iCs/>
+        </w:rPr>
+      </w:pPr>
+    </w:p>
+    <w:p>
+      <w:pPr>
+        <w:rPr>
+          <w:i/>
+          <w:iCs/>
+        </w:rPr>
+      </w:pPr>
+      <w:r>
+        <w:rPr>
+          <w:i/>
+          <w:iCs/>
+        </w:rPr>
+        <w:lastRenderedPageBreak/>
+        <w:drawing>
+          <wp:inline distT="0" distB="0" distL="0" distR="0" wp14:anchorId="7C043E49" wp14:editId="49D67AB1">
+            <wp:extent cx="5131064" cy="2857647"/>
+            <wp:effectExtent l="0" t="0" r="0" b="0"/>
+            <wp:docPr id="4" name="Image 4"/>
+            <wp:cNvGraphicFramePr>
+              <a:graphicFrameLocks xmlns:a="http://schemas.openxmlformats.org/drawingml/2006/main" noChangeAspect="1"/>
+            </wp:cNvGraphicFramePr>
+            <a:graphic xmlns:a="http://schemas.openxmlformats.org/drawingml/2006/main">
+              <a:graphicData uri="http://schemas.openxmlformats.org/drawingml/2006/picture">
+                <pic:pic xmlns:pic="http://schemas.openxmlformats.org/drawingml/2006/picture">
+                  <pic:nvPicPr>
+                    <pic:cNvPr id="1" name=""/>
+                    <pic:cNvPicPr/>
+                  </pic:nvPicPr>
+                  <pic:blipFill>
+                    <a:blip r:embed="rId8"/>
+                    <a:stretch>
+                      <a:fillRect/>
+                    </a:stretch>
+                  </pic:blipFill>
+                  <pic:spPr>
+                    <a:xfrm>
+                      <a:off x="0" y="0"/>
+                      <a:ext cx="5131064" cy="2857647"/>
+                    </a:xfrm>
+                    <a:prstGeom prst="rect">
+                      <a:avLst/>
+                    </a:prstGeom>
+                  </pic:spPr>
+                </pic:pic>
+              </a:graphicData>
+            </a:graphic>
+          </wp:inline>
+        </w:drawing>
+      </w:r>
+    </w:p>
+    <w:p>
+      <w:pPr>
+        <w:rPr>
+          <w:i/>
+          <w:iCs/>
+        </w:rPr>
+      </w:pPr>
+    </w:p>
+    <w:p>
+      <w:pPr>
+        <w:rPr>
+          <w:i/>
+          <w:iCs/>
+        </w:rPr>
+      </w:pPr>
+      <w:r>
+        <w:rPr>
+          <w:i/>
+          <w:iCs/>
+        </w:rPr>
+        <w:drawing>
+          <wp:inline distT="0" distB="0" distL="0" distR="0" wp14:anchorId="7FB055D0" wp14:editId="2AD8FBFC">
+            <wp:extent cx="5150115" cy="2978303"/>
+            <wp:effectExtent l="0" t="0" r="0" b="0"/>
+            <wp:docPr id="5" name="Image 5"/>
+            <wp:cNvGraphicFramePr>
+              <a:graphicFrameLocks xmlns:a="http://schemas.openxmlformats.org/drawingml/2006/main" noChangeAspect="1"/>
+            </wp:cNvGraphicFramePr>
+            <a:graphic xmlns:a="http://schemas.openxmlformats.org/drawingml/2006/main">
+              <a:graphicData uri="http://schemas.openxmlformats.org/drawingml/2006/picture">
+                <pic:pic xmlns:pic="http://schemas.openxmlformats.org/drawingml/2006/picture">
+                  <pic:nvPicPr>
+                    <pic:cNvPr id="1" name=""/>
+                    <pic:cNvPicPr/>
+                  </pic:nvPicPr>
+                  <pic:blipFill>
+                    <a:blip r:embed="rId9"/>
+                    <a:stretch>
+                      <a:fillRect/>
+                    </a:stretch>
+                  </pic:blipFill>
+                  <pic:spPr>
+                    <a:xfrm>
+                      <a:off x="0" y="0"/>
+                      <a:ext cx="5150115" cy="2978303"/>
+                    </a:xfrm>
+                    <a:prstGeom prst="rect">
+                      <a:avLst/>
+                    </a:prstGeom>
+                  </pic:spPr>
+                </pic:pic>
+              </a:graphicData>
+            </a:graphic>
+          </wp:inline>
+        </w:drawing>
       </w:r>
     </w:p>
     <w:sectPr>

</xml_diff>

<commit_message>
màj contrôles, màj rapport
</commit_message>
<xml_diff>
--- a/Platformer_DIETLIN_BLANC.docx
+++ b/Platformer_DIETLIN_BLANC.docx
@@ -62,13 +62,8 @@
         </w:numPr>
       </w:pPr>
       <w:r>
-        <w:t xml:space="preserve">Bouton B / Touche D : </w:t>
-      </w:r>
-      <w:proofErr w:type="spellStart"/>
-      <w:r>
-        <w:t>dash</w:t>
-      </w:r>
-      <w:proofErr w:type="spellEnd"/>
+        <w:t>Bouton B / Touche D : dash</w:t>
+      </w:r>
     </w:p>
     <w:p>
       <w:pPr>
@@ -106,6 +101,21 @@
         <w:t>Bouton A / Touche entrée : Valider (dans les menus)</w:t>
       </w:r>
     </w:p>
+    <w:p>
+      <w:pPr>
+        <w:pStyle w:val="Paragraphedeliste"/>
+        <w:numPr>
+          <w:ilvl w:val="0"/>
+          <w:numId w:val="7"/>
+        </w:numPr>
+      </w:pPr>
+      <w:r>
+        <w:t>Stick gauche vers le bas / DPAD bas / Flèche bas : descente des plateformes semi-transparentes</w:t>
+      </w:r>
+      <w:r>
+        <w:t xml:space="preserve"> (plateformes vertes)</w:t>
+      </w:r>
+    </w:p>
     <w:p/>
     <w:p>
       <w:r>
@@ -168,19 +178,9 @@
           <w:numId w:val="7"/>
         </w:numPr>
       </w:pPr>
-      <w:proofErr w:type="spellStart"/>
-      <w:r>
-        <w:t>Wallgrab</w:t>
-      </w:r>
-      <w:proofErr w:type="spellEnd"/>
-      <w:r>
-        <w:t xml:space="preserve"> et </w:t>
-      </w:r>
-      <w:proofErr w:type="spellStart"/>
-      <w:r>
-        <w:t>Walljump</w:t>
-      </w:r>
-      <w:proofErr w:type="spellEnd"/>
+      <w:r>
+        <w:t>Wallgrab et Walljump</w:t>
+      </w:r>
     </w:p>
     <w:p>
       <w:pPr>
@@ -227,7 +227,10 @@
         </w:numPr>
       </w:pPr>
       <w:r>
-        <w:t>Descente de plateforme</w:t>
+        <w:t>Descente de</w:t>
+      </w:r>
+      <w:r>
+        <w:t>s plateformes semi-transparentes</w:t>
       </w:r>
     </w:p>
     <w:p>
@@ -343,16 +346,11 @@
           <w:numId w:val="7"/>
         </w:numPr>
       </w:pPr>
-      <w:proofErr w:type="spellStart"/>
       <w:r>
         <w:t>HorizontalGround</w:t>
       </w:r>
       <w:r>
-        <w:t>Speed</w:t>
-      </w:r>
-      <w:proofErr w:type="spellEnd"/>
-      <w:r>
-        <w:t xml:space="preserve"> (</w:t>
+        <w:t>Speed (</w:t>
       </w:r>
       <w:r>
         <w:rPr>
@@ -378,11 +376,9 @@
           <w:numId w:val="7"/>
         </w:numPr>
       </w:pPr>
-      <w:proofErr w:type="spellStart"/>
       <w:r>
         <w:t>BrakeForce</w:t>
       </w:r>
-      <w:proofErr w:type="spellEnd"/>
       <w:r>
         <w:t> </w:t>
       </w:r>
@@ -419,13 +415,8 @@
           <w:numId w:val="7"/>
         </w:numPr>
       </w:pPr>
-      <w:proofErr w:type="spellStart"/>
-      <w:r>
-        <w:t>SprintSpeedFactor</w:t>
-      </w:r>
-      <w:proofErr w:type="spellEnd"/>
-      <w:r>
-        <w:t> </w:t>
+      <w:r>
+        <w:t>SprintSpeedFactor </w:t>
       </w:r>
       <w:r>
         <w:t>(</w:t>
@@ -458,6 +449,7 @@
     </w:p>
     <w:p>
       <w:r>
+        <w:lastRenderedPageBreak/>
         <w:t>Le déplacement horizontal en l’air est régi par 1 seule valeur :</w:t>
       </w:r>
     </w:p>
@@ -469,13 +461,8 @@
           <w:numId w:val="7"/>
         </w:numPr>
       </w:pPr>
-      <w:proofErr w:type="spellStart"/>
-      <w:r>
-        <w:t>HorizontalAirSpeed</w:t>
-      </w:r>
-      <w:proofErr w:type="spellEnd"/>
-      <w:r>
-        <w:t xml:space="preserve"> (</w:t>
+      <w:r>
+        <w:t>HorizontalAirSpeed (</w:t>
       </w:r>
       <w:r>
         <w:rPr>
@@ -531,13 +518,8 @@
           <w:numId w:val="7"/>
         </w:numPr>
       </w:pPr>
-      <w:proofErr w:type="spellStart"/>
-      <w:r>
-        <w:t>VerticalImpulse</w:t>
-      </w:r>
-      <w:proofErr w:type="spellEnd"/>
-      <w:r>
-        <w:t xml:space="preserve"> (</w:t>
+      <w:r>
+        <w:t>VerticalImpulse (</w:t>
       </w:r>
       <w:r>
         <w:rPr>
@@ -566,13 +548,8 @@
           <w:numId w:val="7"/>
         </w:numPr>
       </w:pPr>
-      <w:proofErr w:type="spellStart"/>
-      <w:r>
-        <w:t>LongJumpThreshold</w:t>
-      </w:r>
-      <w:proofErr w:type="spellEnd"/>
-      <w:r>
-        <w:t xml:space="preserve"> (</w:t>
+      <w:r>
+        <w:t>LongJumpThreshold (</w:t>
       </w:r>
       <w:r>
         <w:rPr>
@@ -595,13 +572,8 @@
           <w:numId w:val="7"/>
         </w:numPr>
       </w:pPr>
-      <w:proofErr w:type="spellStart"/>
-      <w:r>
-        <w:t>JumpNumber</w:t>
-      </w:r>
-      <w:proofErr w:type="spellEnd"/>
-      <w:r>
-        <w:t xml:space="preserve"> (</w:t>
+      <w:r>
+        <w:t>JumpNumber (</w:t>
       </w:r>
       <w:r>
         <w:rPr>
@@ -627,13 +599,8 @@
           <w:numId w:val="7"/>
         </w:numPr>
       </w:pPr>
-      <w:proofErr w:type="spellStart"/>
-      <w:r>
-        <w:t>JumpTimeTolerance</w:t>
-      </w:r>
-      <w:proofErr w:type="spellEnd"/>
-      <w:r>
-        <w:t xml:space="preserve"> (</w:t>
+      <w:r>
+        <w:t>JumpTimeTolerance (</w:t>
       </w:r>
       <w:r>
         <w:rPr>
@@ -656,13 +623,8 @@
           <w:numId w:val="7"/>
         </w:numPr>
       </w:pPr>
-      <w:proofErr w:type="spellStart"/>
-      <w:r>
-        <w:t>ToleranceJumpDuration</w:t>
-      </w:r>
-      <w:proofErr w:type="spellEnd"/>
-      <w:r>
-        <w:t xml:space="preserve"> (</w:t>
+      <w:r>
+        <w:t>ToleranceJumpDuration (</w:t>
       </w:r>
       <w:r>
         <w:rPr>
@@ -704,13 +666,8 @@
           <w:numId w:val="7"/>
         </w:numPr>
       </w:pPr>
-      <w:proofErr w:type="spellStart"/>
-      <w:r>
-        <w:t>GravityValue</w:t>
-      </w:r>
-      <w:proofErr w:type="spellEnd"/>
-      <w:r>
-        <w:t xml:space="preserve"> (</w:t>
+      <w:r>
+        <w:t>GravityValue (</w:t>
       </w:r>
       <w:r>
         <w:rPr>
@@ -730,13 +687,8 @@
           <w:numId w:val="7"/>
         </w:numPr>
       </w:pPr>
-      <w:proofErr w:type="spellStart"/>
-      <w:r>
-        <w:t>VerticalMaxSpeed</w:t>
-      </w:r>
-      <w:proofErr w:type="spellEnd"/>
-      <w:r>
-        <w:t xml:space="preserve"> (</w:t>
+      <w:r>
+        <w:t>VerticalMaxSpeed (</w:t>
       </w:r>
       <w:r>
         <w:rPr>
@@ -756,13 +708,8 @@
           <w:numId w:val="7"/>
         </w:numPr>
       </w:pPr>
-      <w:proofErr w:type="spellStart"/>
-      <w:r>
-        <w:t>FallGravityFactor</w:t>
-      </w:r>
-      <w:proofErr w:type="spellEnd"/>
-      <w:r>
-        <w:t> (</w:t>
+      <w:r>
+        <w:t>FallGravityFactor (</w:t>
       </w:r>
       <w:r>
         <w:rPr>
@@ -803,13 +750,8 @@
           <w:numId w:val="7"/>
         </w:numPr>
       </w:pPr>
-      <w:proofErr w:type="spellStart"/>
-      <w:r>
-        <w:t>DashBrake</w:t>
-      </w:r>
-      <w:proofErr w:type="spellEnd"/>
-      <w:r>
-        <w:t xml:space="preserve"> (</w:t>
+      <w:r>
+        <w:t>DashBrake (</w:t>
       </w:r>
       <w:r>
         <w:rPr>
@@ -818,29 +760,19 @@
         <w:t>10</w:t>
       </w:r>
       <w:r>
-        <w:t xml:space="preserve">) : Force de freinage du </w:t>
-      </w:r>
-      <w:proofErr w:type="spellStart"/>
-      <w:r>
-        <w:t>dash</w:t>
-      </w:r>
-      <w:proofErr w:type="spellEnd"/>
-    </w:p>
-    <w:p>
-      <w:pPr>
-        <w:pStyle w:val="Paragraphedeliste"/>
-        <w:numPr>
-          <w:ilvl w:val="0"/>
-          <w:numId w:val="7"/>
-        </w:numPr>
-      </w:pPr>
-      <w:proofErr w:type="spellStart"/>
-      <w:r>
-        <w:t>DashForce</w:t>
-      </w:r>
-      <w:proofErr w:type="spellEnd"/>
-      <w:r>
-        <w:t> </w:t>
+        <w:t>) : Force de freinage du dash</w:t>
+      </w:r>
+    </w:p>
+    <w:p>
+      <w:pPr>
+        <w:pStyle w:val="Paragraphedeliste"/>
+        <w:numPr>
+          <w:ilvl w:val="0"/>
+          <w:numId w:val="7"/>
+        </w:numPr>
+      </w:pPr>
+      <w:r>
+        <w:t>DashForce </w:t>
       </w:r>
       <w:r>
         <w:t>(</w:t>
@@ -855,21 +787,8 @@
         <w:t xml:space="preserve">) </w:t>
       </w:r>
       <w:r>
-        <w:t xml:space="preserve">: Force de l’impulsion du </w:t>
-      </w:r>
-      <w:proofErr w:type="spellStart"/>
-      <w:r>
-        <w:t>dash</w:t>
-      </w:r>
-      <w:proofErr w:type="spellEnd"/>
-      <w:r>
-        <w:t xml:space="preserve">, i.e. la force servant à initier le </w:t>
-      </w:r>
-      <w:proofErr w:type="spellStart"/>
-      <w:r>
-        <w:t>dash</w:t>
-      </w:r>
-      <w:proofErr w:type="spellEnd"/>
+        <w:t>: Force de l’impulsion du dash, i.e. la force servant à initier le dash</w:t>
+      </w:r>
       <w:r>
         <w:t xml:space="preserve"> (force appliquée selon l’axe X)</w:t>
       </w:r>
@@ -882,13 +801,8 @@
           <w:numId w:val="7"/>
         </w:numPr>
       </w:pPr>
-      <w:proofErr w:type="spellStart"/>
-      <w:r>
-        <w:t>DashDelay</w:t>
-      </w:r>
-      <w:proofErr w:type="spellEnd"/>
-      <w:r>
-        <w:t xml:space="preserve"> (</w:t>
+      <w:r>
+        <w:t>DashDelay (</w:t>
       </w:r>
       <w:r>
         <w:rPr>
@@ -903,13 +817,8 @@
         <w:t>D</w:t>
       </w:r>
       <w:r>
-        <w:t xml:space="preserve">élai entre 2 utilisations du </w:t>
-      </w:r>
-      <w:proofErr w:type="spellStart"/>
-      <w:r>
-        <w:t>dash</w:t>
-      </w:r>
-      <w:proofErr w:type="spellEnd"/>
+        <w:t>élai entre 2 utilisations du dash</w:t>
+      </w:r>
     </w:p>
     <w:p/>
     <w:p>
@@ -937,13 +846,8 @@
           <w:numId w:val="7"/>
         </w:numPr>
       </w:pPr>
-      <w:proofErr w:type="spellStart"/>
-      <w:r>
-        <w:t>WallFriction</w:t>
-      </w:r>
-      <w:proofErr w:type="spellEnd"/>
-      <w:r>
-        <w:t xml:space="preserve"> (</w:t>
+      <w:r>
+        <w:t>WallFriction (</w:t>
       </w:r>
       <w:r>
         <w:rPr>
@@ -963,13 +867,8 @@
           <w:numId w:val="7"/>
         </w:numPr>
       </w:pPr>
-      <w:proofErr w:type="spellStart"/>
-      <w:r>
-        <w:t>WallGrabDuration</w:t>
-      </w:r>
-      <w:proofErr w:type="spellEnd"/>
-      <w:r>
-        <w:t xml:space="preserve"> (</w:t>
+      <w:r>
+        <w:t>WallGrabDuration (</w:t>
       </w:r>
       <w:r>
         <w:rPr>
@@ -1005,367 +904,444 @@
     </w:p>
     <w:p>
       <w:r>
+        <w:t>1 seule valeur chiffrée est associée aux plateformes rebondissantes :</w:t>
+      </w:r>
+    </w:p>
+    <w:p>
+      <w:pPr>
+        <w:pStyle w:val="Paragraphedeliste"/>
+        <w:numPr>
+          <w:ilvl w:val="0"/>
+          <w:numId w:val="7"/>
+        </w:numPr>
+      </w:pPr>
+      <w:r>
+        <w:t>BouncyPlatformBounciness (</w:t>
+      </w:r>
+      <w:r>
+        <w:rPr>
+          <w:color w:val="2E74B5" w:themeColor="accent5" w:themeShade="BF"/>
+        </w:rPr>
+        <w:t>0.839</w:t>
+      </w:r>
+      <w:r>
+        <w:t>) : Facteur servant à faire rebondir le</w:t>
+      </w:r>
+      <w:r>
+        <w:t xml:space="preserve"> joueur. Plus ce facteur est bas, moins le joueur rebondira haut.</w:t>
+      </w:r>
+    </w:p>
+    <w:p>
+      <w:pPr>
+        <w:pStyle w:val="Paragraphedeliste"/>
+      </w:pPr>
+    </w:p>
+    <w:p>
+      <w:pPr>
+        <w:pStyle w:val="Paragraphedeliste"/>
+        <w:numPr>
+          <w:ilvl w:val="0"/>
+          <w:numId w:val="8"/>
+        </w:numPr>
+      </w:pPr>
+      <w:r>
+        <w:t>Plateformes semi-transparentes</w:t>
+      </w:r>
+    </w:p>
+    <w:p>
+      <w:r>
+        <w:t>Le feedback associé à ces plateformes est un son d’aspiration, qui se déclenche lorsque le joueur traverse la plateforme</w:t>
+      </w:r>
+    </w:p>
+    <w:p>
+      <w:r>
+        <w:t>L</w:t>
+      </w:r>
+      <w:r>
+        <w:t>es</w:t>
+      </w:r>
+      <w:r>
+        <w:t xml:space="preserve"> valeur</w:t>
+      </w:r>
+      <w:r>
+        <w:t>s</w:t>
+      </w:r>
+      <w:r>
+        <w:t xml:space="preserve"> associée à ces plateformes est :</w:t>
+      </w:r>
+    </w:p>
+    <w:p>
+      <w:pPr>
+        <w:pStyle w:val="Paragraphedeliste"/>
+        <w:numPr>
+          <w:ilvl w:val="0"/>
+          <w:numId w:val="7"/>
+        </w:numPr>
+      </w:pPr>
+      <w:r>
+        <w:t>PlatformClipSpeed (</w:t>
+      </w:r>
+      <w:r>
+        <w:rPr>
+          <w:color w:val="2E74B5" w:themeColor="accent5" w:themeShade="BF"/>
+        </w:rPr>
+        <w:t>4</w:t>
+      </w:r>
+      <w:r>
+        <w:t>) : Si le joueur n’a pas assez de vitesse verticale pour traverser la plateforme en entier, la plateforme va faire remonter le joueur jusqu’en haut en lui ajoutant cette vitesse comme vitesse verticale.</w:t>
+      </w:r>
+    </w:p>
+    <w:p>
+      <w:pPr>
+        <w:pStyle w:val="Paragraphedeliste"/>
+        <w:numPr>
+          <w:ilvl w:val="0"/>
+          <w:numId w:val="7"/>
+        </w:numPr>
+      </w:pPr>
+      <w:r>
+        <w:t>DescendingPlatformSpeed (</w:t>
+      </w:r>
+      <w:r>
+        <w:rPr>
+          <w:color w:val="4472C4" w:themeColor="accent1"/>
+        </w:rPr>
+        <w:t>10</w:t>
+      </w:r>
+      <w:r>
+        <w:t>) : Valeur de vitesse verticale du joueur lors de sa descente de la plateforme.</w:t>
+      </w:r>
+    </w:p>
+    <w:p/>
+    <w:p>
+      <w:pPr>
+        <w:pStyle w:val="Paragraphedeliste"/>
+        <w:numPr>
+          <w:ilvl w:val="0"/>
+          <w:numId w:val="8"/>
+        </w:numPr>
+      </w:pPr>
+      <w:r>
+        <w:t>Plateformes mobiles</w:t>
+      </w:r>
+    </w:p>
+    <w:p>
+      <w:r>
+        <w:t>Les plateformes mobiles se comportent comme une plateforme normale, mais se déplacent et leur déplacement est configurable selon 4 paramètres :</w:t>
+      </w:r>
+    </w:p>
+    <w:p>
+      <w:pPr>
+        <w:pStyle w:val="Paragraphedeliste"/>
+        <w:numPr>
+          <w:ilvl w:val="0"/>
+          <w:numId w:val="7"/>
+        </w:numPr>
+      </w:pPr>
+      <w:r>
+        <w:t>MoveTime (</w:t>
+      </w:r>
+      <w:r>
+        <w:rPr>
+          <w:color w:val="2E74B5" w:themeColor="accent5" w:themeShade="BF"/>
+        </w:rPr>
+        <w:t>1</w:t>
+      </w:r>
+      <w:r>
+        <w:t>) : durée en seconde pendant laquelle la plateforme se déplace</w:t>
+      </w:r>
+    </w:p>
+    <w:p>
+      <w:pPr>
+        <w:pStyle w:val="Paragraphedeliste"/>
+        <w:numPr>
+          <w:ilvl w:val="0"/>
+          <w:numId w:val="7"/>
+        </w:numPr>
+      </w:pPr>
+      <w:r>
+        <w:t>IdleTime (</w:t>
+      </w:r>
+      <w:r>
+        <w:rPr>
+          <w:color w:val="2E74B5" w:themeColor="accent5" w:themeShade="BF"/>
+        </w:rPr>
+        <w:t>1</w:t>
+      </w:r>
+      <w:r>
+        <w:t>) : durée en seconde pendant laquelle la plateforme ne bouge pas</w:t>
+      </w:r>
+    </w:p>
+    <w:p>
+      <w:pPr>
+        <w:pStyle w:val="Paragraphedeliste"/>
+        <w:numPr>
+          <w:ilvl w:val="0"/>
+          <w:numId w:val="7"/>
+        </w:numPr>
+      </w:pPr>
+      <w:r>
+        <w:t>Speed (</w:t>
+      </w:r>
+      <w:r>
+        <w:rPr>
+          <w:color w:val="2E74B5" w:themeColor="accent5" w:themeShade="BF"/>
+        </w:rPr>
+        <w:t>2</w:t>
+      </w:r>
+      <w:r>
+        <w:t>) : Vitesse de déplacement de la plateforme</w:t>
+      </w:r>
+    </w:p>
+    <w:p>
+      <w:pPr>
+        <w:pStyle w:val="Paragraphedeliste"/>
+        <w:numPr>
+          <w:ilvl w:val="0"/>
+          <w:numId w:val="7"/>
+        </w:numPr>
+      </w:pPr>
+      <w:r>
+        <w:t>MoveDirection (</w:t>
+      </w:r>
+      <w:r>
+        <w:rPr>
+          <w:color w:val="2E74B5" w:themeColor="accent5" w:themeShade="BF"/>
+        </w:rPr>
+        <w:t>[</w:t>
+      </w:r>
+      <w:r>
+        <w:rPr>
+          <w:color w:val="2E74B5" w:themeColor="accent5" w:themeShade="BF"/>
+        </w:rPr>
+        <w:t>1,0</w:t>
+      </w:r>
+      <w:r>
+        <w:rPr>
+          <w:color w:val="2E74B5" w:themeColor="accent5" w:themeShade="BF"/>
+        </w:rPr>
+        <w:t>]</w:t>
+      </w:r>
+      <w:r>
+        <w:t>) : Vecteur de direction de déplacement de la plateforme</w:t>
+      </w:r>
+    </w:p>
+    <w:p>
+      <w:pPr>
+        <w:pStyle w:val="Paragraphedeliste"/>
+      </w:pPr>
+    </w:p>
+    <w:p>
+      <w:pPr>
+        <w:pStyle w:val="Paragraphedeliste"/>
+        <w:numPr>
+          <w:ilvl w:val="0"/>
+          <w:numId w:val="8"/>
+        </w:numPr>
+      </w:pPr>
+      <w:r>
+        <w:t>Pics</w:t>
+      </w:r>
+    </w:p>
+    <w:p>
+      <w:r>
+        <w:t>Si le joueur touche les pics, alors un effet sonore va se jouer et le sprite du joueur va se mettre à clignoter pendant 1 seconde.</w:t>
+      </w:r>
+    </w:p>
+    <w:p/>
+    <w:p>
+      <w:pPr>
+        <w:pStyle w:val="Paragraphedeliste"/>
+        <w:numPr>
+          <w:ilvl w:val="0"/>
+          <w:numId w:val="8"/>
+        </w:numPr>
+      </w:pPr>
+      <w:r>
+        <w:t>Objectif</w:t>
+      </w:r>
+    </w:p>
+    <w:p>
+      <w:r>
+        <w:t>Un objectif, représenté par un carré jaune, se trouve au bout du niveau. Si le joueur parvient à l’atteindre et le touche, alors un effet sonore (fanfare de final fantasy) sera joué</w:t>
+      </w:r>
+      <w:r>
+        <w:t>.</w:t>
+      </w:r>
+    </w:p>
+    <w:p/>
+    <w:p>
+      <w:pPr>
+        <w:pStyle w:val="Paragraphedeliste"/>
+        <w:numPr>
+          <w:ilvl w:val="0"/>
+          <w:numId w:val="8"/>
+        </w:numPr>
+      </w:pPr>
+      <w:r>
+        <w:t>Feedbacks</w:t>
+      </w:r>
+    </w:p>
+    <w:p>
+      <w:r>
+        <w:t>La liste complète des différents feedbacks est la suivante :</w:t>
+      </w:r>
+    </w:p>
+    <w:p>
+      <w:pPr>
+        <w:pStyle w:val="Paragraphedeliste"/>
+        <w:numPr>
+          <w:ilvl w:val="0"/>
+          <w:numId w:val="7"/>
+        </w:numPr>
+      </w:pPr>
+      <w:r>
+        <w:t>Augmentation ou diminution</w:t>
+      </w:r>
+      <w:r>
+        <w:t xml:space="preserve"> de la taille du sprite du cube selon sa vitesse horizontale et verticale (déformation)</w:t>
+      </w:r>
+    </w:p>
+    <w:p>
+      <w:pPr>
+        <w:pStyle w:val="Paragraphedeliste"/>
+        <w:numPr>
+          <w:ilvl w:val="0"/>
+          <w:numId w:val="7"/>
+        </w:numPr>
+      </w:pPr>
+      <w:r>
+        <w:t>Effet de particule lorsque le cube atterrit sur le sol</w:t>
+      </w:r>
+    </w:p>
+    <w:p>
+      <w:pPr>
+        <w:pStyle w:val="Paragraphedeliste"/>
+        <w:numPr>
+          <w:ilvl w:val="0"/>
+          <w:numId w:val="7"/>
+        </w:numPr>
+      </w:pPr>
+      <w:r>
+        <w:t>Son d’aspiration lorsque le joueur traverse une plateforme semi-transparente</w:t>
+      </w:r>
+    </w:p>
+    <w:p>
+      <w:pPr>
+        <w:pStyle w:val="Paragraphedeliste"/>
+        <w:numPr>
+          <w:ilvl w:val="0"/>
+          <w:numId w:val="7"/>
+        </w:numPr>
+      </w:pPr>
+      <w:r>
         <w:lastRenderedPageBreak/>
-        <w:t>1 seule valeur chiffrée est associée aux plateformes rebondissantes :</w:t>
-      </w:r>
-    </w:p>
-    <w:p>
-      <w:pPr>
-        <w:pStyle w:val="Paragraphedeliste"/>
-        <w:numPr>
-          <w:ilvl w:val="0"/>
-          <w:numId w:val="7"/>
-        </w:numPr>
-      </w:pPr>
-      <w:proofErr w:type="spellStart"/>
-      <w:r>
-        <w:t>BouncyPlatformBounciness</w:t>
-      </w:r>
-      <w:proofErr w:type="spellEnd"/>
-      <w:r>
-        <w:t> (</w:t>
+        <w:t>Son lorsque le cube touche les pics</w:t>
+      </w:r>
+    </w:p>
+    <w:p>
+      <w:pPr>
+        <w:pStyle w:val="Paragraphedeliste"/>
+        <w:numPr>
+          <w:ilvl w:val="0"/>
+          <w:numId w:val="7"/>
+        </w:numPr>
+      </w:pPr>
+      <w:r>
+        <w:t>Clignotement du sprite du cube pendant 1 seconde lorsqu’il touche les pics</w:t>
+      </w:r>
+    </w:p>
+    <w:p>
+      <w:pPr>
+        <w:pStyle w:val="Paragraphedeliste"/>
+        <w:numPr>
+          <w:ilvl w:val="1"/>
+          <w:numId w:val="7"/>
+        </w:numPr>
+      </w:pPr>
+      <w:r>
+        <w:t>damageEffectDuration </w:t>
+      </w:r>
+      <w:r>
+        <w:t>(</w:t>
       </w:r>
       <w:r>
         <w:rPr>
           <w:color w:val="2E74B5" w:themeColor="accent5" w:themeShade="BF"/>
         </w:rPr>
-        <w:t>0.839</w:t>
-      </w:r>
-      <w:r>
-        <w:t>) : Facteur servant à faire rebondir le</w:t>
-      </w:r>
-      <w:r>
-        <w:t xml:space="preserve"> joueur. Plus ce facteur est bas, moins le joueur rebondira haut.</w:t>
-      </w:r>
-    </w:p>
-    <w:p>
-      <w:pPr>
-        <w:pStyle w:val="Paragraphedeliste"/>
-      </w:pPr>
-    </w:p>
-    <w:p>
-      <w:pPr>
-        <w:pStyle w:val="Paragraphedeliste"/>
-        <w:numPr>
-          <w:ilvl w:val="0"/>
-          <w:numId w:val="8"/>
-        </w:numPr>
-      </w:pPr>
-      <w:r>
-        <w:t>Plateformes semi-transparentes</w:t>
-      </w:r>
-    </w:p>
-    <w:p>
-      <w:r>
-        <w:t>Le feedback associé à ces plateformes est un son d’aspiration, qui se déclenche lorsque le joueur traverse la plateforme</w:t>
-      </w:r>
-    </w:p>
-    <w:p>
-      <w:r>
-        <w:t>La valeur associée à ces plateformes est :</w:t>
-      </w:r>
-    </w:p>
-    <w:p>
-      <w:pPr>
-        <w:pStyle w:val="Paragraphedeliste"/>
-        <w:numPr>
-          <w:ilvl w:val="0"/>
-          <w:numId w:val="7"/>
-        </w:numPr>
-      </w:pPr>
-      <w:proofErr w:type="spellStart"/>
-      <w:r>
-        <w:t>PlatformClipSpeed</w:t>
-      </w:r>
-      <w:proofErr w:type="spellEnd"/>
-      <w:r>
-        <w:t xml:space="preserve"> (</w:t>
+        <w:t>1.5</w:t>
+      </w:r>
+      <w:r>
+        <w:t xml:space="preserve">) </w:t>
+      </w:r>
+      <w:r>
+        <w:t xml:space="preserve">: durée maximale </w:t>
+      </w:r>
+      <w:r>
+        <w:t xml:space="preserve">en secondes </w:t>
+      </w:r>
+      <w:r>
+        <w:t>de l’effet de clignotement</w:t>
+      </w:r>
+    </w:p>
+    <w:p>
+      <w:pPr>
+        <w:pStyle w:val="Paragraphedeliste"/>
+        <w:numPr>
+          <w:ilvl w:val="1"/>
+          <w:numId w:val="7"/>
+        </w:numPr>
+      </w:pPr>
+      <w:r>
+        <w:t>blinkDelay </w:t>
+      </w:r>
+      <w:r>
+        <w:t>(</w:t>
       </w:r>
       <w:r>
         <w:rPr>
           <w:color w:val="2E74B5" w:themeColor="accent5" w:themeShade="BF"/>
         </w:rPr>
-        <w:t>4</w:t>
-      </w:r>
-      <w:r>
-        <w:t>) : Si le joueur n’a pas assez de vitesse verticale pour traverser la plateforme en entier, la plateforme va faire remonter le joueur jusqu’en haut en lui ajoutant cette vitesse comme vitesse verticale.</w:t>
-      </w:r>
-    </w:p>
-    <w:p/>
-    <w:p>
-      <w:pPr>
-        <w:pStyle w:val="Paragraphedeliste"/>
-        <w:numPr>
-          <w:ilvl w:val="0"/>
-          <w:numId w:val="8"/>
-        </w:numPr>
-      </w:pPr>
-      <w:r>
-        <w:t>Plateformes mobiles</w:t>
-      </w:r>
-    </w:p>
-    <w:p>
-      <w:r>
-        <w:t>Les plateformes mobiles se comportent comme une plateforme normale, mais se déplacent et leur déplacement est configurable selon 4 paramètres :</w:t>
-      </w:r>
-    </w:p>
-    <w:p>
-      <w:pPr>
-        <w:pStyle w:val="Paragraphedeliste"/>
-        <w:numPr>
-          <w:ilvl w:val="0"/>
-          <w:numId w:val="7"/>
-        </w:numPr>
-      </w:pPr>
-      <w:proofErr w:type="spellStart"/>
-      <w:r>
-        <w:t>MoveTime</w:t>
-      </w:r>
-      <w:proofErr w:type="spellEnd"/>
-      <w:r>
-        <w:t xml:space="preserve"> (</w:t>
-      </w:r>
-      <w:r>
-        <w:rPr>
-          <w:color w:val="2E74B5" w:themeColor="accent5" w:themeShade="BF"/>
-        </w:rPr>
-        <w:t>1</w:t>
-      </w:r>
-      <w:r>
-        <w:t>) : durée en seconde pendant laquelle la plateforme se déplace</w:t>
-      </w:r>
-    </w:p>
-    <w:p>
-      <w:pPr>
-        <w:pStyle w:val="Paragraphedeliste"/>
-        <w:numPr>
-          <w:ilvl w:val="0"/>
-          <w:numId w:val="7"/>
-        </w:numPr>
-      </w:pPr>
-      <w:proofErr w:type="spellStart"/>
-      <w:r>
-        <w:t>IdleTime</w:t>
-      </w:r>
-      <w:proofErr w:type="spellEnd"/>
-      <w:r>
-        <w:t xml:space="preserve"> (</w:t>
-      </w:r>
-      <w:r>
-        <w:rPr>
-          <w:color w:val="2E74B5" w:themeColor="accent5" w:themeShade="BF"/>
-        </w:rPr>
-        <w:t>1</w:t>
-      </w:r>
-      <w:r>
-        <w:t>) : durée en seconde pendant laquelle la plateforme ne bouge pas</w:t>
-      </w:r>
-    </w:p>
-    <w:p>
-      <w:pPr>
-        <w:pStyle w:val="Paragraphedeliste"/>
-        <w:numPr>
-          <w:ilvl w:val="0"/>
-          <w:numId w:val="7"/>
-        </w:numPr>
-      </w:pPr>
-      <w:r>
-        <w:t>Speed (</w:t>
-      </w:r>
-      <w:r>
-        <w:rPr>
-          <w:color w:val="2E74B5" w:themeColor="accent5" w:themeShade="BF"/>
-        </w:rPr>
-        <w:t>2</w:t>
-      </w:r>
-      <w:r>
-        <w:t>) : Vitesse de déplacement de la plateforme</w:t>
-      </w:r>
-    </w:p>
-    <w:p>
-      <w:pPr>
-        <w:pStyle w:val="Paragraphedeliste"/>
-        <w:numPr>
-          <w:ilvl w:val="0"/>
-          <w:numId w:val="7"/>
-        </w:numPr>
-      </w:pPr>
-      <w:proofErr w:type="spellStart"/>
-      <w:r>
-        <w:t>MoveDirection</w:t>
-      </w:r>
-      <w:proofErr w:type="spellEnd"/>
-      <w:r>
-        <w:t xml:space="preserve"> (</w:t>
-      </w:r>
-      <w:r>
-        <w:rPr>
-          <w:color w:val="2E74B5" w:themeColor="accent5" w:themeShade="BF"/>
-        </w:rPr>
-        <w:t>[</w:t>
-      </w:r>
-      <w:r>
-        <w:rPr>
-          <w:color w:val="2E74B5" w:themeColor="accent5" w:themeShade="BF"/>
-        </w:rPr>
-        <w:t>1,0</w:t>
-      </w:r>
-      <w:r>
-        <w:rPr>
-          <w:color w:val="2E74B5" w:themeColor="accent5" w:themeShade="BF"/>
-        </w:rPr>
-        <w:t>]</w:t>
-      </w:r>
-      <w:r>
-        <w:t>) : Vecteur de direction de déplacement de la plateforme</w:t>
-      </w:r>
-    </w:p>
-    <w:p>
-      <w:pPr>
-        <w:pStyle w:val="Paragraphedeliste"/>
-      </w:pPr>
-    </w:p>
-    <w:p>
-      <w:pPr>
-        <w:pStyle w:val="Paragraphedeliste"/>
-        <w:numPr>
-          <w:ilvl w:val="0"/>
-          <w:numId w:val="8"/>
-        </w:numPr>
-      </w:pPr>
-      <w:r>
-        <w:t>Pics</w:t>
-      </w:r>
-    </w:p>
-    <w:p>
-      <w:r>
-        <w:t xml:space="preserve">Si le joueur touche les pics, alors un effet sonore va se jouer et le </w:t>
-      </w:r>
-      <w:proofErr w:type="spellStart"/>
-      <w:r>
-        <w:t>sprite</w:t>
-      </w:r>
-      <w:proofErr w:type="spellEnd"/>
-      <w:r>
-        <w:t xml:space="preserve"> du joueur va se mettre à clignoter pendant 1 seconde.</w:t>
-      </w:r>
-    </w:p>
-    <w:p/>
-    <w:p>
-      <w:pPr>
-        <w:pStyle w:val="Paragraphedeliste"/>
-        <w:numPr>
-          <w:ilvl w:val="0"/>
-          <w:numId w:val="8"/>
-        </w:numPr>
-      </w:pPr>
-      <w:r>
-        <w:t>Objectif</w:t>
-      </w:r>
-    </w:p>
-    <w:p>
-      <w:r>
-        <w:t>Un objectif, représenté par un carré jaune, se trouve au bout du niveau. Si le joueur parvient à l’atteindre et le touche, alors un effet sonore (fanfare de final fantasy) sera joué</w:t>
-      </w:r>
-      <w:r>
-        <w:t>.</w:t>
-      </w:r>
-    </w:p>
-    <w:p/>
-    <w:p>
-      <w:pPr>
-        <w:pStyle w:val="Paragraphedeliste"/>
-        <w:numPr>
-          <w:ilvl w:val="0"/>
-          <w:numId w:val="8"/>
-        </w:numPr>
-      </w:pPr>
-      <w:r>
-        <w:t>Feedbacks</w:t>
-      </w:r>
-    </w:p>
-    <w:p>
-      <w:r>
-        <w:t>La liste complète des différents feedbacks est la suivante :</w:t>
-      </w:r>
-    </w:p>
-    <w:p>
-      <w:pPr>
-        <w:pStyle w:val="Paragraphedeliste"/>
-        <w:numPr>
-          <w:ilvl w:val="0"/>
-          <w:numId w:val="7"/>
-        </w:numPr>
-      </w:pPr>
-      <w:r>
-        <w:t>Augmentation ou diminution</w:t>
-      </w:r>
-      <w:r>
-        <w:t xml:space="preserve"> de la taille du </w:t>
-      </w:r>
-      <w:proofErr w:type="spellStart"/>
-      <w:r>
-        <w:t>sprite</w:t>
-      </w:r>
-      <w:proofErr w:type="spellEnd"/>
-      <w:r>
-        <w:t xml:space="preserve"> du cube selon sa vitesse horizontale et verticale (déformation)</w:t>
-      </w:r>
-    </w:p>
-    <w:p>
-      <w:pPr>
-        <w:pStyle w:val="Paragraphedeliste"/>
-        <w:numPr>
-          <w:ilvl w:val="0"/>
-          <w:numId w:val="7"/>
-        </w:numPr>
-      </w:pPr>
-      <w:r>
-        <w:t>Effet de particule lorsque le cube atterrit sur le sol</w:t>
-      </w:r>
-    </w:p>
-    <w:p>
-      <w:pPr>
-        <w:pStyle w:val="Paragraphedeliste"/>
-        <w:numPr>
-          <w:ilvl w:val="0"/>
-          <w:numId w:val="7"/>
-        </w:numPr>
-      </w:pPr>
-      <w:r>
-        <w:t>Son d’aspiration lorsque le joueur traverse une plateforme semi-transparente</w:t>
-      </w:r>
-    </w:p>
-    <w:p>
-      <w:pPr>
-        <w:pStyle w:val="Paragraphedeliste"/>
-        <w:numPr>
-          <w:ilvl w:val="0"/>
-          <w:numId w:val="7"/>
-        </w:numPr>
-      </w:pPr>
-      <w:r>
-        <w:t>Son lorsque le cube touche les pics</w:t>
-      </w:r>
-    </w:p>
-    <w:p>
-      <w:pPr>
-        <w:pStyle w:val="Paragraphedeliste"/>
-        <w:numPr>
-          <w:ilvl w:val="0"/>
-          <w:numId w:val="7"/>
-        </w:numPr>
-      </w:pPr>
-      <w:r>
-        <w:t xml:space="preserve">Clignotement du </w:t>
-      </w:r>
-      <w:proofErr w:type="spellStart"/>
-      <w:r>
-        <w:t>sprite</w:t>
-      </w:r>
-      <w:proofErr w:type="spellEnd"/>
-      <w:r>
-        <w:t xml:space="preserve"> du cube pendant 1 seconde lorsqu’il touche les pics</w:t>
+        <w:t>0.05</w:t>
+      </w:r>
+      <w:r>
+        <w:t xml:space="preserve">) </w:t>
+      </w:r>
+      <w:r>
+        <w:t>: durée</w:t>
+      </w:r>
+      <w:r>
+        <w:t xml:space="preserve"> en secondes</w:t>
+      </w:r>
+      <w:r>
+        <w:t xml:space="preserve"> d’un clignotement</w:t>
+      </w:r>
+    </w:p>
+    <w:p>
+      <w:pPr>
+        <w:pStyle w:val="Paragraphedeliste"/>
+        <w:numPr>
+          <w:ilvl w:val="0"/>
+          <w:numId w:val="7"/>
+        </w:numPr>
+      </w:pPr>
+      <w:r>
+        <w:t>Son de victoire lorsque le joueur atteint l’objectif</w:t>
+      </w:r>
+    </w:p>
+    <w:p>
+      <w:pPr>
+        <w:pStyle w:val="Paragraphedeliste"/>
+        <w:numPr>
+          <w:ilvl w:val="0"/>
+          <w:numId w:val="7"/>
+        </w:numPr>
+      </w:pPr>
+      <w:r>
+        <w:t>Camera shake lorsque le j</w:t>
+      </w:r>
+      <w:r>
+        <w:t>oueur touche les pics</w:t>
       </w:r>
     </w:p>
     <w:p>
@@ -1376,34 +1352,17 @@
           <w:numId w:val="7"/>
         </w:numPr>
       </w:pPr>
-      <w:proofErr w:type="spellStart"/>
-      <w:r>
-        <w:t>damageEffectDuration</w:t>
-      </w:r>
-      <w:proofErr w:type="spellEnd"/>
-      <w:r>
-        <w:t> </w:t>
-      </w:r>
-      <w:r>
-        <w:t>(</w:t>
-      </w:r>
-      <w:r>
-        <w:rPr>
-          <w:color w:val="2E74B5" w:themeColor="accent5" w:themeShade="BF"/>
-        </w:rPr>
-        <w:t>1.5</w:t>
-      </w:r>
-      <w:r>
-        <w:t xml:space="preserve">) </w:t>
-      </w:r>
-      <w:r>
-        <w:t xml:space="preserve">: durée maximale </w:t>
-      </w:r>
-      <w:r>
-        <w:t xml:space="preserve">en secondes </w:t>
-      </w:r>
-      <w:r>
-        <w:t>de l’effet de clignotement</w:t>
+      <w:r>
+        <w:t>shakeDuration (</w:t>
+      </w:r>
+      <w:r>
+        <w:rPr>
+          <w:color w:val="4472C4" w:themeColor="accent1"/>
+        </w:rPr>
+        <w:t>0.2</w:t>
+      </w:r>
+      <w:r>
+        <w:t>) : durée de la vibration</w:t>
       </w:r>
     </w:p>
     <w:p>
@@ -1414,70 +1373,29 @@
           <w:numId w:val="7"/>
         </w:numPr>
       </w:pPr>
-      <w:proofErr w:type="spellStart"/>
-      <w:r>
-        <w:t>blinkDelay</w:t>
-      </w:r>
-      <w:proofErr w:type="spellEnd"/>
-      <w:r>
-        <w:t> </w:t>
-      </w:r>
-      <w:r>
-        <w:t>(</w:t>
-      </w:r>
-      <w:r>
-        <w:rPr>
-          <w:color w:val="2E74B5" w:themeColor="accent5" w:themeShade="BF"/>
-        </w:rPr>
-        <w:t>0.05</w:t>
-      </w:r>
-      <w:r>
-        <w:t xml:space="preserve">) </w:t>
-      </w:r>
-      <w:r>
-        <w:t>: durée</w:t>
-      </w:r>
-      <w:r>
-        <w:t xml:space="preserve"> en secondes</w:t>
-      </w:r>
-      <w:r>
-        <w:t xml:space="preserve"> d’un clignotement</w:t>
-      </w:r>
-    </w:p>
-    <w:p>
-      <w:pPr>
-        <w:pStyle w:val="Paragraphedeliste"/>
-        <w:numPr>
-          <w:ilvl w:val="0"/>
-          <w:numId w:val="7"/>
-        </w:numPr>
-      </w:pPr>
-      <w:r>
-        <w:t>Son de victoire lorsque le joueur atteint l’objectif</w:t>
-      </w:r>
-    </w:p>
-    <w:p>
-      <w:pPr>
-        <w:pStyle w:val="Paragraphedeliste"/>
-        <w:numPr>
-          <w:ilvl w:val="0"/>
-          <w:numId w:val="7"/>
-        </w:numPr>
-      </w:pPr>
-      <w:r>
-        <w:lastRenderedPageBreak/>
-        <w:t xml:space="preserve">Camera </w:t>
-      </w:r>
-      <w:proofErr w:type="spellStart"/>
-      <w:r>
-        <w:t>shake</w:t>
-      </w:r>
-      <w:proofErr w:type="spellEnd"/>
-      <w:r>
-        <w:t xml:space="preserve"> lorsque le j</w:t>
-      </w:r>
-      <w:r>
-        <w:t>oueur touche les pics</w:t>
+      <w:r>
+        <w:t>shakeAmount (</w:t>
+      </w:r>
+      <w:r>
+        <w:rPr>
+          <w:color w:val="4472C4" w:themeColor="accent1"/>
+        </w:rPr>
+        <w:t>0.7</w:t>
+      </w:r>
+      <w:r>
+        <w:t>) : force de la vibration</w:t>
+      </w:r>
+    </w:p>
+    <w:p>
+      <w:pPr>
+        <w:pStyle w:val="Paragraphedeliste"/>
+        <w:numPr>
+          <w:ilvl w:val="0"/>
+          <w:numId w:val="7"/>
+        </w:numPr>
+      </w:pPr>
+      <w:r>
+        <w:t xml:space="preserve">Vibrations de la manette lorsque le joueur touche les pics </w:t>
       </w:r>
     </w:p>
     <w:p>
@@ -1488,22 +1406,17 @@
           <w:numId w:val="7"/>
         </w:numPr>
       </w:pPr>
-      <w:proofErr w:type="spellStart"/>
-      <w:r>
-        <w:t>shakeDuration</w:t>
-      </w:r>
-      <w:proofErr w:type="spellEnd"/>
-      <w:r>
-        <w:t xml:space="preserve"> (</w:t>
+      <w:r>
+        <w:t>damageLowFreqVibrations (</w:t>
       </w:r>
       <w:r>
         <w:rPr>
           <w:color w:val="4472C4" w:themeColor="accent1"/>
         </w:rPr>
-        <w:t>0.2</w:t>
-      </w:r>
-      <w:r>
-        <w:t>) : durée de la vibration</w:t>
+        <w:t>0</w:t>
+      </w:r>
+      <w:r>
+        <w:t>) : vitesse de rotation du moteur basses fréquences de la manette</w:t>
       </w:r>
     </w:p>
     <w:p>
@@ -1514,77 +1427,8 @@
           <w:numId w:val="7"/>
         </w:numPr>
       </w:pPr>
-      <w:proofErr w:type="spellStart"/>
-      <w:r>
-        <w:t>shakeAmount</w:t>
-      </w:r>
-      <w:proofErr w:type="spellEnd"/>
-      <w:r>
-        <w:t xml:space="preserve"> (</w:t>
-      </w:r>
-      <w:r>
-        <w:rPr>
-          <w:color w:val="4472C4" w:themeColor="accent1"/>
-        </w:rPr>
-        <w:t>0.7</w:t>
-      </w:r>
-      <w:r>
-        <w:t>) : force de la vibration</w:t>
-      </w:r>
-    </w:p>
-    <w:p>
-      <w:pPr>
-        <w:pStyle w:val="Paragraphedeliste"/>
-        <w:numPr>
-          <w:ilvl w:val="0"/>
-          <w:numId w:val="7"/>
-        </w:numPr>
-      </w:pPr>
-      <w:r>
-        <w:t xml:space="preserve">Vibrations de la manette lorsque le joueur touche les pics </w:t>
-      </w:r>
-    </w:p>
-    <w:p>
-      <w:pPr>
-        <w:pStyle w:val="Paragraphedeliste"/>
-        <w:numPr>
-          <w:ilvl w:val="1"/>
-          <w:numId w:val="7"/>
-        </w:numPr>
-      </w:pPr>
-      <w:proofErr w:type="spellStart"/>
-      <w:r>
-        <w:t>damageLowFreqVibrations</w:t>
-      </w:r>
-      <w:proofErr w:type="spellEnd"/>
-      <w:r>
-        <w:t> (</w:t>
-      </w:r>
-      <w:r>
-        <w:rPr>
-          <w:color w:val="4472C4" w:themeColor="accent1"/>
-        </w:rPr>
-        <w:t>0</w:t>
-      </w:r>
-      <w:r>
-        <w:t>) : vitesse de rotation du moteur basses fréquences de la manette</w:t>
-      </w:r>
-    </w:p>
-    <w:p>
-      <w:pPr>
-        <w:pStyle w:val="Paragraphedeliste"/>
-        <w:numPr>
-          <w:ilvl w:val="1"/>
-          <w:numId w:val="7"/>
-        </w:numPr>
-      </w:pPr>
-      <w:proofErr w:type="spellStart"/>
-      <w:r>
-        <w:t>damageHighFeqVibrations</w:t>
-      </w:r>
-      <w:proofErr w:type="spellEnd"/>
-      <w:r>
-        <w:t xml:space="preserve"> (</w:t>
+      <w:r>
+        <w:t>damageHighFeqVibrations (</w:t>
       </w:r>
       <w:r>
         <w:rPr>
@@ -1707,15 +1551,7 @@
         </w:numPr>
       </w:pPr>
       <w:r>
-        <w:t xml:space="preserve">La mécanique du </w:t>
-      </w:r>
-      <w:proofErr w:type="spellStart"/>
-      <w:r>
-        <w:t>Wallgrab</w:t>
-      </w:r>
-      <w:proofErr w:type="spellEnd"/>
-      <w:r>
-        <w:t xml:space="preserve"> est très satisfaisante et a été comprise rapidement</w:t>
+        <w:t>La mécanique du Wallgrab est très satisfaisante et a été comprise rapidement</w:t>
       </w:r>
     </w:p>
     <w:p>
@@ -1763,15 +1599,7 @@
         </w:numPr>
       </w:pPr>
       <w:r>
-        <w:t xml:space="preserve">La mécanique du </w:t>
-      </w:r>
-      <w:proofErr w:type="spellStart"/>
-      <w:r>
-        <w:t>WallJump</w:t>
-      </w:r>
-      <w:proofErr w:type="spellEnd"/>
-      <w:r>
-        <w:t xml:space="preserve"> a été comprise très rapidement (réussie du premier coup)</w:t>
+        <w:t>La mécanique du WallJump a été comprise très rapidement (réussie du premier coup)</w:t>
       </w:r>
     </w:p>
     <w:p>
@@ -1863,6 +1691,7 @@
         </w:numPr>
       </w:pPr>
       <w:r>
+        <w:lastRenderedPageBreak/>
         <w:t>La plateforme rebondissante représente plus un obstacle qu’une mécanique dans la configuration actuelle du niveau</w:t>
       </w:r>
     </w:p>
@@ -1890,7 +1719,6 @@
         </w:numPr>
       </w:pPr>
       <w:r>
-        <w:lastRenderedPageBreak/>
         <w:t>L’effet sonore lors du passage dans une plateforme semi-transparente semble survenir de manière aléatoire</w:t>
       </w:r>
     </w:p>
@@ -2032,6 +1860,7 @@
         <w:rPr>
           <w:i/>
           <w:iCs/>
+          <w:noProof/>
         </w:rPr>
         <w:drawing>
           <wp:inline distT="0" distB="0" distL="0" distR="0" wp14:anchorId="46650E73" wp14:editId="425DDAB8">
@@ -2081,6 +1910,7 @@
         <w:rPr>
           <w:i/>
           <w:iCs/>
+          <w:noProof/>
         </w:rPr>
         <w:lastRenderedPageBreak/>
         <w:drawing>
@@ -2139,6 +1969,7 @@
         <w:rPr>
           <w:i/>
           <w:iCs/>
+          <w:noProof/>
         </w:rPr>
         <w:drawing>
           <wp:inline distT="0" distB="0" distL="0" distR="0" wp14:anchorId="6EB92CC5" wp14:editId="50F776C1">
@@ -2196,6 +2027,7 @@
         <w:rPr>
           <w:i/>
           <w:iCs/>
+          <w:noProof/>
         </w:rPr>
         <w:lastRenderedPageBreak/>
         <w:drawing>
@@ -2254,6 +2086,7 @@
         <w:rPr>
           <w:i/>
           <w:iCs/>
+          <w:noProof/>
         </w:rPr>
         <w:drawing>
           <wp:inline distT="0" distB="0" distL="0" distR="0" wp14:anchorId="7FB055D0" wp14:editId="2AD8FBFC">

</xml_diff>

<commit_message>
maj rapport avec nouvelles valeurs
</commit_message>
<xml_diff>
--- a/Platformer_DIETLIN_BLANC.docx
+++ b/Platformer_DIETLIN_BLANC.docx
@@ -1,6 +1,6 @@
 
 <file path=word/document.xml><?xml version="1.0" encoding="utf-8"?>
-<w:document xmlns:wpc="http://schemas.microsoft.com/office/word/2010/wordprocessingCanvas" xmlns:mc="http://schemas.openxmlformats.org/markup-compatibility/2006" xmlns:o="urn:schemas-microsoft-com:office:office" xmlns:r="http://schemas.openxmlformats.org/officeDocument/2006/relationships" xmlns:m="http://schemas.openxmlformats.org/officeDocument/2006/math" xmlns:v="urn:schemas-microsoft-com:vml" xmlns:wp14="http://schemas.microsoft.com/office/word/2010/wordprocessingDrawing" xmlns:wp="http://schemas.openxmlformats.org/drawingml/2006/wordprocessingDrawing" xmlns:w10="urn:schemas-microsoft-com:office:word" xmlns:w="http://schemas.openxmlformats.org/wordprocessingml/2006/main" xmlns:w14="http://schemas.microsoft.com/office/word/2010/wordml" xmlns:w15="http://schemas.microsoft.com/office/word/2012/wordml" xmlns:wpg="http://schemas.microsoft.com/office/word/2010/wordprocessingGroup" xmlns:wpi="http://schemas.microsoft.com/office/word/2010/wordprocessingInk" xmlns:wne="http://schemas.microsoft.com/office/word/2006/wordml" xmlns:wps="http://schemas.microsoft.com/office/word/2010/wordprocessingShape" mc:Ignorable="w14 w15 wp14">
+<w:document xmlns:wpc="http://schemas.microsoft.com/office/word/2010/wordprocessingCanvas" xmlns:cx="http://schemas.microsoft.com/office/drawing/2014/chartex" xmlns:cx1="http://schemas.microsoft.com/office/drawing/2015/9/8/chartex" xmlns:cx2="http://schemas.microsoft.com/office/drawing/2015/10/21/chartex" xmlns:cx3="http://schemas.microsoft.com/office/drawing/2016/5/9/chartex" xmlns:cx4="http://schemas.microsoft.com/office/drawing/2016/5/10/chartex" xmlns:cx5="http://schemas.microsoft.com/office/drawing/2016/5/11/chartex" xmlns:cx6="http://schemas.microsoft.com/office/drawing/2016/5/12/chartex" xmlns:cx7="http://schemas.microsoft.com/office/drawing/2016/5/13/chartex" xmlns:cx8="http://schemas.microsoft.com/office/drawing/2016/5/14/chartex" xmlns:mc="http://schemas.openxmlformats.org/markup-compatibility/2006" xmlns:aink="http://schemas.microsoft.com/office/drawing/2016/ink" xmlns:am3d="http://schemas.microsoft.com/office/drawing/2017/model3d" xmlns:o="urn:schemas-microsoft-com:office:office" xmlns:oel="http://schemas.microsoft.com/office/2019/extlst" xmlns:r="http://schemas.openxmlformats.org/officeDocument/2006/relationships" xmlns:m="http://schemas.openxmlformats.org/officeDocument/2006/math" xmlns:v="urn:schemas-microsoft-com:vml" xmlns:wp14="http://schemas.microsoft.com/office/word/2010/wordprocessingDrawing" xmlns:wp="http://schemas.openxmlformats.org/drawingml/2006/wordprocessingDrawing" xmlns:w10="urn:schemas-microsoft-com:office:word" xmlns:w="http://schemas.openxmlformats.org/wordprocessingml/2006/main" xmlns:w14="http://schemas.microsoft.com/office/word/2010/wordml" xmlns:w15="http://schemas.microsoft.com/office/word/2012/wordml" xmlns:w16cex="http://schemas.microsoft.com/office/word/2018/wordml/cex" xmlns:w16cid="http://schemas.microsoft.com/office/word/2016/wordml/cid" xmlns:w16="http://schemas.microsoft.com/office/word/2018/wordml" xmlns:w16sdtdh="http://schemas.microsoft.com/office/word/2020/wordml/sdtdatahash" xmlns:w16se="http://schemas.microsoft.com/office/word/2015/wordml/symex" xmlns:wpg="http://schemas.microsoft.com/office/word/2010/wordprocessingGroup" xmlns:wpi="http://schemas.microsoft.com/office/word/2010/wordprocessingInk" xmlns:wne="http://schemas.microsoft.com/office/word/2006/wordml" xmlns:wps="http://schemas.microsoft.com/office/word/2010/wordprocessingShape" mc:Ignorable="w14 w15 w16se w16cid w16 w16cex w16sdtdh wp14">
   <w:body>
     <w:p>
       <w:pPr>
@@ -1728,6 +1728,45 @@
     </w:p>
     <w:p>
       <w:pPr>
+        <w:pStyle w:val="Paragraphedeliste"/>
+        <w:numPr>
+          <w:ilvl w:val="0"/>
+          <w:numId w:val="7"/>
+        </w:numPr>
+        <w:jc w:val="both"/>
+      </w:pPr>
+      <w:r>
+        <w:t>Son lorsque le joueur rebondit sur une plateforme rebondissante</w:t>
+      </w:r>
+    </w:p>
+    <w:p>
+      <w:pPr>
+        <w:pStyle w:val="Paragraphedeliste"/>
+        <w:numPr>
+          <w:ilvl w:val="0"/>
+          <w:numId w:val="7"/>
+        </w:numPr>
+        <w:jc w:val="both"/>
+      </w:pPr>
+      <w:r>
+        <w:t>Changement de couleur de bleu à rouge lorsque le joueur n’a plus de sauts</w:t>
+      </w:r>
+    </w:p>
+    <w:p>
+      <w:pPr>
+        <w:pStyle w:val="Paragraphedeliste"/>
+        <w:numPr>
+          <w:ilvl w:val="0"/>
+          <w:numId w:val="7"/>
+        </w:numPr>
+        <w:jc w:val="both"/>
+      </w:pPr>
+      <w:r>
+        <w:t>Mise en couleur des boutons lorsque ceux-ci sont sélectionnés</w:t>
+      </w:r>
+    </w:p>
+    <w:p>
+      <w:pPr>
         <w:jc w:val="both"/>
       </w:pPr>
     </w:p>
@@ -2069,6 +2108,7 @@
         <w:jc w:val="both"/>
       </w:pPr>
       <w:r>
+        <w:lastRenderedPageBreak/>
         <w:t>Modification du nom des champs dans les menus de modification pour les rendre plus explicites</w:t>
       </w:r>
     </w:p>
@@ -2101,7 +2141,6 @@
         <w:jc w:val="both"/>
       </w:pPr>
       <w:r>
-        <w:lastRenderedPageBreak/>
         <w:t>Ajout de la touche « entrée » pour valider au clavier dans les menus</w:t>
       </w:r>
     </w:p>
@@ -2190,295 +2229,281 @@
         <w:jc w:val="both"/>
       </w:pPr>
       <w:r>
-        <w:t>Le deuxième</w:t>
-      </w:r>
-      <w:r>
-        <w:t xml:space="preserve"> retour</w:t>
-      </w:r>
-      <w:r>
-        <w:t xml:space="preserve"> a été effectué le 23/10/2022 dont le dernier c</w:t>
-      </w:r>
-      <w:r>
-        <w:t xml:space="preserve">ommit </w:t>
-      </w:r>
-      <w:r>
-        <w:t>était le dernier du 22/10/2022</w:t>
+        <w:t>Le deuxième retour a été effectué le 23/10/2022 dont le dernier commit était le dernier du 22/10/2022. Les conditions du second test étant les mêmes que celles du premier.</w:t>
+      </w:r>
+    </w:p>
+    <w:p>
+      <w:pPr>
+        <w:ind w:firstLine="360"/>
+        <w:jc w:val="both"/>
+      </w:pPr>
+      <w:r>
+        <w:t xml:space="preserve">Points positifs : </w:t>
+      </w:r>
+    </w:p>
+    <w:p>
+      <w:pPr>
+        <w:pStyle w:val="Paragraphedeliste"/>
+        <w:numPr>
+          <w:ilvl w:val="0"/>
+          <w:numId w:val="6"/>
+        </w:numPr>
+        <w:jc w:val="both"/>
+      </w:pPr>
+      <w:r>
+        <w:t xml:space="preserve">Le fait que l’on puisse faire des sauts </w:t>
+      </w:r>
+      <w:r>
+        <w:t>de hauteur ajustables</w:t>
+      </w:r>
+      <w:r>
+        <w:t xml:space="preserve"> est apprécié</w:t>
+      </w:r>
+    </w:p>
+    <w:p>
+      <w:pPr>
+        <w:ind w:firstLine="360"/>
+        <w:jc w:val="both"/>
+      </w:pPr>
+      <w:r>
+        <w:t>Points négatifs :</w:t>
+      </w:r>
+    </w:p>
+    <w:p>
+      <w:pPr>
+        <w:pStyle w:val="Paragraphedeliste"/>
+        <w:numPr>
+          <w:ilvl w:val="0"/>
+          <w:numId w:val="6"/>
+        </w:numPr>
+        <w:jc w:val="both"/>
+      </w:pPr>
+      <w:r>
+        <w:t>La sélection des menus n’est pas persistante (si on sélectionne un menu et que l’on revient en arrière, le curseur est de nouveau sur le menu de base au lieu de celui qui avait été sélectionné)</w:t>
+      </w:r>
+    </w:p>
+    <w:p>
+      <w:pPr>
+        <w:pStyle w:val="Paragraphedeliste"/>
+        <w:numPr>
+          <w:ilvl w:val="0"/>
+          <w:numId w:val="6"/>
+        </w:numPr>
+        <w:jc w:val="both"/>
+      </w:pPr>
+      <w:r>
+        <w:t xml:space="preserve">Le WallJump déclenche un Dash </w:t>
+      </w:r>
+      <w:r>
+        <w:t>duquel</w:t>
+      </w:r>
+      <w:r>
+        <w:t xml:space="preserve"> le joueur ne peut pas influencer</w:t>
+      </w:r>
+      <w:r>
+        <w:t xml:space="preserve"> la puissance</w:t>
+      </w:r>
+    </w:p>
+    <w:p>
+      <w:pPr>
+        <w:pStyle w:val="Paragraphedeliste"/>
+        <w:numPr>
+          <w:ilvl w:val="0"/>
+          <w:numId w:val="6"/>
+        </w:numPr>
+        <w:jc w:val="both"/>
+      </w:pPr>
+      <w:r>
+        <w:t>Le fond du menu de contrôles est trop sombre</w:t>
+      </w:r>
+    </w:p>
+    <w:p>
+      <w:pPr>
+        <w:pStyle w:val="Paragraphedeliste"/>
+        <w:numPr>
+          <w:ilvl w:val="0"/>
+          <w:numId w:val="6"/>
+        </w:numPr>
+        <w:jc w:val="both"/>
+      </w:pPr>
+      <w:r>
+        <w:t>Le Dash sur la touche B est étrange (cela brise le rythme lors de saut et Dash en l’air)</w:t>
+      </w:r>
+    </w:p>
+    <w:p>
+      <w:pPr>
+        <w:pStyle w:val="Paragraphedeliste"/>
+        <w:numPr>
+          <w:ilvl w:val="0"/>
+          <w:numId w:val="6"/>
+        </w:numPr>
+        <w:jc w:val="both"/>
+      </w:pPr>
+      <w:r>
+        <w:t>Il y a quelques bugs dans la sélection des menus si l’on laisse l’analogue à fond sur le côté</w:t>
+      </w:r>
+    </w:p>
+    <w:p>
+      <w:pPr>
+        <w:pStyle w:val="Paragraphedeliste"/>
+        <w:numPr>
+          <w:ilvl w:val="0"/>
+          <w:numId w:val="6"/>
+        </w:numPr>
+        <w:jc w:val="both"/>
+      </w:pPr>
+      <w:r>
+        <w:t>Le double saut est assez facilement oublié</w:t>
+      </w:r>
+    </w:p>
+    <w:p>
+      <w:pPr>
+        <w:pStyle w:val="Paragraphedeliste"/>
+        <w:numPr>
+          <w:ilvl w:val="0"/>
+          <w:numId w:val="6"/>
+        </w:numPr>
+        <w:jc w:val="both"/>
+      </w:pPr>
+      <w:r>
+        <w:t>Quelques bugs de Dash au travers des murs quand on cherche à le faire</w:t>
+      </w:r>
+    </w:p>
+    <w:p>
+      <w:pPr>
+        <w:pStyle w:val="Paragraphedeliste"/>
+        <w:numPr>
+          <w:ilvl w:val="0"/>
+          <w:numId w:val="6"/>
+        </w:numPr>
+        <w:jc w:val="both"/>
+      </w:pPr>
+      <w:r>
+        <w:t>Le comportement des plateformes traversables n’est pas celui attendu sur les bords</w:t>
+      </w:r>
+    </w:p>
+    <w:p>
+      <w:pPr>
+        <w:pStyle w:val="Paragraphedeliste"/>
+        <w:numPr>
+          <w:ilvl w:val="0"/>
+          <w:numId w:val="6"/>
+        </w:numPr>
+        <w:jc w:val="both"/>
+      </w:pPr>
+    </w:p>
+    <w:p>
+      <w:pPr>
+        <w:jc w:val="both"/>
+      </w:pPr>
+      <w:r>
+        <w:t>Les solutions suivantes ont ainsi été adoptées, pour solutionner les points négatifs relevés :</w:t>
+      </w:r>
+    </w:p>
+    <w:p>
+      <w:pPr>
+        <w:pStyle w:val="Paragraphedeliste"/>
+        <w:numPr>
+          <w:ilvl w:val="0"/>
+          <w:numId w:val="6"/>
+        </w:numPr>
+        <w:jc w:val="both"/>
+      </w:pPr>
+      <w:r>
+        <w:t>Changement</w:t>
+      </w:r>
+      <w:r>
+        <w:t xml:space="preserve"> </w:t>
+      </w:r>
+      <w:r>
+        <w:t>de la couleur du</w:t>
+      </w:r>
+      <w:r>
+        <w:t xml:space="preserve"> fond du menu de contrôle</w:t>
+      </w:r>
+      <w:r>
+        <w:t xml:space="preserve"> en bleu</w:t>
+      </w:r>
+    </w:p>
+    <w:p>
+      <w:pPr>
+        <w:pStyle w:val="Paragraphedeliste"/>
+        <w:numPr>
+          <w:ilvl w:val="0"/>
+          <w:numId w:val="6"/>
+        </w:numPr>
+        <w:jc w:val="both"/>
+      </w:pPr>
+      <w:r>
+        <w:t>Les bugs de la sélection des menus si l’on laisse l’analogue à fond sur le côté ont été réglés</w:t>
+      </w:r>
+    </w:p>
+    <w:p>
+      <w:pPr>
+        <w:pStyle w:val="Paragraphedeliste"/>
+        <w:numPr>
+          <w:ilvl w:val="0"/>
+          <w:numId w:val="6"/>
+        </w:numPr>
+        <w:jc w:val="both"/>
+      </w:pPr>
+      <w:r>
+        <w:t>L</w:t>
+      </w:r>
+      <w:r>
+        <w:t xml:space="preserve">a couleur du carré </w:t>
+      </w:r>
+      <w:r>
+        <w:t>change</w:t>
+      </w:r>
+      <w:r>
+        <w:t xml:space="preserve"> en rouge</w:t>
+      </w:r>
+      <w:r>
+        <w:t xml:space="preserve"> </w:t>
+      </w:r>
+      <w:r>
+        <w:t>quand on n'a plus de sauts</w:t>
+      </w:r>
+      <w:r>
+        <w:t xml:space="preserve"> de disponible</w:t>
+      </w:r>
+    </w:p>
+    <w:p>
+      <w:pPr>
+        <w:pStyle w:val="Paragraphedeliste"/>
+        <w:numPr>
+          <w:ilvl w:val="0"/>
+          <w:numId w:val="6"/>
+        </w:numPr>
+        <w:jc w:val="both"/>
+      </w:pPr>
+      <w:r>
+        <w:t>L</w:t>
+      </w:r>
+      <w:r>
+        <w:t xml:space="preserve">es </w:t>
+      </w:r>
+      <w:r>
+        <w:t xml:space="preserve">Dash au travers des murs ne sont plus </w:t>
+      </w:r>
+      <w:r>
+        <w:t>possibles</w:t>
+      </w:r>
+      <w:r>
+        <w:t xml:space="preserve"> (même si on cherche à le faire)</w:t>
+      </w:r>
+      <w:r>
+        <w:t xml:space="preserve">, via l’utilisation d’un </w:t>
+      </w:r>
+      <w:r>
+        <w:t>B</w:t>
+      </w:r>
+      <w:r>
+        <w:t>oxcast à prochaine position</w:t>
       </w:r>
       <w:r>
         <w:t>.</w:t>
-      </w:r>
-      <w:r>
-        <w:t xml:space="preserve"> Les conditions du second test étant les mêmes que celles du premier.</w:t>
-      </w:r>
-    </w:p>
-    <w:p>
-      <w:pPr>
-        <w:ind w:firstLine="360"/>
-        <w:jc w:val="both"/>
-      </w:pPr>
-      <w:r>
-        <w:t xml:space="preserve">Points positifs : </w:t>
-      </w:r>
-    </w:p>
-    <w:p>
-      <w:pPr>
-        <w:pStyle w:val="Paragraphedeliste"/>
-        <w:numPr>
-          <w:ilvl w:val="0"/>
-          <w:numId w:val="6"/>
-        </w:numPr>
-        <w:jc w:val="both"/>
-      </w:pPr>
-      <w:r>
-        <w:t xml:space="preserve">Le fait que l’on puisse faire des sauts </w:t>
-      </w:r>
-      <w:r>
-        <w:t>de hauteur ajustables</w:t>
-      </w:r>
-      <w:bookmarkStart w:id="0" w:name="_GoBack"/>
-      <w:bookmarkEnd w:id="0"/>
-      <w:r>
-        <w:t xml:space="preserve"> est apprécié</w:t>
-      </w:r>
-    </w:p>
-    <w:p>
-      <w:pPr>
-        <w:ind w:firstLine="360"/>
-        <w:jc w:val="both"/>
-      </w:pPr>
-      <w:r>
-        <w:t>Points négatifs :</w:t>
-      </w:r>
-    </w:p>
-    <w:p>
-      <w:pPr>
-        <w:pStyle w:val="Paragraphedeliste"/>
-        <w:numPr>
-          <w:ilvl w:val="0"/>
-          <w:numId w:val="6"/>
-        </w:numPr>
-        <w:jc w:val="both"/>
-      </w:pPr>
-      <w:r>
-        <w:t>La sélection des menus n’est pas persistante (si on sélectionne un menu et que l’on revient en arrière, le curseur est de nouveau sur le menu de base au lieu de celui qui avait été sélectionné)</w:t>
-      </w:r>
-    </w:p>
-    <w:p>
-      <w:pPr>
-        <w:pStyle w:val="Paragraphedeliste"/>
-        <w:numPr>
-          <w:ilvl w:val="0"/>
-          <w:numId w:val="6"/>
-        </w:numPr>
-        <w:jc w:val="both"/>
-      </w:pPr>
-      <w:r>
-        <w:t xml:space="preserve">Le </w:t>
-      </w:r>
-      <w:r>
-        <w:t>WallJump</w:t>
-      </w:r>
-      <w:r>
-        <w:t xml:space="preserve"> déclenche un Dash </w:t>
-      </w:r>
-      <w:r>
-        <w:t>duquel</w:t>
-      </w:r>
-      <w:r>
-        <w:t xml:space="preserve"> le joueur ne peut pas influencer</w:t>
-      </w:r>
-      <w:r>
-        <w:t xml:space="preserve"> la puissance</w:t>
-      </w:r>
-    </w:p>
-    <w:p>
-      <w:pPr>
-        <w:pStyle w:val="Paragraphedeliste"/>
-        <w:numPr>
-          <w:ilvl w:val="0"/>
-          <w:numId w:val="6"/>
-        </w:numPr>
-        <w:jc w:val="both"/>
-      </w:pPr>
-      <w:r>
-        <w:t>Le fond du menu de contrôles est trop sombre</w:t>
-      </w:r>
-    </w:p>
-    <w:p>
-      <w:pPr>
-        <w:pStyle w:val="Paragraphedeliste"/>
-        <w:numPr>
-          <w:ilvl w:val="0"/>
-          <w:numId w:val="6"/>
-        </w:numPr>
-        <w:jc w:val="both"/>
-      </w:pPr>
-      <w:r>
-        <w:t>Le Dash sur la touche B est étrange (cela brise le rythme lors de saut et Dash en l’air)</w:t>
-      </w:r>
-    </w:p>
-    <w:p>
-      <w:pPr>
-        <w:pStyle w:val="Paragraphedeliste"/>
-        <w:numPr>
-          <w:ilvl w:val="0"/>
-          <w:numId w:val="6"/>
-        </w:numPr>
-        <w:jc w:val="both"/>
-      </w:pPr>
-      <w:r>
-        <w:t>Il y a quelques bugs dans la sélection des menus si l’on laisse l’analogue à fond sur le côté</w:t>
-      </w:r>
-    </w:p>
-    <w:p>
-      <w:pPr>
-        <w:pStyle w:val="Paragraphedeliste"/>
-        <w:numPr>
-          <w:ilvl w:val="0"/>
-          <w:numId w:val="6"/>
-        </w:numPr>
-        <w:jc w:val="both"/>
-      </w:pPr>
-      <w:r>
-        <w:t>Le double saut est assez facilement oublié</w:t>
-      </w:r>
-    </w:p>
-    <w:p>
-      <w:pPr>
-        <w:pStyle w:val="Paragraphedeliste"/>
-        <w:numPr>
-          <w:ilvl w:val="0"/>
-          <w:numId w:val="6"/>
-        </w:numPr>
-        <w:jc w:val="both"/>
-      </w:pPr>
-      <w:r>
-        <w:t>Quelques bugs de Dash au travers des murs quand on cherche à le faire</w:t>
-      </w:r>
-    </w:p>
-    <w:p>
-      <w:pPr>
-        <w:pStyle w:val="Paragraphedeliste"/>
-        <w:numPr>
-          <w:ilvl w:val="0"/>
-          <w:numId w:val="6"/>
-        </w:numPr>
-        <w:jc w:val="both"/>
-      </w:pPr>
-      <w:r>
-        <w:t>Le comportement des plateformes traversables n’est pas celui attendu sur les bords</w:t>
-      </w:r>
-    </w:p>
-    <w:p>
-      <w:pPr>
-        <w:pStyle w:val="Paragraphedeliste"/>
-        <w:numPr>
-          <w:ilvl w:val="0"/>
-          <w:numId w:val="6"/>
-        </w:numPr>
-        <w:jc w:val="both"/>
-      </w:pPr>
-    </w:p>
-    <w:p>
-      <w:pPr>
-        <w:jc w:val="both"/>
-      </w:pPr>
-      <w:r>
-        <w:t>Les solutions suivantes ont ainsi été adoptées, pour solutionner les points négatifs relevés :</w:t>
-      </w:r>
-    </w:p>
-    <w:p>
-      <w:pPr>
-        <w:pStyle w:val="Paragraphedeliste"/>
-        <w:numPr>
-          <w:ilvl w:val="0"/>
-          <w:numId w:val="6"/>
-        </w:numPr>
-        <w:jc w:val="both"/>
-      </w:pPr>
-      <w:r>
-        <w:t>Changement</w:t>
-      </w:r>
-      <w:r>
-        <w:t xml:space="preserve"> </w:t>
-      </w:r>
-      <w:r>
-        <w:t>de la couleur du</w:t>
-      </w:r>
-      <w:r>
-        <w:t xml:space="preserve"> fond du menu de contrôle</w:t>
-      </w:r>
-    </w:p>
-    <w:p>
-      <w:pPr>
-        <w:pStyle w:val="Paragraphedeliste"/>
-        <w:numPr>
-          <w:ilvl w:val="0"/>
-          <w:numId w:val="6"/>
-        </w:numPr>
-        <w:jc w:val="both"/>
-      </w:pPr>
-      <w:r>
-        <w:t xml:space="preserve">Les bugs de la </w:t>
-      </w:r>
-      <w:r>
-        <w:t>sélection des menus si l’on laisse l’analogue à fond sur le côté</w:t>
-      </w:r>
-      <w:r>
-        <w:t xml:space="preserve"> ont été réglés</w:t>
-      </w:r>
-    </w:p>
-    <w:p>
-      <w:pPr>
-        <w:pStyle w:val="Paragraphedeliste"/>
-        <w:numPr>
-          <w:ilvl w:val="0"/>
-          <w:numId w:val="6"/>
-        </w:numPr>
-        <w:jc w:val="both"/>
-      </w:pPr>
-      <w:r>
-        <w:t>L</w:t>
-      </w:r>
-      <w:r>
-        <w:t xml:space="preserve">a couleur du carré </w:t>
-      </w:r>
-      <w:r>
-        <w:t xml:space="preserve">change </w:t>
-      </w:r>
-      <w:r>
-        <w:t>quand on n'a plus de sauts</w:t>
-      </w:r>
-      <w:r>
-        <w:t xml:space="preserve"> de disponible</w:t>
-      </w:r>
-    </w:p>
-    <w:p>
-      <w:pPr>
-        <w:pStyle w:val="Paragraphedeliste"/>
-        <w:numPr>
-          <w:ilvl w:val="0"/>
-          <w:numId w:val="6"/>
-        </w:numPr>
-        <w:jc w:val="both"/>
-      </w:pPr>
-      <w:r>
-        <w:t>L</w:t>
-      </w:r>
-      <w:r>
-        <w:t xml:space="preserve">es </w:t>
-      </w:r>
-      <w:r>
-        <w:t xml:space="preserve">Dash au travers des murs </w:t>
-      </w:r>
-      <w:r>
-        <w:t xml:space="preserve">ne sont plus possible (même si </w:t>
-      </w:r>
-      <w:r>
-        <w:t>on cherche à le faire</w:t>
-      </w:r>
-      <w:r>
-        <w:t>)</w:t>
       </w:r>
     </w:p>
     <w:p/>
@@ -3045,7 +3070,7 @@
 </file>
 
 <file path=word/endnotes.xml><?xml version="1.0" encoding="utf-8"?>
-<w:endnotes xmlns:wpc="http://schemas.microsoft.com/office/word/2010/wordprocessingCanvas" xmlns:mc="http://schemas.openxmlformats.org/markup-compatibility/2006" xmlns:o="urn:schemas-microsoft-com:office:office" xmlns:r="http://schemas.openxmlformats.org/officeDocument/2006/relationships" xmlns:m="http://schemas.openxmlformats.org/officeDocument/2006/math" xmlns:v="urn:schemas-microsoft-com:vml" xmlns:wp14="http://schemas.microsoft.com/office/word/2010/wordprocessingDrawing" xmlns:wp="http://schemas.openxmlformats.org/drawingml/2006/wordprocessingDrawing" xmlns:w10="urn:schemas-microsoft-com:office:word" xmlns:w="http://schemas.openxmlformats.org/wordprocessingml/2006/main" xmlns:w14="http://schemas.microsoft.com/office/word/2010/wordml" xmlns:w15="http://schemas.microsoft.com/office/word/2012/wordml" xmlns:wpg="http://schemas.microsoft.com/office/word/2010/wordprocessingGroup" xmlns:wpi="http://schemas.microsoft.com/office/word/2010/wordprocessingInk" xmlns:wne="http://schemas.microsoft.com/office/word/2006/wordml" xmlns:wps="http://schemas.microsoft.com/office/word/2010/wordprocessingShape" mc:Ignorable="w14 w15 wp14">
+<w:endnotes xmlns:wpc="http://schemas.microsoft.com/office/word/2010/wordprocessingCanvas" xmlns:cx="http://schemas.microsoft.com/office/drawing/2014/chartex" xmlns:cx1="http://schemas.microsoft.com/office/drawing/2015/9/8/chartex" xmlns:cx2="http://schemas.microsoft.com/office/drawing/2015/10/21/chartex" xmlns:cx3="http://schemas.microsoft.com/office/drawing/2016/5/9/chartex" xmlns:cx4="http://schemas.microsoft.com/office/drawing/2016/5/10/chartex" xmlns:cx5="http://schemas.microsoft.com/office/drawing/2016/5/11/chartex" xmlns:cx6="http://schemas.microsoft.com/office/drawing/2016/5/12/chartex" xmlns:cx7="http://schemas.microsoft.com/office/drawing/2016/5/13/chartex" xmlns:cx8="http://schemas.microsoft.com/office/drawing/2016/5/14/chartex" xmlns:mc="http://schemas.openxmlformats.org/markup-compatibility/2006" xmlns:aink="http://schemas.microsoft.com/office/drawing/2016/ink" xmlns:am3d="http://schemas.microsoft.com/office/drawing/2017/model3d" xmlns:o="urn:schemas-microsoft-com:office:office" xmlns:oel="http://schemas.microsoft.com/office/2019/extlst" xmlns:r="http://schemas.openxmlformats.org/officeDocument/2006/relationships" xmlns:m="http://schemas.openxmlformats.org/officeDocument/2006/math" xmlns:v="urn:schemas-microsoft-com:vml" xmlns:wp14="http://schemas.microsoft.com/office/word/2010/wordprocessingDrawing" xmlns:wp="http://schemas.openxmlformats.org/drawingml/2006/wordprocessingDrawing" xmlns:w10="urn:schemas-microsoft-com:office:word" xmlns:w="http://schemas.openxmlformats.org/wordprocessingml/2006/main" xmlns:w14="http://schemas.microsoft.com/office/word/2010/wordml" xmlns:w15="http://schemas.microsoft.com/office/word/2012/wordml" xmlns:w16cex="http://schemas.microsoft.com/office/word/2018/wordml/cex" xmlns:w16cid="http://schemas.microsoft.com/office/word/2016/wordml/cid" xmlns:w16="http://schemas.microsoft.com/office/word/2018/wordml" xmlns:w16sdtdh="http://schemas.microsoft.com/office/word/2020/wordml/sdtdatahash" xmlns:w16se="http://schemas.microsoft.com/office/word/2015/wordml/symex" xmlns:wpg="http://schemas.microsoft.com/office/word/2010/wordprocessingGroup" xmlns:wpi="http://schemas.microsoft.com/office/word/2010/wordprocessingInk" xmlns:wne="http://schemas.microsoft.com/office/word/2006/wordml" xmlns:wps="http://schemas.microsoft.com/office/word/2010/wordprocessingShape" mc:Ignorable="w14 w15 w16se w16cid w16 w16cex w16sdtdh wp14">
   <w:endnote w:type="separator" w:id="-1">
     <w:p>
       <w:pPr>
@@ -3070,7 +3095,7 @@
 </file>
 
 <file path=word/footnotes.xml><?xml version="1.0" encoding="utf-8"?>
-<w:footnotes xmlns:wpc="http://schemas.microsoft.com/office/word/2010/wordprocessingCanvas" xmlns:mc="http://schemas.openxmlformats.org/markup-compatibility/2006" xmlns:o="urn:schemas-microsoft-com:office:office" xmlns:r="http://schemas.openxmlformats.org/officeDocument/2006/relationships" xmlns:m="http://schemas.openxmlformats.org/officeDocument/2006/math" xmlns:v="urn:schemas-microsoft-com:vml" xmlns:wp14="http://schemas.microsoft.com/office/word/2010/wordprocessingDrawing" xmlns:wp="http://schemas.openxmlformats.org/drawingml/2006/wordprocessingDrawing" xmlns:w10="urn:schemas-microsoft-com:office:word" xmlns:w="http://schemas.openxmlformats.org/wordprocessingml/2006/main" xmlns:w14="http://schemas.microsoft.com/office/word/2010/wordml" xmlns:w15="http://schemas.microsoft.com/office/word/2012/wordml" xmlns:wpg="http://schemas.microsoft.com/office/word/2010/wordprocessingGroup" xmlns:wpi="http://schemas.microsoft.com/office/word/2010/wordprocessingInk" xmlns:wne="http://schemas.microsoft.com/office/word/2006/wordml" xmlns:wps="http://schemas.microsoft.com/office/word/2010/wordprocessingShape" mc:Ignorable="w14 w15 wp14">
+<w:footnotes xmlns:wpc="http://schemas.microsoft.com/office/word/2010/wordprocessingCanvas" xmlns:cx="http://schemas.microsoft.com/office/drawing/2014/chartex" xmlns:cx1="http://schemas.microsoft.com/office/drawing/2015/9/8/chartex" xmlns:cx2="http://schemas.microsoft.com/office/drawing/2015/10/21/chartex" xmlns:cx3="http://schemas.microsoft.com/office/drawing/2016/5/9/chartex" xmlns:cx4="http://schemas.microsoft.com/office/drawing/2016/5/10/chartex" xmlns:cx5="http://schemas.microsoft.com/office/drawing/2016/5/11/chartex" xmlns:cx6="http://schemas.microsoft.com/office/drawing/2016/5/12/chartex" xmlns:cx7="http://schemas.microsoft.com/office/drawing/2016/5/13/chartex" xmlns:cx8="http://schemas.microsoft.com/office/drawing/2016/5/14/chartex" xmlns:mc="http://schemas.openxmlformats.org/markup-compatibility/2006" xmlns:aink="http://schemas.microsoft.com/office/drawing/2016/ink" xmlns:am3d="http://schemas.microsoft.com/office/drawing/2017/model3d" xmlns:o="urn:schemas-microsoft-com:office:office" xmlns:oel="http://schemas.microsoft.com/office/2019/extlst" xmlns:r="http://schemas.openxmlformats.org/officeDocument/2006/relationships" xmlns:m="http://schemas.openxmlformats.org/officeDocument/2006/math" xmlns:v="urn:schemas-microsoft-com:vml" xmlns:wp14="http://schemas.microsoft.com/office/word/2010/wordprocessingDrawing" xmlns:wp="http://schemas.openxmlformats.org/drawingml/2006/wordprocessingDrawing" xmlns:w10="urn:schemas-microsoft-com:office:word" xmlns:w="http://schemas.openxmlformats.org/wordprocessingml/2006/main" xmlns:w14="http://schemas.microsoft.com/office/word/2010/wordml" xmlns:w15="http://schemas.microsoft.com/office/word/2012/wordml" xmlns:w16cex="http://schemas.microsoft.com/office/word/2018/wordml/cex" xmlns:w16cid="http://schemas.microsoft.com/office/word/2016/wordml/cid" xmlns:w16="http://schemas.microsoft.com/office/word/2018/wordml" xmlns:w16sdtdh="http://schemas.microsoft.com/office/word/2020/wordml/sdtdatahash" xmlns:w16se="http://schemas.microsoft.com/office/word/2015/wordml/symex" xmlns:wpg="http://schemas.microsoft.com/office/word/2010/wordprocessingGroup" xmlns:wpi="http://schemas.microsoft.com/office/word/2010/wordprocessingInk" xmlns:wne="http://schemas.microsoft.com/office/word/2006/wordml" xmlns:wps="http://schemas.microsoft.com/office/word/2010/wordprocessingShape" mc:Ignorable="w14 w15 w16se w16cid w16 w16cex w16sdtdh wp14">
   <w:footnote w:type="separator" w:id="-1">
     <w:p>
       <w:pPr>
@@ -3095,8 +3120,8 @@
 </file>
 
 <file path=word/numbering.xml><?xml version="1.0" encoding="utf-8"?>
-<w:numbering xmlns:wpc="http://schemas.microsoft.com/office/word/2010/wordprocessingCanvas" xmlns:mc="http://schemas.openxmlformats.org/markup-compatibility/2006" xmlns:o="urn:schemas-microsoft-com:office:office" xmlns:r="http://schemas.openxmlformats.org/officeDocument/2006/relationships" xmlns:m="http://schemas.openxmlformats.org/officeDocument/2006/math" xmlns:v="urn:schemas-microsoft-com:vml" xmlns:wp14="http://schemas.microsoft.com/office/word/2010/wordprocessingDrawing" xmlns:wp="http://schemas.openxmlformats.org/drawingml/2006/wordprocessingDrawing" xmlns:w10="urn:schemas-microsoft-com:office:word" xmlns:w="http://schemas.openxmlformats.org/wordprocessingml/2006/main" xmlns:w14="http://schemas.microsoft.com/office/word/2010/wordml" xmlns:w15="http://schemas.microsoft.com/office/word/2012/wordml" xmlns:wpg="http://schemas.microsoft.com/office/word/2010/wordprocessingGroup" xmlns:wpi="http://schemas.microsoft.com/office/word/2010/wordprocessingInk" xmlns:wne="http://schemas.microsoft.com/office/word/2006/wordml" xmlns:wps="http://schemas.microsoft.com/office/word/2010/wordprocessingShape" mc:Ignorable="w14 w15 wp14">
-  <w:abstractNum w:abstractNumId="0">
+<w:numbering xmlns:wpc="http://schemas.microsoft.com/office/word/2010/wordprocessingCanvas" xmlns:cx="http://schemas.microsoft.com/office/drawing/2014/chartex" xmlns:cx1="http://schemas.microsoft.com/office/drawing/2015/9/8/chartex" xmlns:cx2="http://schemas.microsoft.com/office/drawing/2015/10/21/chartex" xmlns:cx3="http://schemas.microsoft.com/office/drawing/2016/5/9/chartex" xmlns:cx4="http://schemas.microsoft.com/office/drawing/2016/5/10/chartex" xmlns:cx5="http://schemas.microsoft.com/office/drawing/2016/5/11/chartex" xmlns:cx6="http://schemas.microsoft.com/office/drawing/2016/5/12/chartex" xmlns:cx7="http://schemas.microsoft.com/office/drawing/2016/5/13/chartex" xmlns:cx8="http://schemas.microsoft.com/office/drawing/2016/5/14/chartex" xmlns:mc="http://schemas.openxmlformats.org/markup-compatibility/2006" xmlns:aink="http://schemas.microsoft.com/office/drawing/2016/ink" xmlns:am3d="http://schemas.microsoft.com/office/drawing/2017/model3d" xmlns:o="urn:schemas-microsoft-com:office:office" xmlns:oel="http://schemas.microsoft.com/office/2019/extlst" xmlns:r="http://schemas.openxmlformats.org/officeDocument/2006/relationships" xmlns:m="http://schemas.openxmlformats.org/officeDocument/2006/math" xmlns:v="urn:schemas-microsoft-com:vml" xmlns:wp14="http://schemas.microsoft.com/office/word/2010/wordprocessingDrawing" xmlns:wp="http://schemas.openxmlformats.org/drawingml/2006/wordprocessingDrawing" xmlns:w10="urn:schemas-microsoft-com:office:word" xmlns:w="http://schemas.openxmlformats.org/wordprocessingml/2006/main" xmlns:w14="http://schemas.microsoft.com/office/word/2010/wordml" xmlns:w15="http://schemas.microsoft.com/office/word/2012/wordml" xmlns:w16cex="http://schemas.microsoft.com/office/word/2018/wordml/cex" xmlns:w16cid="http://schemas.microsoft.com/office/word/2016/wordml/cid" xmlns:w16="http://schemas.microsoft.com/office/word/2018/wordml" xmlns:w16sdtdh="http://schemas.microsoft.com/office/word/2020/wordml/sdtdatahash" xmlns:w16se="http://schemas.microsoft.com/office/word/2015/wordml/symex" xmlns:wpg="http://schemas.microsoft.com/office/word/2010/wordprocessingGroup" xmlns:wpi="http://schemas.microsoft.com/office/word/2010/wordprocessingInk" xmlns:wne="http://schemas.microsoft.com/office/word/2006/wordml" xmlns:wps="http://schemas.microsoft.com/office/word/2010/wordprocessingShape" mc:Ignorable="w14 w15 w16se w16cid w16 w16cex w16sdtdh wp14">
+  <w:abstractNum w:abstractNumId="0" w15:restartNumberingAfterBreak="0">
     <w:nsid w:val="18D1317F"/>
     <w:multiLevelType w:val="hybridMultilevel"/>
     <w:tmpl w:val="9F1C937C"/>
@@ -3209,7 +3234,7 @@
       </w:rPr>
     </w:lvl>
   </w:abstractNum>
-  <w:abstractNum w:abstractNumId="1">
+  <w:abstractNum w:abstractNumId="1" w15:restartNumberingAfterBreak="0">
     <w:nsid w:val="1FA07926"/>
     <w:multiLevelType w:val="hybridMultilevel"/>
     <w:tmpl w:val="E4DC5D14"/>
@@ -3322,7 +3347,7 @@
       </w:rPr>
     </w:lvl>
   </w:abstractNum>
-  <w:abstractNum w:abstractNumId="2">
+  <w:abstractNum w:abstractNumId="2" w15:restartNumberingAfterBreak="0">
     <w:nsid w:val="222C2BAD"/>
     <w:multiLevelType w:val="hybridMultilevel"/>
     <w:tmpl w:val="FC120A84"/>
@@ -3411,7 +3436,7 @@
       </w:pPr>
     </w:lvl>
   </w:abstractNum>
-  <w:abstractNum w:abstractNumId="3">
+  <w:abstractNum w:abstractNumId="3" w15:restartNumberingAfterBreak="0">
     <w:nsid w:val="2E8A2C5B"/>
     <w:multiLevelType w:val="hybridMultilevel"/>
     <w:tmpl w:val="910E6A9A"/>
@@ -3500,7 +3525,7 @@
       </w:pPr>
     </w:lvl>
   </w:abstractNum>
-  <w:abstractNum w:abstractNumId="4">
+  <w:abstractNum w:abstractNumId="4" w15:restartNumberingAfterBreak="0">
     <w:nsid w:val="54645A55"/>
     <w:multiLevelType w:val="hybridMultilevel"/>
     <w:tmpl w:val="ABE61470"/>
@@ -3589,7 +3614,7 @@
       </w:pPr>
     </w:lvl>
   </w:abstractNum>
-  <w:abstractNum w:abstractNumId="5">
+  <w:abstractNum w:abstractNumId="5" w15:restartNumberingAfterBreak="0">
     <w:nsid w:val="60E6327A"/>
     <w:multiLevelType w:val="hybridMultilevel"/>
     <w:tmpl w:val="84AAF3DC"/>
@@ -3678,7 +3703,7 @@
       </w:pPr>
     </w:lvl>
   </w:abstractNum>
-  <w:abstractNum w:abstractNumId="6">
+  <w:abstractNum w:abstractNumId="6" w15:restartNumberingAfterBreak="0">
     <w:nsid w:val="623C7132"/>
     <w:multiLevelType w:val="hybridMultilevel"/>
     <w:tmpl w:val="B0287504"/>
@@ -3767,7 +3792,7 @@
       </w:pPr>
     </w:lvl>
   </w:abstractNum>
-  <w:abstractNum w:abstractNumId="7">
+  <w:abstractNum w:abstractNumId="7" w15:restartNumberingAfterBreak="0">
     <w:nsid w:val="69343FDB"/>
     <w:multiLevelType w:val="hybridMultilevel"/>
     <w:tmpl w:val="CA56D49A"/>
@@ -3879,7 +3904,7 @@
       </w:rPr>
     </w:lvl>
   </w:abstractNum>
-  <w:abstractNum w:abstractNumId="8">
+  <w:abstractNum w:abstractNumId="8" w15:restartNumberingAfterBreak="0">
     <w:nsid w:val="6C262D96"/>
     <w:multiLevelType w:val="hybridMultilevel"/>
     <w:tmpl w:val="BAA2515E"/>
@@ -3968,7 +3993,7 @@
       </w:pPr>
     </w:lvl>
   </w:abstractNum>
-  <w:abstractNum w:abstractNumId="9">
+  <w:abstractNum w:abstractNumId="9" w15:restartNumberingAfterBreak="0">
     <w:nsid w:val="6F282EBD"/>
     <w:multiLevelType w:val="hybridMultilevel"/>
     <w:tmpl w:val="C7BE40A2"/>
@@ -4057,7 +4082,7 @@
       </w:pPr>
     </w:lvl>
   </w:abstractNum>
-  <w:abstractNum w:abstractNumId="10">
+  <w:abstractNum w:abstractNumId="10" w15:restartNumberingAfterBreak="0">
     <w:nsid w:val="7F7A33C9"/>
     <w:multiLevelType w:val="hybridMultilevel"/>
     <w:tmpl w:val="91C49E6E"/>
@@ -4146,44 +4171,44 @@
       </w:pPr>
     </w:lvl>
   </w:abstractNum>
-  <w:num w:numId="1">
+  <w:num w:numId="1" w16cid:durableId="2127265151">
     <w:abstractNumId w:val="2"/>
   </w:num>
-  <w:num w:numId="2">
+  <w:num w:numId="2" w16cid:durableId="1436636222">
     <w:abstractNumId w:val="3"/>
   </w:num>
-  <w:num w:numId="3">
+  <w:num w:numId="3" w16cid:durableId="1636639273">
     <w:abstractNumId w:val="9"/>
   </w:num>
-  <w:num w:numId="4">
+  <w:num w:numId="4" w16cid:durableId="864295962">
     <w:abstractNumId w:val="10"/>
   </w:num>
-  <w:num w:numId="5">
+  <w:num w:numId="5" w16cid:durableId="293754651">
     <w:abstractNumId w:val="0"/>
   </w:num>
-  <w:num w:numId="6">
+  <w:num w:numId="6" w16cid:durableId="1054936235">
     <w:abstractNumId w:val="1"/>
   </w:num>
-  <w:num w:numId="7">
+  <w:num w:numId="7" w16cid:durableId="1728723422">
     <w:abstractNumId w:val="7"/>
   </w:num>
-  <w:num w:numId="8">
+  <w:num w:numId="8" w16cid:durableId="1588343204">
     <w:abstractNumId w:val="8"/>
   </w:num>
-  <w:num w:numId="9">
+  <w:num w:numId="9" w16cid:durableId="617953453">
     <w:abstractNumId w:val="5"/>
   </w:num>
-  <w:num w:numId="10">
+  <w:num w:numId="10" w16cid:durableId="2025864463">
     <w:abstractNumId w:val="4"/>
   </w:num>
-  <w:num w:numId="11">
+  <w:num w:numId="11" w16cid:durableId="1327125550">
     <w:abstractNumId w:val="6"/>
   </w:num>
 </w:numbering>
 </file>
 
 <file path=word/styles.xml><?xml version="1.0" encoding="utf-8"?>
-<w:styles xmlns:mc="http://schemas.openxmlformats.org/markup-compatibility/2006" xmlns:r="http://schemas.openxmlformats.org/officeDocument/2006/relationships" xmlns:w="http://schemas.openxmlformats.org/wordprocessingml/2006/main" xmlns:w14="http://schemas.microsoft.com/office/word/2010/wordml" xmlns:w15="http://schemas.microsoft.com/office/word/2012/wordml" mc:Ignorable="w14 w15">
+<w:styles xmlns:mc="http://schemas.openxmlformats.org/markup-compatibility/2006" xmlns:r="http://schemas.openxmlformats.org/officeDocument/2006/relationships" xmlns:w="http://schemas.openxmlformats.org/wordprocessingml/2006/main" xmlns:w14="http://schemas.microsoft.com/office/word/2010/wordml" xmlns:w15="http://schemas.microsoft.com/office/word/2012/wordml" xmlns:w16cex="http://schemas.microsoft.com/office/word/2018/wordml/cex" xmlns:w16cid="http://schemas.microsoft.com/office/word/2016/wordml/cid" xmlns:w16="http://schemas.microsoft.com/office/word/2018/wordml" xmlns:w16sdtdh="http://schemas.microsoft.com/office/word/2020/wordml/sdtdatahash" xmlns:w16se="http://schemas.microsoft.com/office/word/2015/wordml/symex" mc:Ignorable="w14 w15 w16se w16cid w16 w16cex w16sdtdh">
   <w:docDefaults>
     <w:rPrDefault>
       <w:rPr>
@@ -4199,7 +4224,7 @@
       </w:pPr>
     </w:pPrDefault>
   </w:docDefaults>
-  <w:latentStyles w:defLockedState="0" w:defUIPriority="99" w:defSemiHidden="0" w:defUnhideWhenUsed="0" w:defQFormat="0" w:count="371">
+  <w:latentStyles w:defLockedState="0" w:defUIPriority="99" w:defSemiHidden="0" w:defUnhideWhenUsed="0" w:defQFormat="0" w:count="376">
     <w:lsdException w:name="Normal" w:uiPriority="0" w:qFormat="1"/>
     <w:lsdException w:name="heading 1" w:uiPriority="9" w:qFormat="1"/>
     <w:lsdException w:name="heading 2" w:semiHidden="1" w:uiPriority="9" w:unhideWhenUsed="1" w:qFormat="1"/>
@@ -4305,7 +4330,6 @@
     <w:lsdException w:name="HTML Sample" w:semiHidden="1" w:unhideWhenUsed="1"/>
     <w:lsdException w:name="HTML Typewriter" w:semiHidden="1" w:unhideWhenUsed="1"/>
     <w:lsdException w:name="HTML Variable" w:semiHidden="1" w:unhideWhenUsed="1"/>
-    <w:lsdException w:name="Normal Table" w:semiHidden="1" w:unhideWhenUsed="1"/>
     <w:lsdException w:name="annotation subject" w:semiHidden="1" w:unhideWhenUsed="1"/>
     <w:lsdException w:name="No List" w:semiHidden="1" w:unhideWhenUsed="1"/>
     <w:lsdException w:name="Outline List 1" w:semiHidden="1" w:unhideWhenUsed="1"/>
@@ -4348,11 +4372,8 @@
     <w:lsdException w:name="Table Contemporary" w:semiHidden="1" w:unhideWhenUsed="1"/>
     <w:lsdException w:name="Table Elegant" w:semiHidden="1" w:unhideWhenUsed="1"/>
     <w:lsdException w:name="Table Professional" w:semiHidden="1" w:unhideWhenUsed="1"/>
-    <w:lsdException w:name="Table Subtle 1" w:semiHidden="1" w:unhideWhenUsed="1"/>
     <w:lsdException w:name="Table Subtle 2" w:semiHidden="1" w:unhideWhenUsed="1"/>
     <w:lsdException w:name="Table Web 1" w:semiHidden="1" w:unhideWhenUsed="1"/>
-    <w:lsdException w:name="Table Web 2" w:semiHidden="1" w:unhideWhenUsed="1"/>
-    <w:lsdException w:name="Table Web 3" w:semiHidden="1" w:unhideWhenUsed="1"/>
     <w:lsdException w:name="Balloon Text" w:semiHidden="1" w:unhideWhenUsed="1"/>
     <w:lsdException w:name="Table Grid" w:uiPriority="39"/>
     <w:lsdException w:name="Table Theme" w:semiHidden="1" w:unhideWhenUsed="1"/>
@@ -4571,6 +4592,11 @@
     <w:lsdException w:name="List Table 5 Dark Accent 6" w:uiPriority="50"/>
     <w:lsdException w:name="List Table 6 Colorful Accent 6" w:uiPriority="51"/>
     <w:lsdException w:name="List Table 7 Colorful Accent 6" w:uiPriority="52"/>
+    <w:lsdException w:name="Mention" w:semiHidden="1" w:unhideWhenUsed="1"/>
+    <w:lsdException w:name="Smart Hyperlink" w:semiHidden="1" w:unhideWhenUsed="1"/>
+    <w:lsdException w:name="Hashtag" w:semiHidden="1" w:unhideWhenUsed="1"/>
+    <w:lsdException w:name="Unresolved Mention" w:semiHidden="1" w:unhideWhenUsed="1"/>
+    <w:lsdException w:name="Smart Link" w:semiHidden="1" w:unhideWhenUsed="1"/>
   </w:latentStyles>
   <w:style w:type="paragraph" w:default="1" w:styleId="Normal">
     <w:name w:val="Normal"/>

</xml_diff>